<commit_message>
finally see orders on screen
</commit_message>
<xml_diff>
--- a/MockExtJs6_bsd/Documents/AngularII_UI.docx
+++ b/MockExtJs6_bsd/Documents/AngularII_UI.docx
@@ -2,7 +2,6 @@
 <file path=word/document.xml><?xml version="1.0" encoding="utf-8"?>
 <w:document xmlns:wpc="http://schemas.microsoft.com/office/word/2010/wordprocessingCanvas" xmlns:mc="http://schemas.openxmlformats.org/markup-compatibility/2006" xmlns:o="urn:schemas-microsoft-com:office:office" xmlns:r="http://schemas.openxmlformats.org/officeDocument/2006/relationships" xmlns:m="http://schemas.openxmlformats.org/officeDocument/2006/math" xmlns:v="urn:schemas-microsoft-com:vml" xmlns:wp14="http://schemas.microsoft.com/office/word/2010/wordprocessingDrawing" xmlns:wp="http://schemas.openxmlformats.org/drawingml/2006/wordprocessingDrawing" xmlns:w10="urn:schemas-microsoft-com:office:word" xmlns:w="http://schemas.openxmlformats.org/wordprocessingml/2006/main" xmlns:w14="http://schemas.microsoft.com/office/word/2010/wordml" xmlns:wpg="http://schemas.microsoft.com/office/word/2010/wordprocessingGroup" xmlns:wpi="http://schemas.microsoft.com/office/word/2010/wordprocessingInk" xmlns:wne="http://schemas.microsoft.com/office/word/2006/wordml" xmlns:wps="http://schemas.microsoft.com/office/word/2010/wordprocessingShape" mc:Ignorable="w14 wp14">
   <w:body>
-    <w:p/>
     <w:p>
       <w:r>
         <w:rPr>
@@ -11,18 +10,799 @@
         <mc:AlternateContent>
           <mc:Choice Requires="wps">
             <w:drawing>
-              <wp:anchor distT="0" distB="0" distL="114300" distR="114300" simplePos="0" relativeHeight="251659264" behindDoc="0" locked="0" layoutInCell="1" allowOverlap="1" wp14:anchorId="05F7FFD4" wp14:editId="161E20F7">
+              <wp:anchor distT="0" distB="0" distL="114300" distR="114300" simplePos="0" relativeHeight="251684864" behindDoc="0" locked="0" layoutInCell="1" allowOverlap="1">
                 <wp:simplePos x="0" y="0"/>
                 <wp:positionH relativeFrom="column">
-                  <wp:posOffset>2667000</wp:posOffset>
+                  <wp:posOffset>2733675</wp:posOffset>
                 </wp:positionH>
                 <wp:positionV relativeFrom="paragraph">
-                  <wp:posOffset>210185</wp:posOffset>
+                  <wp:posOffset>457199</wp:posOffset>
                 </wp:positionV>
-                <wp:extent cx="2200275" cy="304800"/>
-                <wp:effectExtent l="0" t="0" r="28575" b="247650"/>
+                <wp:extent cx="19050" cy="981075"/>
+                <wp:effectExtent l="114300" t="19050" r="95250" b="47625"/>
                 <wp:wrapNone/>
-                <wp:docPr id="3" name="Rounded Rectangular Callout 3"/>
+                <wp:docPr id="23" name="Straight Arrow Connector 23"/>
+                <wp:cNvGraphicFramePr/>
+                <a:graphic xmlns:a="http://schemas.openxmlformats.org/drawingml/2006/main">
+                  <a:graphicData uri="http://schemas.microsoft.com/office/word/2010/wordprocessingShape">
+                    <wps:wsp>
+                      <wps:cNvCnPr/>
+                      <wps:spPr>
+                        <a:xfrm>
+                          <a:off x="0" y="0"/>
+                          <a:ext cx="19050" cy="981075"/>
+                        </a:xfrm>
+                        <a:prstGeom prst="straightConnector1">
+                          <a:avLst/>
+                        </a:prstGeom>
+                        <a:ln w="38100" cmpd="dbl">
+                          <a:solidFill>
+                            <a:srgbClr val="FF0000"/>
+                          </a:solidFill>
+                          <a:tailEnd type="arrow"/>
+                        </a:ln>
+                      </wps:spPr>
+                      <wps:style>
+                        <a:lnRef idx="1">
+                          <a:schemeClr val="accent1"/>
+                        </a:lnRef>
+                        <a:fillRef idx="0">
+                          <a:schemeClr val="accent1"/>
+                        </a:fillRef>
+                        <a:effectRef idx="0">
+                          <a:schemeClr val="accent1"/>
+                        </a:effectRef>
+                        <a:fontRef idx="minor">
+                          <a:schemeClr val="tx1"/>
+                        </a:fontRef>
+                      </wps:style>
+                      <wps:bodyPr/>
+                    </wps:wsp>
+                  </a:graphicData>
+                </a:graphic>
+              </wp:anchor>
+            </w:drawing>
+          </mc:Choice>
+          <mc:Fallback>
+            <w:pict>
+              <v:shapetype id="_x0000_t32" coordsize="21600,21600" o:spt="32" o:oned="t" path="m,l21600,21600e" filled="f">
+                <v:path arrowok="t" fillok="f" o:connecttype="none"/>
+                <o:lock v:ext="edit" shapetype="t"/>
+              </v:shapetype>
+              <v:shape id="Straight Arrow Connector 23" o:spid="_x0000_s1026" type="#_x0000_t32" style="position:absolute;margin-left:215.25pt;margin-top:36pt;width:1.5pt;height:77.25pt;z-index:251684864;visibility:visible;mso-wrap-style:square;mso-wrap-distance-left:9pt;mso-wrap-distance-top:0;mso-wrap-distance-right:9pt;mso-wrap-distance-bottom:0;mso-position-horizontal:absolute;mso-position-horizontal-relative:text;mso-position-vertical:absolute;mso-position-vertical-relative:text" o:gfxdata="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" strokecolor="red" strokeweight="3pt">
+                <v:stroke endarrow="open" linestyle="thinThin"/>
+              </v:shape>
+            </w:pict>
+          </mc:Fallback>
+        </mc:AlternateContent>
+      </w:r>
+      <w:r>
+        <w:rPr>
+          <w:noProof/>
+        </w:rPr>
+        <mc:AlternateContent>
+          <mc:Choice Requires="wps">
+            <w:drawing>
+              <wp:anchor distT="0" distB="0" distL="114300" distR="114300" simplePos="0" relativeHeight="251675648" behindDoc="0" locked="0" layoutInCell="1" allowOverlap="1" wp14:anchorId="6DC54352" wp14:editId="43B49B86">
+                <wp:simplePos x="0" y="0"/>
+                <wp:positionH relativeFrom="column">
+                  <wp:posOffset>1133475</wp:posOffset>
+                </wp:positionH>
+                <wp:positionV relativeFrom="paragraph">
+                  <wp:posOffset>971550</wp:posOffset>
+                </wp:positionV>
+                <wp:extent cx="1371600" cy="190500"/>
+                <wp:effectExtent l="0" t="0" r="19050" b="19050"/>
+                <wp:wrapNone/>
+                <wp:docPr id="17" name="Text Box 17"/>
+                <wp:cNvGraphicFramePr/>
+                <a:graphic xmlns:a="http://schemas.openxmlformats.org/drawingml/2006/main">
+                  <a:graphicData uri="http://schemas.microsoft.com/office/word/2010/wordprocessingShape">
+                    <wps:wsp>
+                      <wps:cNvSpPr txBox="1"/>
+                      <wps:spPr>
+                        <a:xfrm>
+                          <a:off x="0" y="0"/>
+                          <a:ext cx="1371600" cy="190500"/>
+                        </a:xfrm>
+                        <a:prstGeom prst="rect">
+                          <a:avLst/>
+                        </a:prstGeom>
+                        <a:solidFill>
+                          <a:schemeClr val="lt1"/>
+                        </a:solidFill>
+                        <a:ln w="6350">
+                          <a:solidFill>
+                            <a:prstClr val="black"/>
+                          </a:solidFill>
+                        </a:ln>
+                        <a:effectLst/>
+                      </wps:spPr>
+                      <wps:style>
+                        <a:lnRef idx="0">
+                          <a:schemeClr val="accent1"/>
+                        </a:lnRef>
+                        <a:fillRef idx="0">
+                          <a:schemeClr val="accent1"/>
+                        </a:fillRef>
+                        <a:effectRef idx="0">
+                          <a:schemeClr val="accent1"/>
+                        </a:effectRef>
+                        <a:fontRef idx="minor">
+                          <a:schemeClr val="dk1"/>
+                        </a:fontRef>
+                      </wps:style>
+                      <wps:txbx>
+                        <w:txbxContent>
+                          <w:p>
+                            <w:pPr>
+                              <w:pStyle w:val="HTMLPreformatted"/>
+                              <w:shd w:val="clear" w:color="auto" w:fill="FFFFFF"/>
+                              <w:rPr>
+                                <w:color w:val="000000"/>
+                                <w:sz w:val="18"/>
+                                <w:szCs w:val="18"/>
+                              </w:rPr>
+                            </w:pPr>
+                            <w:proofErr w:type="spellStart"/>
+                            <w:r>
+                              <w:rPr>
+                                <w:color w:val="000000"/>
+                                <w:sz w:val="18"/>
+                                <w:szCs w:val="18"/>
+                                <w:shd w:val="clear" w:color="auto" w:fill="E4E4FF"/>
+                              </w:rPr>
+                              <w:t>CarouselComponenCarouselComponent</w:t>
+                            </w:r>
+                            <w:proofErr w:type="spellEnd"/>
+                          </w:p>
+                          <w:p>
+                            <w:pPr>
+                              <w:pStyle w:val="HTMLPreformatted"/>
+                              <w:shd w:val="clear" w:color="auto" w:fill="FFFFFF"/>
+                              <w:rPr>
+                                <w:color w:val="000000"/>
+                                <w:sz w:val="18"/>
+                                <w:szCs w:val="18"/>
+                              </w:rPr>
+                            </w:pPr>
+                            <w:proofErr w:type="gramStart"/>
+                            <w:r>
+                              <w:rPr>
+                                <w:color w:val="000000"/>
+                                <w:sz w:val="18"/>
+                                <w:szCs w:val="18"/>
+                                <w:shd w:val="clear" w:color="auto" w:fill="E4E4FF"/>
+                              </w:rPr>
+                              <w:t>t</w:t>
+                            </w:r>
+                            <w:proofErr w:type="gramEnd"/>
+                          </w:p>
+                          <w:p>
+                            <w:pPr>
+                              <w:shd w:val="clear" w:color="auto" w:fill="FFFFFF"/>
+                              <w:tabs>
+                                <w:tab w:val="left" w:pos="916"/>
+                                <w:tab w:val="left" w:pos="1832"/>
+                                <w:tab w:val="left" w:pos="2748"/>
+                                <w:tab w:val="left" w:pos="3664"/>
+                                <w:tab w:val="left" w:pos="4580"/>
+                                <w:tab w:val="left" w:pos="5496"/>
+                                <w:tab w:val="left" w:pos="6412"/>
+                                <w:tab w:val="left" w:pos="7328"/>
+                                <w:tab w:val="left" w:pos="8244"/>
+                                <w:tab w:val="left" w:pos="9160"/>
+                                <w:tab w:val="left" w:pos="10076"/>
+                                <w:tab w:val="left" w:pos="10992"/>
+                                <w:tab w:val="left" w:pos="11908"/>
+                                <w:tab w:val="left" w:pos="12824"/>
+                                <w:tab w:val="left" w:pos="13740"/>
+                                <w:tab w:val="left" w:pos="14656"/>
+                              </w:tabs>
+                              <w:spacing w:after="0" w:line="240" w:lineRule="auto"/>
+                              <w:jc w:val="center"/>
+                              <w:rPr>
+                                <w:rFonts w:ascii="Courier New" w:eastAsia="Times New Roman" w:hAnsi="Courier New" w:cs="Courier New"/>
+                                <w:color w:val="000000"/>
+                                <w:sz w:val="16"/>
+                                <w:szCs w:val="16"/>
+                              </w:rPr>
+                            </w:pPr>
+                            <w:r>
+                              <w:rPr>
+                                <w:rFonts w:ascii="Courier New" w:eastAsia="Times New Roman" w:hAnsi="Courier New" w:cs="Courier New"/>
+                                <w:b/>
+                                <w:bCs/>
+                                <w:color w:val="000080"/>
+                                <w:sz w:val="16"/>
+                                <w:szCs w:val="16"/>
+                                <w:shd w:val="clear" w:color="auto" w:fill="E4E4FF"/>
+                              </w:rPr>
+                              <w:t>&gt;</w:t>
+                            </w:r>
+                          </w:p>
+                          <w:p>
+                            <w:pPr>
+                              <w:rPr>
+                                <w:sz w:val="16"/>
+                                <w:szCs w:val="16"/>
+                              </w:rPr>
+                            </w:pPr>
+                          </w:p>
+                        </w:txbxContent>
+                      </wps:txbx>
+                      <wps:bodyPr rot="0" spcFirstLastPara="0" vertOverflow="overflow" horzOverflow="overflow" vert="horz" wrap="square" lIns="91440" tIns="45720" rIns="91440" bIns="45720" numCol="1" spcCol="0" rtlCol="0" fromWordArt="0" anchor="t" anchorCtr="0" forceAA="0" compatLnSpc="1">
+                        <a:prstTxWarp prst="textNoShape">
+                          <a:avLst/>
+                        </a:prstTxWarp>
+                        <a:noAutofit/>
+                      </wps:bodyPr>
+                    </wps:wsp>
+                  </a:graphicData>
+                </a:graphic>
+                <wp14:sizeRelH relativeFrom="margin">
+                  <wp14:pctWidth>0</wp14:pctWidth>
+                </wp14:sizeRelH>
+              </wp:anchor>
+            </w:drawing>
+          </mc:Choice>
+          <mc:Fallback>
+            <w:pict>
+              <v:shapetype id="_x0000_t202" coordsize="21600,21600" o:spt="202" path="m,l,21600r21600,l21600,xe">
+                <v:stroke joinstyle="miter"/>
+                <v:path gradientshapeok="t" o:connecttype="rect"/>
+              </v:shapetype>
+              <v:shape id="Text Box 17" o:spid="_x0000_s1026" type="#_x0000_t202" style="position:absolute;margin-left:89.25pt;margin-top:76.5pt;width:108pt;height:15pt;z-index:251675648;visibility:visible;mso-wrap-style:square;mso-width-percent:0;mso-wrap-distance-left:9pt;mso-wrap-distance-top:0;mso-wrap-distance-right:9pt;mso-wrap-distance-bottom:0;mso-position-horizontal:absolute;mso-position-horizontal-relative:text;mso-position-vertical:absolute;mso-position-vertical-relative:text;mso-width-percent:0;mso-width-relative:margin;v-text-anchor:top" o:gfxdata="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" fillcolor="white [3201]" strokeweight=".5pt">
+                <v:textbox>
+                  <w:txbxContent>
+                    <w:p>
+                      <w:pPr>
+                        <w:pStyle w:val="HTMLPreformatted"/>
+                        <w:shd w:val="clear" w:color="auto" w:fill="FFFFFF"/>
+                        <w:rPr>
+                          <w:color w:val="000000"/>
+                          <w:sz w:val="18"/>
+                          <w:szCs w:val="18"/>
+                        </w:rPr>
+                      </w:pPr>
+                      <w:proofErr w:type="spellStart"/>
+                      <w:r>
+                        <w:rPr>
+                          <w:color w:val="000000"/>
+                          <w:sz w:val="18"/>
+                          <w:szCs w:val="18"/>
+                          <w:shd w:val="clear" w:color="auto" w:fill="E4E4FF"/>
+                        </w:rPr>
+                        <w:t>CarouselComponenCarouselComponent</w:t>
+                      </w:r>
+                      <w:proofErr w:type="spellEnd"/>
+                    </w:p>
+                    <w:p>
+                      <w:pPr>
+                        <w:pStyle w:val="HTMLPreformatted"/>
+                        <w:shd w:val="clear" w:color="auto" w:fill="FFFFFF"/>
+                        <w:rPr>
+                          <w:color w:val="000000"/>
+                          <w:sz w:val="18"/>
+                          <w:szCs w:val="18"/>
+                        </w:rPr>
+                      </w:pPr>
+                      <w:proofErr w:type="gramStart"/>
+                      <w:r>
+                        <w:rPr>
+                          <w:color w:val="000000"/>
+                          <w:sz w:val="18"/>
+                          <w:szCs w:val="18"/>
+                          <w:shd w:val="clear" w:color="auto" w:fill="E4E4FF"/>
+                        </w:rPr>
+                        <w:t>t</w:t>
+                      </w:r>
+                      <w:proofErr w:type="gramEnd"/>
+                    </w:p>
+                    <w:p>
+                      <w:pPr>
+                        <w:shd w:val="clear" w:color="auto" w:fill="FFFFFF"/>
+                        <w:tabs>
+                          <w:tab w:val="left" w:pos="916"/>
+                          <w:tab w:val="left" w:pos="1832"/>
+                          <w:tab w:val="left" w:pos="2748"/>
+                          <w:tab w:val="left" w:pos="3664"/>
+                          <w:tab w:val="left" w:pos="4580"/>
+                          <w:tab w:val="left" w:pos="5496"/>
+                          <w:tab w:val="left" w:pos="6412"/>
+                          <w:tab w:val="left" w:pos="7328"/>
+                          <w:tab w:val="left" w:pos="8244"/>
+                          <w:tab w:val="left" w:pos="9160"/>
+                          <w:tab w:val="left" w:pos="10076"/>
+                          <w:tab w:val="left" w:pos="10992"/>
+                          <w:tab w:val="left" w:pos="11908"/>
+                          <w:tab w:val="left" w:pos="12824"/>
+                          <w:tab w:val="left" w:pos="13740"/>
+                          <w:tab w:val="left" w:pos="14656"/>
+                        </w:tabs>
+                        <w:spacing w:after="0" w:line="240" w:lineRule="auto"/>
+                        <w:jc w:val="center"/>
+                        <w:rPr>
+                          <w:rFonts w:ascii="Courier New" w:eastAsia="Times New Roman" w:hAnsi="Courier New" w:cs="Courier New"/>
+                          <w:color w:val="000000"/>
+                          <w:sz w:val="16"/>
+                          <w:szCs w:val="16"/>
+                        </w:rPr>
+                      </w:pPr>
+                      <w:r>
+                        <w:rPr>
+                          <w:rFonts w:ascii="Courier New" w:eastAsia="Times New Roman" w:hAnsi="Courier New" w:cs="Courier New"/>
+                          <w:b/>
+                          <w:bCs/>
+                          <w:color w:val="000080"/>
+                          <w:sz w:val="16"/>
+                          <w:szCs w:val="16"/>
+                          <w:shd w:val="clear" w:color="auto" w:fill="E4E4FF"/>
+                        </w:rPr>
+                        <w:t>&gt;</w:t>
+                      </w:r>
+                    </w:p>
+                    <w:p>
+                      <w:pPr>
+                        <w:rPr>
+                          <w:sz w:val="16"/>
+                          <w:szCs w:val="16"/>
+                        </w:rPr>
+                      </w:pPr>
+                    </w:p>
+                  </w:txbxContent>
+                </v:textbox>
+              </v:shape>
+            </w:pict>
+          </mc:Fallback>
+        </mc:AlternateContent>
+      </w:r>
+      <w:r>
+        <w:rPr>
+          <w:noProof/>
+        </w:rPr>
+        <mc:AlternateContent>
+          <mc:Choice Requires="wps">
+            <w:drawing>
+              <wp:anchor distT="0" distB="0" distL="114300" distR="114300" simplePos="0" relativeHeight="251679744" behindDoc="0" locked="0" layoutInCell="1" allowOverlap="1" wp14:anchorId="45F86847" wp14:editId="65C53658">
+                <wp:simplePos x="0" y="0"/>
+                <wp:positionH relativeFrom="column">
+                  <wp:posOffset>2047875</wp:posOffset>
+                </wp:positionH>
+                <wp:positionV relativeFrom="paragraph">
+                  <wp:posOffset>1932940</wp:posOffset>
+                </wp:positionV>
+                <wp:extent cx="1600200" cy="238125"/>
+                <wp:effectExtent l="0" t="0" r="19050" b="28575"/>
+                <wp:wrapNone/>
+                <wp:docPr id="19" name="Text Box 19"/>
+                <wp:cNvGraphicFramePr/>
+                <a:graphic xmlns:a="http://schemas.openxmlformats.org/drawingml/2006/main">
+                  <a:graphicData uri="http://schemas.microsoft.com/office/word/2010/wordprocessingShape">
+                    <wps:wsp>
+                      <wps:cNvSpPr txBox="1"/>
+                      <wps:spPr>
+                        <a:xfrm>
+                          <a:off x="0" y="0"/>
+                          <a:ext cx="1600200" cy="238125"/>
+                        </a:xfrm>
+                        <a:prstGeom prst="rect">
+                          <a:avLst/>
+                        </a:prstGeom>
+                        <a:solidFill>
+                          <a:schemeClr val="lt1"/>
+                        </a:solidFill>
+                        <a:ln w="6350">
+                          <a:solidFill>
+                            <a:prstClr val="black"/>
+                          </a:solidFill>
+                        </a:ln>
+                        <a:effectLst/>
+                      </wps:spPr>
+                      <wps:style>
+                        <a:lnRef idx="0">
+                          <a:schemeClr val="accent1"/>
+                        </a:lnRef>
+                        <a:fillRef idx="0">
+                          <a:schemeClr val="accent1"/>
+                        </a:fillRef>
+                        <a:effectRef idx="0">
+                          <a:schemeClr val="accent1"/>
+                        </a:effectRef>
+                        <a:fontRef idx="minor">
+                          <a:schemeClr val="dk1"/>
+                        </a:fontRef>
+                      </wps:style>
+                      <wps:txbx>
+                        <w:txbxContent>
+                          <w:p>
+                            <w:pPr>
+                              <w:shd w:val="clear" w:color="auto" w:fill="FFFFFF"/>
+                              <w:tabs>
+                                <w:tab w:val="left" w:pos="916"/>
+                                <w:tab w:val="left" w:pos="1832"/>
+                                <w:tab w:val="left" w:pos="2748"/>
+                                <w:tab w:val="left" w:pos="3664"/>
+                                <w:tab w:val="left" w:pos="4580"/>
+                                <w:tab w:val="left" w:pos="5496"/>
+                                <w:tab w:val="left" w:pos="6412"/>
+                                <w:tab w:val="left" w:pos="7328"/>
+                                <w:tab w:val="left" w:pos="8244"/>
+                                <w:tab w:val="left" w:pos="9160"/>
+                                <w:tab w:val="left" w:pos="10076"/>
+                                <w:tab w:val="left" w:pos="10992"/>
+                                <w:tab w:val="left" w:pos="11908"/>
+                                <w:tab w:val="left" w:pos="12824"/>
+                                <w:tab w:val="left" w:pos="13740"/>
+                                <w:tab w:val="left" w:pos="14656"/>
+                              </w:tabs>
+                              <w:spacing w:after="0" w:line="240" w:lineRule="auto"/>
+                              <w:rPr>
+                                <w:rFonts w:ascii="Courier New" w:eastAsia="Times New Roman" w:hAnsi="Courier New" w:cs="Courier New"/>
+                                <w:color w:val="000000"/>
+                                <w:sz w:val="18"/>
+                                <w:szCs w:val="18"/>
+                              </w:rPr>
+                            </w:pPr>
+                            <w:proofErr w:type="spellStart"/>
+                            <w:r>
+                              <w:rPr>
+                                <w:rFonts w:ascii="Courier New" w:eastAsia="Times New Roman" w:hAnsi="Courier New" w:cs="Courier New"/>
+                                <w:color w:val="000000"/>
+                                <w:sz w:val="18"/>
+                                <w:szCs w:val="18"/>
+                                <w:shd w:val="clear" w:color="auto" w:fill="E4E4FF"/>
+                              </w:rPr>
+                              <w:t>ProductItemComponent</w:t>
+                            </w:r>
+                            <w:proofErr w:type="spellEnd"/>
+                          </w:p>
+                          <w:p>
+                            <w:pPr>
+                              <w:rPr>
+                                <w:sz w:val="16"/>
+                                <w:szCs w:val="16"/>
+                              </w:rPr>
+                            </w:pPr>
+                          </w:p>
+                        </w:txbxContent>
+                      </wps:txbx>
+                      <wps:bodyPr rot="0" spcFirstLastPara="0" vertOverflow="overflow" horzOverflow="overflow" vert="horz" wrap="square" lIns="91440" tIns="45720" rIns="91440" bIns="45720" numCol="1" spcCol="0" rtlCol="0" fromWordArt="0" anchor="t" anchorCtr="0" forceAA="0" compatLnSpc="1">
+                        <a:prstTxWarp prst="textNoShape">
+                          <a:avLst/>
+                        </a:prstTxWarp>
+                        <a:noAutofit/>
+                      </wps:bodyPr>
+                    </wps:wsp>
+                  </a:graphicData>
+                </a:graphic>
+                <wp14:sizeRelH relativeFrom="margin">
+                  <wp14:pctWidth>0</wp14:pctWidth>
+                </wp14:sizeRelH>
+                <wp14:sizeRelV relativeFrom="margin">
+                  <wp14:pctHeight>0</wp14:pctHeight>
+                </wp14:sizeRelV>
+              </wp:anchor>
+            </w:drawing>
+          </mc:Choice>
+          <mc:Fallback>
+            <w:pict>
+              <v:shape id="Text Box 19" o:spid="_x0000_s1027" type="#_x0000_t202" style="position:absolute;margin-left:161.25pt;margin-top:152.2pt;width:126pt;height:18.75pt;z-index:251679744;visibility:visible;mso-wrap-style:square;mso-width-percent:0;mso-height-percent:0;mso-wrap-distance-left:9pt;mso-wrap-distance-top:0;mso-wrap-distance-right:9pt;mso-wrap-distance-bottom:0;mso-position-horizontal:absolute;mso-position-horizontal-relative:text;mso-position-vertical:absolute;mso-position-vertical-relative:text;mso-width-percent:0;mso-height-percent:0;mso-width-relative:margin;mso-height-relative:margin;v-text-anchor:top" o:gfxdata="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" fillcolor="white [3201]" strokeweight=".5pt">
+                <v:textbox>
+                  <w:txbxContent>
+                    <w:p>
+                      <w:pPr>
+                        <w:shd w:val="clear" w:color="auto" w:fill="FFFFFF"/>
+                        <w:tabs>
+                          <w:tab w:val="left" w:pos="916"/>
+                          <w:tab w:val="left" w:pos="1832"/>
+                          <w:tab w:val="left" w:pos="2748"/>
+                          <w:tab w:val="left" w:pos="3664"/>
+                          <w:tab w:val="left" w:pos="4580"/>
+                          <w:tab w:val="left" w:pos="5496"/>
+                          <w:tab w:val="left" w:pos="6412"/>
+                          <w:tab w:val="left" w:pos="7328"/>
+                          <w:tab w:val="left" w:pos="8244"/>
+                          <w:tab w:val="left" w:pos="9160"/>
+                          <w:tab w:val="left" w:pos="10076"/>
+                          <w:tab w:val="left" w:pos="10992"/>
+                          <w:tab w:val="left" w:pos="11908"/>
+                          <w:tab w:val="left" w:pos="12824"/>
+                          <w:tab w:val="left" w:pos="13740"/>
+                          <w:tab w:val="left" w:pos="14656"/>
+                        </w:tabs>
+                        <w:spacing w:after="0" w:line="240" w:lineRule="auto"/>
+                        <w:rPr>
+                          <w:rFonts w:ascii="Courier New" w:eastAsia="Times New Roman" w:hAnsi="Courier New" w:cs="Courier New"/>
+                          <w:color w:val="000000"/>
+                          <w:sz w:val="18"/>
+                          <w:szCs w:val="18"/>
+                        </w:rPr>
+                      </w:pPr>
+                      <w:proofErr w:type="spellStart"/>
+                      <w:r>
+                        <w:rPr>
+                          <w:rFonts w:ascii="Courier New" w:eastAsia="Times New Roman" w:hAnsi="Courier New" w:cs="Courier New"/>
+                          <w:color w:val="000000"/>
+                          <w:sz w:val="18"/>
+                          <w:szCs w:val="18"/>
+                          <w:shd w:val="clear" w:color="auto" w:fill="E4E4FF"/>
+                        </w:rPr>
+                        <w:t>ProductItemComponent</w:t>
+                      </w:r>
+                      <w:proofErr w:type="spellEnd"/>
+                    </w:p>
+                    <w:p>
+                      <w:pPr>
+                        <w:rPr>
+                          <w:sz w:val="16"/>
+                          <w:szCs w:val="16"/>
+                        </w:rPr>
+                      </w:pPr>
+                    </w:p>
+                  </w:txbxContent>
+                </v:textbox>
+              </v:shape>
+            </w:pict>
+          </mc:Fallback>
+        </mc:AlternateContent>
+      </w:r>
+      <w:r>
+        <w:rPr>
+          <w:noProof/>
+        </w:rPr>
+        <mc:AlternateContent>
+          <mc:Choice Requires="wps">
+            <w:drawing>
+              <wp:anchor distT="0" distB="0" distL="114300" distR="114300" simplePos="0" relativeHeight="251683840" behindDoc="0" locked="0" layoutInCell="1" allowOverlap="1" wp14:anchorId="59C2C3E8" wp14:editId="1FE27160">
+                <wp:simplePos x="0" y="0"/>
+                <wp:positionH relativeFrom="column">
+                  <wp:posOffset>2266950</wp:posOffset>
+                </wp:positionH>
+                <wp:positionV relativeFrom="paragraph">
+                  <wp:posOffset>171449</wp:posOffset>
+                </wp:positionV>
+                <wp:extent cx="704850" cy="276225"/>
+                <wp:effectExtent l="0" t="0" r="19050" b="28575"/>
+                <wp:wrapNone/>
+                <wp:docPr id="22" name="Text Box 22"/>
+                <wp:cNvGraphicFramePr/>
+                <a:graphic xmlns:a="http://schemas.openxmlformats.org/drawingml/2006/main">
+                  <a:graphicData uri="http://schemas.microsoft.com/office/word/2010/wordprocessingShape">
+                    <wps:wsp>
+                      <wps:cNvSpPr txBox="1"/>
+                      <wps:spPr>
+                        <a:xfrm>
+                          <a:off x="0" y="0"/>
+                          <a:ext cx="704850" cy="276225"/>
+                        </a:xfrm>
+                        <a:prstGeom prst="rect">
+                          <a:avLst/>
+                        </a:prstGeom>
+                        <a:solidFill>
+                          <a:schemeClr val="lt1"/>
+                        </a:solidFill>
+                        <a:ln w="12700">
+                          <a:solidFill>
+                            <a:srgbClr val="FF0000"/>
+                          </a:solidFill>
+                        </a:ln>
+                        <a:effectLst/>
+                      </wps:spPr>
+                      <wps:style>
+                        <a:lnRef idx="0">
+                          <a:schemeClr val="accent1"/>
+                        </a:lnRef>
+                        <a:fillRef idx="0">
+                          <a:schemeClr val="accent1"/>
+                        </a:fillRef>
+                        <a:effectRef idx="0">
+                          <a:schemeClr val="accent1"/>
+                        </a:effectRef>
+                        <a:fontRef idx="minor">
+                          <a:schemeClr val="dk1"/>
+                        </a:fontRef>
+                      </wps:style>
+                      <wps:txbx>
+                        <w:txbxContent>
+                          <w:p>
+                            <w:pPr>
+                              <w:pStyle w:val="HTMLPreformatted"/>
+                              <w:shd w:val="clear" w:color="auto" w:fill="FFFFFF"/>
+                              <w:rPr>
+                                <w:color w:val="000000"/>
+                                <w:sz w:val="18"/>
+                                <w:szCs w:val="18"/>
+                              </w:rPr>
+                            </w:pPr>
+                            <w:proofErr w:type="spellStart"/>
+                            <w:r>
+                              <w:rPr>
+                                <w:color w:val="000000"/>
+                                <w:sz w:val="18"/>
+                                <w:szCs w:val="18"/>
+                                <w:shd w:val="clear" w:color="auto" w:fill="E4E4FF"/>
+                              </w:rPr>
+                              <w:t>Home.ts</w:t>
+                            </w:r>
+                            <w:proofErr w:type="spellEnd"/>
+                          </w:p>
+                          <w:p>
+                            <w:pPr>
+                              <w:shd w:val="clear" w:color="auto" w:fill="FFFFFF"/>
+                              <w:tabs>
+                                <w:tab w:val="left" w:pos="916"/>
+                                <w:tab w:val="left" w:pos="1832"/>
+                                <w:tab w:val="left" w:pos="2748"/>
+                                <w:tab w:val="left" w:pos="3664"/>
+                                <w:tab w:val="left" w:pos="4580"/>
+                                <w:tab w:val="left" w:pos="5496"/>
+                                <w:tab w:val="left" w:pos="6412"/>
+                                <w:tab w:val="left" w:pos="7328"/>
+                                <w:tab w:val="left" w:pos="8244"/>
+                                <w:tab w:val="left" w:pos="9160"/>
+                                <w:tab w:val="left" w:pos="10076"/>
+                                <w:tab w:val="left" w:pos="10992"/>
+                                <w:tab w:val="left" w:pos="11908"/>
+                                <w:tab w:val="left" w:pos="12824"/>
+                                <w:tab w:val="left" w:pos="13740"/>
+                                <w:tab w:val="left" w:pos="14656"/>
+                              </w:tabs>
+                              <w:spacing w:after="0" w:line="240" w:lineRule="auto"/>
+                              <w:jc w:val="center"/>
+                              <w:rPr>
+                                <w:rFonts w:ascii="Courier New" w:eastAsia="Times New Roman" w:hAnsi="Courier New" w:cs="Courier New"/>
+                                <w:color w:val="000000"/>
+                                <w:sz w:val="16"/>
+                                <w:szCs w:val="16"/>
+                              </w:rPr>
+                            </w:pPr>
+                            <w:r>
+                              <w:rPr>
+                                <w:rFonts w:ascii="Courier New" w:eastAsia="Times New Roman" w:hAnsi="Courier New" w:cs="Courier New"/>
+                                <w:b/>
+                                <w:bCs/>
+                                <w:color w:val="000080"/>
+                                <w:sz w:val="16"/>
+                                <w:szCs w:val="16"/>
+                                <w:shd w:val="clear" w:color="auto" w:fill="E4E4FF"/>
+                              </w:rPr>
+                              <w:t>&gt;</w:t>
+                            </w:r>
+                          </w:p>
+                          <w:p>
+                            <w:pPr>
+                              <w:rPr>
+                                <w:sz w:val="16"/>
+                                <w:szCs w:val="16"/>
+                              </w:rPr>
+                            </w:pPr>
+                          </w:p>
+                        </w:txbxContent>
+                      </wps:txbx>
+                      <wps:bodyPr rot="0" spcFirstLastPara="0" vertOverflow="overflow" horzOverflow="overflow" vert="horz" wrap="square" lIns="91440" tIns="45720" rIns="91440" bIns="45720" numCol="1" spcCol="0" rtlCol="0" fromWordArt="0" anchor="t" anchorCtr="0" forceAA="0" compatLnSpc="1">
+                        <a:prstTxWarp prst="textNoShape">
+                          <a:avLst/>
+                        </a:prstTxWarp>
+                        <a:noAutofit/>
+                      </wps:bodyPr>
+                    </wps:wsp>
+                  </a:graphicData>
+                </a:graphic>
+                <wp14:sizeRelH relativeFrom="margin">
+                  <wp14:pctWidth>0</wp14:pctWidth>
+                </wp14:sizeRelH>
+                <wp14:sizeRelV relativeFrom="margin">
+                  <wp14:pctHeight>0</wp14:pctHeight>
+                </wp14:sizeRelV>
+              </wp:anchor>
+            </w:drawing>
+          </mc:Choice>
+          <mc:Fallback>
+            <w:pict>
+              <v:shape id="Text Box 22" o:spid="_x0000_s1028" type="#_x0000_t202" style="position:absolute;margin-left:178.5pt;margin-top:13.5pt;width:55.5pt;height:21.75pt;z-index:251683840;visibility:visible;mso-wrap-style:square;mso-width-percent:0;mso-height-percent:0;mso-wrap-distance-left:9pt;mso-wrap-distance-top:0;mso-wrap-distance-right:9pt;mso-wrap-distance-bottom:0;mso-position-horizontal:absolute;mso-position-horizontal-relative:text;mso-position-vertical:absolute;mso-position-vertical-relative:text;mso-width-percent:0;mso-height-percent:0;mso-width-relative:margin;mso-height-relative:margin;v-text-anchor:top" o:gfxdata="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" fillcolor="white [3201]" strokecolor="red" strokeweight="1pt">
+                <v:textbox>
+                  <w:txbxContent>
+                    <w:p>
+                      <w:pPr>
+                        <w:pStyle w:val="HTMLPreformatted"/>
+                        <w:shd w:val="clear" w:color="auto" w:fill="FFFFFF"/>
+                        <w:rPr>
+                          <w:color w:val="000000"/>
+                          <w:sz w:val="18"/>
+                          <w:szCs w:val="18"/>
+                        </w:rPr>
+                      </w:pPr>
+                      <w:proofErr w:type="spellStart"/>
+                      <w:r>
+                        <w:rPr>
+                          <w:color w:val="000000"/>
+                          <w:sz w:val="18"/>
+                          <w:szCs w:val="18"/>
+                          <w:shd w:val="clear" w:color="auto" w:fill="E4E4FF"/>
+                        </w:rPr>
+                        <w:t>Home.ts</w:t>
+                      </w:r>
+                      <w:proofErr w:type="spellEnd"/>
+                    </w:p>
+                    <w:p>
+                      <w:pPr>
+                        <w:shd w:val="clear" w:color="auto" w:fill="FFFFFF"/>
+                        <w:tabs>
+                          <w:tab w:val="left" w:pos="916"/>
+                          <w:tab w:val="left" w:pos="1832"/>
+                          <w:tab w:val="left" w:pos="2748"/>
+                          <w:tab w:val="left" w:pos="3664"/>
+                          <w:tab w:val="left" w:pos="4580"/>
+                          <w:tab w:val="left" w:pos="5496"/>
+                          <w:tab w:val="left" w:pos="6412"/>
+                          <w:tab w:val="left" w:pos="7328"/>
+                          <w:tab w:val="left" w:pos="8244"/>
+                          <w:tab w:val="left" w:pos="9160"/>
+                          <w:tab w:val="left" w:pos="10076"/>
+                          <w:tab w:val="left" w:pos="10992"/>
+                          <w:tab w:val="left" w:pos="11908"/>
+                          <w:tab w:val="left" w:pos="12824"/>
+                          <w:tab w:val="left" w:pos="13740"/>
+                          <w:tab w:val="left" w:pos="14656"/>
+                        </w:tabs>
+                        <w:spacing w:after="0" w:line="240" w:lineRule="auto"/>
+                        <w:jc w:val="center"/>
+                        <w:rPr>
+                          <w:rFonts w:ascii="Courier New" w:eastAsia="Times New Roman" w:hAnsi="Courier New" w:cs="Courier New"/>
+                          <w:color w:val="000000"/>
+                          <w:sz w:val="16"/>
+                          <w:szCs w:val="16"/>
+                        </w:rPr>
+                      </w:pPr>
+                      <w:r>
+                        <w:rPr>
+                          <w:rFonts w:ascii="Courier New" w:eastAsia="Times New Roman" w:hAnsi="Courier New" w:cs="Courier New"/>
+                          <w:b/>
+                          <w:bCs/>
+                          <w:color w:val="000080"/>
+                          <w:sz w:val="16"/>
+                          <w:szCs w:val="16"/>
+                          <w:shd w:val="clear" w:color="auto" w:fill="E4E4FF"/>
+                        </w:rPr>
+                        <w:t>&gt;</w:t>
+                      </w:r>
+                    </w:p>
+                    <w:p>
+                      <w:pPr>
+                        <w:rPr>
+                          <w:sz w:val="16"/>
+                          <w:szCs w:val="16"/>
+                        </w:rPr>
+                      </w:pPr>
+                    </w:p>
+                  </w:txbxContent>
+                </v:textbox>
+              </v:shape>
+            </w:pict>
+          </mc:Fallback>
+        </mc:AlternateContent>
+      </w:r>
+      <w:bookmarkStart w:id="0" w:name="_GoBack"/>
+      <w:r>
+        <w:rPr>
+          <w:noProof/>
+        </w:rPr>
+        <mc:AlternateContent>
+          <mc:Choice Requires="wps">
+            <w:drawing>
+              <wp:anchor distT="0" distB="0" distL="114300" distR="114300" simplePos="0" relativeHeight="251681792" behindDoc="0" locked="0" layoutInCell="1" allowOverlap="1" wp14:anchorId="4D243E66" wp14:editId="027AB6AF">
+                <wp:simplePos x="0" y="0"/>
+                <wp:positionH relativeFrom="column">
+                  <wp:posOffset>1076325</wp:posOffset>
+                </wp:positionH>
+                <wp:positionV relativeFrom="paragraph">
+                  <wp:posOffset>295275</wp:posOffset>
+                </wp:positionV>
+                <wp:extent cx="2819400" cy="1057275"/>
+                <wp:effectExtent l="0" t="0" r="19050" b="28575"/>
+                <wp:wrapNone/>
+                <wp:docPr id="21" name="Rectangle 21"/>
                 <wp:cNvGraphicFramePr/>
                 <a:graphic xmlns:a="http://schemas.openxmlformats.org/drawingml/2006/main">
                   <a:graphicData uri="http://schemas.microsoft.com/office/word/2010/wordprocessingShape">
@@ -31,31 +811,750 @@
                       <wps:spPr>
                         <a:xfrm>
                           <a:off x="0" y="0"/>
-                          <a:ext cx="2200275" cy="304800"/>
+                          <a:ext cx="2819400" cy="1057275"/>
                         </a:xfrm>
-                        <a:prstGeom prst="wedgeRoundRectCallout">
-                          <a:avLst>
-                            <a:gd name="adj1" fmla="val -20833"/>
-                            <a:gd name="adj2" fmla="val 125000"/>
-                            <a:gd name="adj3" fmla="val 16667"/>
-                          </a:avLst>
+                        <a:prstGeom prst="rect">
+                          <a:avLst/>
                         </a:prstGeom>
                         <a:noFill/>
                       </wps:spPr>
                       <wps:style>
                         <a:lnRef idx="2">
-                          <a:schemeClr val="accent1">
+                          <a:schemeClr val="accent2">
                             <a:shade val="50000"/>
                           </a:schemeClr>
                         </a:lnRef>
                         <a:fillRef idx="1">
-                          <a:schemeClr val="accent1"/>
+                          <a:schemeClr val="accent2"/>
                         </a:fillRef>
                         <a:effectRef idx="0">
-                          <a:schemeClr val="accent1"/>
+                          <a:schemeClr val="accent2"/>
                         </a:effectRef>
                         <a:fontRef idx="minor">
                           <a:schemeClr val="lt1"/>
+                        </a:fontRef>
+                      </wps:style>
+                      <wps:bodyPr rot="0" spcFirstLastPara="0" vertOverflow="overflow" horzOverflow="overflow" vert="horz" wrap="square" lIns="91440" tIns="45720" rIns="91440" bIns="45720" numCol="1" spcCol="0" rtlCol="0" fromWordArt="0" anchor="ctr" anchorCtr="0" forceAA="0" compatLnSpc="1">
+                        <a:prstTxWarp prst="textNoShape">
+                          <a:avLst/>
+                        </a:prstTxWarp>
+                        <a:noAutofit/>
+                      </wps:bodyPr>
+                    </wps:wsp>
+                  </a:graphicData>
+                </a:graphic>
+                <wp14:sizeRelH relativeFrom="margin">
+                  <wp14:pctWidth>0</wp14:pctWidth>
+                </wp14:sizeRelH>
+                <wp14:sizeRelV relativeFrom="margin">
+                  <wp14:pctHeight>0</wp14:pctHeight>
+                </wp14:sizeRelV>
+              </wp:anchor>
+            </w:drawing>
+          </mc:Choice>
+          <mc:Fallback>
+            <w:pict>
+              <v:rect id="Rectangle 21" o:spid="_x0000_s1026" style="position:absolute;margin-left:84.75pt;margin-top:23.25pt;width:222pt;height:83.25pt;z-index:251681792;visibility:visible;mso-wrap-style:square;mso-width-percent:0;mso-height-percent:0;mso-wrap-distance-left:9pt;mso-wrap-distance-top:0;mso-wrap-distance-right:9pt;mso-wrap-distance-bottom:0;mso-position-horizontal:absolute;mso-position-horizontal-relative:text;mso-position-vertical:absolute;mso-position-vertical-relative:text;mso-width-percent:0;mso-height-percent:0;mso-width-relative:margin;mso-height-relative:margin;v-text-anchor:middle" o:gfxdata="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" filled="f" strokecolor="#622423 [1605]" strokeweight="2pt"/>
+            </w:pict>
+          </mc:Fallback>
+        </mc:AlternateContent>
+      </w:r>
+      <w:bookmarkEnd w:id="0"/>
+      <w:r>
+        <w:rPr>
+          <w:noProof/>
+        </w:rPr>
+        <mc:AlternateContent>
+          <mc:Choice Requires="wps">
+            <w:drawing>
+              <wp:anchor distT="0" distB="0" distL="114300" distR="114300" simplePos="0" relativeHeight="251655164" behindDoc="0" locked="0" layoutInCell="1" allowOverlap="1" wp14:anchorId="38BF1311" wp14:editId="154B5590">
+                <wp:simplePos x="0" y="0"/>
+                <wp:positionH relativeFrom="column">
+                  <wp:posOffset>1076325</wp:posOffset>
+                </wp:positionH>
+                <wp:positionV relativeFrom="paragraph">
+                  <wp:posOffset>1437640</wp:posOffset>
+                </wp:positionV>
+                <wp:extent cx="2819400" cy="1266825"/>
+                <wp:effectExtent l="0" t="0" r="19050" b="28575"/>
+                <wp:wrapNone/>
+                <wp:docPr id="20" name="Rectangle 20"/>
+                <wp:cNvGraphicFramePr/>
+                <a:graphic xmlns:a="http://schemas.openxmlformats.org/drawingml/2006/main">
+                  <a:graphicData uri="http://schemas.microsoft.com/office/word/2010/wordprocessingShape">
+                    <wps:wsp>
+                      <wps:cNvSpPr/>
+                      <wps:spPr>
+                        <a:xfrm>
+                          <a:off x="0" y="0"/>
+                          <a:ext cx="2819400" cy="1266825"/>
+                        </a:xfrm>
+                        <a:prstGeom prst="rect">
+                          <a:avLst/>
+                        </a:prstGeom>
+                        <a:noFill/>
+                      </wps:spPr>
+                      <wps:style>
+                        <a:lnRef idx="2">
+                          <a:schemeClr val="accent2">
+                            <a:shade val="50000"/>
+                          </a:schemeClr>
+                        </a:lnRef>
+                        <a:fillRef idx="1">
+                          <a:schemeClr val="accent2"/>
+                        </a:fillRef>
+                        <a:effectRef idx="0">
+                          <a:schemeClr val="accent2"/>
+                        </a:effectRef>
+                        <a:fontRef idx="minor">
+                          <a:schemeClr val="lt1"/>
+                        </a:fontRef>
+                      </wps:style>
+                      <wps:bodyPr rot="0" spcFirstLastPara="0" vertOverflow="overflow" horzOverflow="overflow" vert="horz" wrap="square" lIns="91440" tIns="45720" rIns="91440" bIns="45720" numCol="1" spcCol="0" rtlCol="0" fromWordArt="0" anchor="ctr" anchorCtr="0" forceAA="0" compatLnSpc="1">
+                        <a:prstTxWarp prst="textNoShape">
+                          <a:avLst/>
+                        </a:prstTxWarp>
+                        <a:noAutofit/>
+                      </wps:bodyPr>
+                    </wps:wsp>
+                  </a:graphicData>
+                </a:graphic>
+                <wp14:sizeRelH relativeFrom="margin">
+                  <wp14:pctWidth>0</wp14:pctWidth>
+                </wp14:sizeRelH>
+                <wp14:sizeRelV relativeFrom="margin">
+                  <wp14:pctHeight>0</wp14:pctHeight>
+                </wp14:sizeRelV>
+              </wp:anchor>
+            </w:drawing>
+          </mc:Choice>
+          <mc:Fallback>
+            <w:pict>
+              <v:rect id="Rectangle 20" o:spid="_x0000_s1026" style="position:absolute;margin-left:84.75pt;margin-top:113.2pt;width:222pt;height:99.75pt;z-index:251655164;visibility:visible;mso-wrap-style:square;mso-width-percent:0;mso-height-percent:0;mso-wrap-distance-left:9pt;mso-wrap-distance-top:0;mso-wrap-distance-right:9pt;mso-wrap-distance-bottom:0;mso-position-horizontal:absolute;mso-position-horizontal-relative:text;mso-position-vertical:absolute;mso-position-vertical-relative:text;mso-width-percent:0;mso-height-percent:0;mso-width-relative:margin;mso-height-relative:margin;v-text-anchor:middle" o:gfxdata="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" filled="f" strokecolor="#622423 [1605]" strokeweight="2pt"/>
+            </w:pict>
+          </mc:Fallback>
+        </mc:AlternateContent>
+      </w:r>
+      <w:r>
+        <w:rPr>
+          <w:noProof/>
+        </w:rPr>
+        <mc:AlternateContent>
+          <mc:Choice Requires="wps">
+            <w:drawing>
+              <wp:anchor distT="0" distB="0" distL="114300" distR="114300" simplePos="0" relativeHeight="251656189" behindDoc="0" locked="0" layoutInCell="1" allowOverlap="1" wp14:anchorId="061E2C63" wp14:editId="4E9998D9">
+                <wp:simplePos x="0" y="0"/>
+                <wp:positionH relativeFrom="column">
+                  <wp:posOffset>1028700</wp:posOffset>
+                </wp:positionH>
+                <wp:positionV relativeFrom="paragraph">
+                  <wp:posOffset>304800</wp:posOffset>
+                </wp:positionV>
+                <wp:extent cx="2933700" cy="2476500"/>
+                <wp:effectExtent l="0" t="0" r="19050" b="19050"/>
+                <wp:wrapNone/>
+                <wp:docPr id="16" name="Rectangle 16"/>
+                <wp:cNvGraphicFramePr/>
+                <a:graphic xmlns:a="http://schemas.openxmlformats.org/drawingml/2006/main">
+                  <a:graphicData uri="http://schemas.microsoft.com/office/word/2010/wordprocessingShape">
+                    <wps:wsp>
+                      <wps:cNvSpPr/>
+                      <wps:spPr>
+                        <a:xfrm>
+                          <a:off x="0" y="0"/>
+                          <a:ext cx="2933700" cy="2476500"/>
+                        </a:xfrm>
+                        <a:prstGeom prst="rect">
+                          <a:avLst/>
+                        </a:prstGeom>
+                        <a:noFill/>
+                      </wps:spPr>
+                      <wps:style>
+                        <a:lnRef idx="2">
+                          <a:schemeClr val="accent3">
+                            <a:shade val="50000"/>
+                          </a:schemeClr>
+                        </a:lnRef>
+                        <a:fillRef idx="1">
+                          <a:schemeClr val="accent3"/>
+                        </a:fillRef>
+                        <a:effectRef idx="0">
+                          <a:schemeClr val="accent3"/>
+                        </a:effectRef>
+                        <a:fontRef idx="minor">
+                          <a:schemeClr val="lt1"/>
+                        </a:fontRef>
+                      </wps:style>
+                      <wps:bodyPr rot="0" spcFirstLastPara="0" vertOverflow="overflow" horzOverflow="overflow" vert="horz" wrap="square" lIns="91440" tIns="45720" rIns="91440" bIns="45720" numCol="1" spcCol="0" rtlCol="0" fromWordArt="0" anchor="ctr" anchorCtr="0" forceAA="0" compatLnSpc="1">
+                        <a:prstTxWarp prst="textNoShape">
+                          <a:avLst/>
+                        </a:prstTxWarp>
+                        <a:noAutofit/>
+                      </wps:bodyPr>
+                    </wps:wsp>
+                  </a:graphicData>
+                </a:graphic>
+                <wp14:sizeRelH relativeFrom="margin">
+                  <wp14:pctWidth>0</wp14:pctWidth>
+                </wp14:sizeRelH>
+                <wp14:sizeRelV relativeFrom="margin">
+                  <wp14:pctHeight>0</wp14:pctHeight>
+                </wp14:sizeRelV>
+              </wp:anchor>
+            </w:drawing>
+          </mc:Choice>
+          <mc:Fallback>
+            <w:pict>
+              <v:rect id="Rectangle 16" o:spid="_x0000_s1026" style="position:absolute;margin-left:81pt;margin-top:24pt;width:231pt;height:195pt;z-index:251656189;visibility:visible;mso-wrap-style:square;mso-width-percent:0;mso-height-percent:0;mso-wrap-distance-left:9pt;mso-wrap-distance-top:0;mso-wrap-distance-right:9pt;mso-wrap-distance-bottom:0;mso-position-horizontal:absolute;mso-position-horizontal-relative:text;mso-position-vertical:absolute;mso-position-vertical-relative:text;mso-width-percent:0;mso-height-percent:0;mso-width-relative:margin;mso-height-relative:margin;v-text-anchor:middle" o:gfxdata="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" filled="f" strokecolor="#4e6128 [1606]" strokeweight="2pt"/>
+            </w:pict>
+          </mc:Fallback>
+        </mc:AlternateContent>
+      </w:r>
+      <w:r>
+        <w:rPr>
+          <w:noProof/>
+        </w:rPr>
+        <mc:AlternateContent>
+          <mc:Choice Requires="wps">
+            <w:drawing>
+              <wp:anchor distT="0" distB="0" distL="114300" distR="114300" simplePos="0" relativeHeight="251667456" behindDoc="0" locked="0" layoutInCell="1" allowOverlap="1" wp14:anchorId="75899039" wp14:editId="396EE147">
+                <wp:simplePos x="0" y="0"/>
+                <wp:positionH relativeFrom="column">
+                  <wp:posOffset>2045335</wp:posOffset>
+                </wp:positionH>
+                <wp:positionV relativeFrom="paragraph">
+                  <wp:posOffset>2162175</wp:posOffset>
+                </wp:positionV>
+                <wp:extent cx="1562100" cy="219075"/>
+                <wp:effectExtent l="0" t="0" r="19050" b="28575"/>
+                <wp:wrapNone/>
+                <wp:docPr id="10" name="Text Box 10"/>
+                <wp:cNvGraphicFramePr/>
+                <a:graphic xmlns:a="http://schemas.openxmlformats.org/drawingml/2006/main">
+                  <a:graphicData uri="http://schemas.microsoft.com/office/word/2010/wordprocessingShape">
+                    <wps:wsp>
+                      <wps:cNvSpPr txBox="1"/>
+                      <wps:spPr>
+                        <a:xfrm>
+                          <a:off x="0" y="0"/>
+                          <a:ext cx="1562100" cy="219075"/>
+                        </a:xfrm>
+                        <a:prstGeom prst="rect">
+                          <a:avLst/>
+                        </a:prstGeom>
+                        <a:solidFill>
+                          <a:schemeClr val="lt1"/>
+                        </a:solidFill>
+                        <a:ln w="6350">
+                          <a:solidFill>
+                            <a:prstClr val="black"/>
+                          </a:solidFill>
+                        </a:ln>
+                        <a:effectLst/>
+                      </wps:spPr>
+                      <wps:style>
+                        <a:lnRef idx="0">
+                          <a:schemeClr val="accent1"/>
+                        </a:lnRef>
+                        <a:fillRef idx="0">
+                          <a:schemeClr val="accent1"/>
+                        </a:fillRef>
+                        <a:effectRef idx="0">
+                          <a:schemeClr val="accent1"/>
+                        </a:effectRef>
+                        <a:fontRef idx="minor">
+                          <a:schemeClr val="dk1"/>
+                        </a:fontRef>
+                      </wps:style>
+                      <wps:txbx>
+                        <w:txbxContent>
+                          <w:p>
+                            <w:pPr>
+                              <w:pStyle w:val="NoSpacing"/>
+                              <w:rPr>
+                                <w:sz w:val="16"/>
+                                <w:szCs w:val="16"/>
+                              </w:rPr>
+                            </w:pPr>
+                            <w:proofErr w:type="gramStart"/>
+                            <w:r>
+                              <w:rPr>
+                                <w:sz w:val="16"/>
+                                <w:szCs w:val="16"/>
+                              </w:rPr>
+                              <w:t>product-item/product-item.html</w:t>
+                            </w:r>
+                            <w:proofErr w:type="gramEnd"/>
+                          </w:p>
+                        </w:txbxContent>
+                      </wps:txbx>
+                      <wps:bodyPr rot="0" spcFirstLastPara="0" vertOverflow="overflow" horzOverflow="overflow" vert="horz" wrap="square" lIns="91440" tIns="45720" rIns="91440" bIns="45720" numCol="1" spcCol="0" rtlCol="0" fromWordArt="0" anchor="t" anchorCtr="0" forceAA="0" compatLnSpc="1">
+                        <a:prstTxWarp prst="textNoShape">
+                          <a:avLst/>
+                        </a:prstTxWarp>
+                        <a:noAutofit/>
+                      </wps:bodyPr>
+                    </wps:wsp>
+                  </a:graphicData>
+                </a:graphic>
+                <wp14:sizeRelH relativeFrom="margin">
+                  <wp14:pctWidth>0</wp14:pctWidth>
+                </wp14:sizeRelH>
+                <wp14:sizeRelV relativeFrom="margin">
+                  <wp14:pctHeight>0</wp14:pctHeight>
+                </wp14:sizeRelV>
+              </wp:anchor>
+            </w:drawing>
+          </mc:Choice>
+          <mc:Fallback>
+            <w:pict>
+              <v:shape id="Text Box 10" o:spid="_x0000_s1029" type="#_x0000_t202" style="position:absolute;margin-left:161.05pt;margin-top:170.25pt;width:123pt;height:17.25pt;z-index:251667456;visibility:visible;mso-wrap-style:square;mso-width-percent:0;mso-height-percent:0;mso-wrap-distance-left:9pt;mso-wrap-distance-top:0;mso-wrap-distance-right:9pt;mso-wrap-distance-bottom:0;mso-position-horizontal:absolute;mso-position-horizontal-relative:text;mso-position-vertical:absolute;mso-position-vertical-relative:text;mso-width-percent:0;mso-height-percent:0;mso-width-relative:margin;mso-height-relative:margin;v-text-anchor:top" o:gfxdata="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" fillcolor="white [3201]" strokeweight=".5pt">
+                <v:textbox>
+                  <w:txbxContent>
+                    <w:p>
+                      <w:pPr>
+                        <w:pStyle w:val="NoSpacing"/>
+                        <w:rPr>
+                          <w:sz w:val="16"/>
+                          <w:szCs w:val="16"/>
+                        </w:rPr>
+                      </w:pPr>
+                      <w:proofErr w:type="gramStart"/>
+                      <w:r>
+                        <w:rPr>
+                          <w:sz w:val="16"/>
+                          <w:szCs w:val="16"/>
+                        </w:rPr>
+                        <w:t>product-item/product-item.html</w:t>
+                      </w:r>
+                      <w:proofErr w:type="gramEnd"/>
+                    </w:p>
+                  </w:txbxContent>
+                </v:textbox>
+              </v:shape>
+            </w:pict>
+          </mc:Fallback>
+        </mc:AlternateContent>
+      </w:r>
+      <w:r>
+        <w:rPr>
+          <w:noProof/>
+        </w:rPr>
+        <mc:AlternateContent>
+          <mc:Choice Requires="wps">
+            <w:drawing>
+              <wp:anchor distT="0" distB="0" distL="114300" distR="114300" simplePos="0" relativeHeight="251671552" behindDoc="0" locked="0" layoutInCell="1" allowOverlap="1" wp14:anchorId="4AB30C4E" wp14:editId="51EBE32D">
+                <wp:simplePos x="0" y="0"/>
+                <wp:positionH relativeFrom="column">
+                  <wp:posOffset>3514725</wp:posOffset>
+                </wp:positionH>
+                <wp:positionV relativeFrom="paragraph">
+                  <wp:posOffset>-304800</wp:posOffset>
+                </wp:positionV>
+                <wp:extent cx="3057525" cy="238125"/>
+                <wp:effectExtent l="0" t="0" r="28575" b="28575"/>
+                <wp:wrapNone/>
+                <wp:docPr id="14" name="Text Box 14"/>
+                <wp:cNvGraphicFramePr/>
+                <a:graphic xmlns:a="http://schemas.openxmlformats.org/drawingml/2006/main">
+                  <a:graphicData uri="http://schemas.microsoft.com/office/word/2010/wordprocessingShape">
+                    <wps:wsp>
+                      <wps:cNvSpPr txBox="1"/>
+                      <wps:spPr>
+                        <a:xfrm>
+                          <a:off x="0" y="0"/>
+                          <a:ext cx="3057525" cy="238125"/>
+                        </a:xfrm>
+                        <a:prstGeom prst="rect">
+                          <a:avLst/>
+                        </a:prstGeom>
+                        <a:solidFill>
+                          <a:schemeClr val="lt1"/>
+                        </a:solidFill>
+                        <a:ln w="6350">
+                          <a:solidFill>
+                            <a:prstClr val="black"/>
+                          </a:solidFill>
+                        </a:ln>
+                        <a:effectLst/>
+                      </wps:spPr>
+                      <wps:style>
+                        <a:lnRef idx="0">
+                          <a:schemeClr val="accent1"/>
+                        </a:lnRef>
+                        <a:fillRef idx="0">
+                          <a:schemeClr val="accent1"/>
+                        </a:fillRef>
+                        <a:effectRef idx="0">
+                          <a:schemeClr val="accent1"/>
+                        </a:effectRef>
+                        <a:fontRef idx="minor">
+                          <a:schemeClr val="dk1"/>
+                        </a:fontRef>
+                      </wps:style>
+                      <wps:txbx>
+                        <w:txbxContent>
+                          <w:p>
+                            <w:pPr>
+                              <w:shd w:val="clear" w:color="auto" w:fill="FFFFFF"/>
+                              <w:tabs>
+                                <w:tab w:val="left" w:pos="916"/>
+                                <w:tab w:val="left" w:pos="1832"/>
+                                <w:tab w:val="left" w:pos="2748"/>
+                                <w:tab w:val="left" w:pos="3664"/>
+                                <w:tab w:val="left" w:pos="4580"/>
+                                <w:tab w:val="left" w:pos="5496"/>
+                                <w:tab w:val="left" w:pos="6412"/>
+                                <w:tab w:val="left" w:pos="7328"/>
+                                <w:tab w:val="left" w:pos="8244"/>
+                                <w:tab w:val="left" w:pos="9160"/>
+                                <w:tab w:val="left" w:pos="10076"/>
+                                <w:tab w:val="left" w:pos="10992"/>
+                                <w:tab w:val="left" w:pos="11908"/>
+                                <w:tab w:val="left" w:pos="12824"/>
+                                <w:tab w:val="left" w:pos="13740"/>
+                                <w:tab w:val="left" w:pos="14656"/>
+                              </w:tabs>
+                              <w:spacing w:after="0" w:line="240" w:lineRule="auto"/>
+                              <w:rPr>
+                                <w:rFonts w:ascii="Courier New" w:eastAsia="Times New Roman" w:hAnsi="Courier New" w:cs="Courier New"/>
+                                <w:b/>
+                                <w:i/>
+                                <w:color w:val="4F6228" w:themeColor="accent3" w:themeShade="80"/>
+                                <w:sz w:val="24"/>
+                                <w:szCs w:val="24"/>
+                              </w:rPr>
+                            </w:pPr>
+                            <w:r>
+                              <w:rPr>
+                                <w:rFonts w:ascii="Courier New" w:eastAsia="Times New Roman" w:hAnsi="Courier New" w:cs="Courier New"/>
+                                <w:b/>
+                                <w:i/>
+                                <w:color w:val="4F6228" w:themeColor="accent3" w:themeShade="80"/>
+                                <w:sz w:val="24"/>
+                                <w:szCs w:val="24"/>
+                              </w:rPr>
+                              <w:t>&lt;</w:t>
+                            </w:r>
+                            <w:r>
+                              <w:rPr>
+                                <w:rFonts w:ascii="Courier New" w:eastAsia="Times New Roman" w:hAnsi="Courier New" w:cs="Courier New"/>
+                                <w:b/>
+                                <w:bCs/>
+                                <w:i/>
+                                <w:color w:val="4F6228" w:themeColor="accent3" w:themeShade="80"/>
+                                <w:sz w:val="24"/>
+                                <w:szCs w:val="24"/>
+                                <w:shd w:val="clear" w:color="auto" w:fill="E4E4FF"/>
+                              </w:rPr>
+                              <w:t>router-outlet</w:t>
+                            </w:r>
+                            <w:r>
+                              <w:rPr>
+                                <w:rFonts w:ascii="Courier New" w:eastAsia="Times New Roman" w:hAnsi="Courier New" w:cs="Courier New"/>
+                                <w:b/>
+                                <w:i/>
+                                <w:color w:val="4F6228" w:themeColor="accent3" w:themeShade="80"/>
+                                <w:sz w:val="24"/>
+                                <w:szCs w:val="24"/>
+                              </w:rPr>
+                              <w:t>&gt;&lt;/</w:t>
+                            </w:r>
+                            <w:r>
+                              <w:rPr>
+                                <w:rFonts w:ascii="Courier New" w:eastAsia="Times New Roman" w:hAnsi="Courier New" w:cs="Courier New"/>
+                                <w:b/>
+                                <w:bCs/>
+                                <w:i/>
+                                <w:color w:val="4F6228" w:themeColor="accent3" w:themeShade="80"/>
+                                <w:sz w:val="24"/>
+                                <w:szCs w:val="24"/>
+                                <w:shd w:val="clear" w:color="auto" w:fill="E4E4FF"/>
+                              </w:rPr>
+                              <w:t>router-outlet</w:t>
+                            </w:r>
+                            <w:r>
+                              <w:rPr>
+                                <w:rFonts w:ascii="Courier New" w:eastAsia="Times New Roman" w:hAnsi="Courier New" w:cs="Courier New"/>
+                                <w:b/>
+                                <w:i/>
+                                <w:color w:val="4F6228" w:themeColor="accent3" w:themeShade="80"/>
+                                <w:sz w:val="24"/>
+                                <w:szCs w:val="24"/>
+                              </w:rPr>
+                              <w:t>&gt;</w:t>
+                            </w:r>
+                          </w:p>
+                          <w:p>
+                            <w:pPr>
+                              <w:rPr>
+                                <w:i/>
+                                <w:sz w:val="16"/>
+                                <w:szCs w:val="16"/>
+                              </w:rPr>
+                            </w:pPr>
+                          </w:p>
+                        </w:txbxContent>
+                      </wps:txbx>
+                      <wps:bodyPr rot="0" spcFirstLastPara="0" vertOverflow="overflow" horzOverflow="overflow" vert="horz" wrap="square" lIns="91440" tIns="45720" rIns="91440" bIns="45720" numCol="1" spcCol="0" rtlCol="0" fromWordArt="0" anchor="t" anchorCtr="0" forceAA="0" compatLnSpc="1">
+                        <a:prstTxWarp prst="textNoShape">
+                          <a:avLst/>
+                        </a:prstTxWarp>
+                        <a:noAutofit/>
+                      </wps:bodyPr>
+                    </wps:wsp>
+                  </a:graphicData>
+                </a:graphic>
+                <wp14:sizeRelH relativeFrom="margin">
+                  <wp14:pctWidth>0</wp14:pctWidth>
+                </wp14:sizeRelH>
+                <wp14:sizeRelV relativeFrom="margin">
+                  <wp14:pctHeight>0</wp14:pctHeight>
+                </wp14:sizeRelV>
+              </wp:anchor>
+            </w:drawing>
+          </mc:Choice>
+          <mc:Fallback>
+            <w:pict>
+              <v:shape id="Text Box 14" o:spid="_x0000_s1030" type="#_x0000_t202" style="position:absolute;margin-left:276.75pt;margin-top:-24pt;width:240.75pt;height:18.75pt;z-index:251671552;visibility:visible;mso-wrap-style:square;mso-width-percent:0;mso-height-percent:0;mso-wrap-distance-left:9pt;mso-wrap-distance-top:0;mso-wrap-distance-right:9pt;mso-wrap-distance-bottom:0;mso-position-horizontal:absolute;mso-position-horizontal-relative:text;mso-position-vertical:absolute;mso-position-vertical-relative:text;mso-width-percent:0;mso-height-percent:0;mso-width-relative:margin;mso-height-relative:margin;v-text-anchor:top" o:gfxdata="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" fillcolor="white [3201]" strokeweight=".5pt">
+                <v:textbox>
+                  <w:txbxContent>
+                    <w:p>
+                      <w:pPr>
+                        <w:shd w:val="clear" w:color="auto" w:fill="FFFFFF"/>
+                        <w:tabs>
+                          <w:tab w:val="left" w:pos="916"/>
+                          <w:tab w:val="left" w:pos="1832"/>
+                          <w:tab w:val="left" w:pos="2748"/>
+                          <w:tab w:val="left" w:pos="3664"/>
+                          <w:tab w:val="left" w:pos="4580"/>
+                          <w:tab w:val="left" w:pos="5496"/>
+                          <w:tab w:val="left" w:pos="6412"/>
+                          <w:tab w:val="left" w:pos="7328"/>
+                          <w:tab w:val="left" w:pos="8244"/>
+                          <w:tab w:val="left" w:pos="9160"/>
+                          <w:tab w:val="left" w:pos="10076"/>
+                          <w:tab w:val="left" w:pos="10992"/>
+                          <w:tab w:val="left" w:pos="11908"/>
+                          <w:tab w:val="left" w:pos="12824"/>
+                          <w:tab w:val="left" w:pos="13740"/>
+                          <w:tab w:val="left" w:pos="14656"/>
+                        </w:tabs>
+                        <w:spacing w:after="0" w:line="240" w:lineRule="auto"/>
+                        <w:rPr>
+                          <w:rFonts w:ascii="Courier New" w:eastAsia="Times New Roman" w:hAnsi="Courier New" w:cs="Courier New"/>
+                          <w:b/>
+                          <w:i/>
+                          <w:color w:val="4F6228" w:themeColor="accent3" w:themeShade="80"/>
+                          <w:sz w:val="24"/>
+                          <w:szCs w:val="24"/>
+                        </w:rPr>
+                      </w:pPr>
+                      <w:r>
+                        <w:rPr>
+                          <w:rFonts w:ascii="Courier New" w:eastAsia="Times New Roman" w:hAnsi="Courier New" w:cs="Courier New"/>
+                          <w:b/>
+                          <w:i/>
+                          <w:color w:val="4F6228" w:themeColor="accent3" w:themeShade="80"/>
+                          <w:sz w:val="24"/>
+                          <w:szCs w:val="24"/>
+                        </w:rPr>
+                        <w:t>&lt;</w:t>
+                      </w:r>
+                      <w:r>
+                        <w:rPr>
+                          <w:rFonts w:ascii="Courier New" w:eastAsia="Times New Roman" w:hAnsi="Courier New" w:cs="Courier New"/>
+                          <w:b/>
+                          <w:bCs/>
+                          <w:i/>
+                          <w:color w:val="4F6228" w:themeColor="accent3" w:themeShade="80"/>
+                          <w:sz w:val="24"/>
+                          <w:szCs w:val="24"/>
+                          <w:shd w:val="clear" w:color="auto" w:fill="E4E4FF"/>
+                        </w:rPr>
+                        <w:t>router-outlet</w:t>
+                      </w:r>
+                      <w:r>
+                        <w:rPr>
+                          <w:rFonts w:ascii="Courier New" w:eastAsia="Times New Roman" w:hAnsi="Courier New" w:cs="Courier New"/>
+                          <w:b/>
+                          <w:i/>
+                          <w:color w:val="4F6228" w:themeColor="accent3" w:themeShade="80"/>
+                          <w:sz w:val="24"/>
+                          <w:szCs w:val="24"/>
+                        </w:rPr>
+                        <w:t>&gt;&lt;/</w:t>
+                      </w:r>
+                      <w:r>
+                        <w:rPr>
+                          <w:rFonts w:ascii="Courier New" w:eastAsia="Times New Roman" w:hAnsi="Courier New" w:cs="Courier New"/>
+                          <w:b/>
+                          <w:bCs/>
+                          <w:i/>
+                          <w:color w:val="4F6228" w:themeColor="accent3" w:themeShade="80"/>
+                          <w:sz w:val="24"/>
+                          <w:szCs w:val="24"/>
+                          <w:shd w:val="clear" w:color="auto" w:fill="E4E4FF"/>
+                        </w:rPr>
+                        <w:t>router-outlet</w:t>
+                      </w:r>
+                      <w:r>
+                        <w:rPr>
+                          <w:rFonts w:ascii="Courier New" w:eastAsia="Times New Roman" w:hAnsi="Courier New" w:cs="Courier New"/>
+                          <w:b/>
+                          <w:i/>
+                          <w:color w:val="4F6228" w:themeColor="accent3" w:themeShade="80"/>
+                          <w:sz w:val="24"/>
+                          <w:szCs w:val="24"/>
+                        </w:rPr>
+                        <w:t>&gt;</w:t>
+                      </w:r>
+                    </w:p>
+                    <w:p>
+                      <w:pPr>
+                        <w:rPr>
+                          <w:i/>
+                          <w:sz w:val="16"/>
+                          <w:szCs w:val="16"/>
+                        </w:rPr>
+                      </w:pPr>
+                    </w:p>
+                  </w:txbxContent>
+                </v:textbox>
+              </v:shape>
+            </w:pict>
+          </mc:Fallback>
+        </mc:AlternateContent>
+      </w:r>
+      <w:r>
+        <w:rPr>
+          <w:noProof/>
+        </w:rPr>
+        <mc:AlternateContent>
+          <mc:Choice Requires="wps">
+            <w:drawing>
+              <wp:anchor distT="0" distB="0" distL="114300" distR="114300" simplePos="0" relativeHeight="251654139" behindDoc="0" locked="0" layoutInCell="1" allowOverlap="1" wp14:anchorId="61772331" wp14:editId="328DF395">
+                <wp:simplePos x="0" y="0"/>
+                <wp:positionH relativeFrom="column">
+                  <wp:posOffset>5657849</wp:posOffset>
+                </wp:positionH>
+                <wp:positionV relativeFrom="paragraph">
+                  <wp:posOffset>457199</wp:posOffset>
+                </wp:positionV>
+                <wp:extent cx="3267075" cy="2428875"/>
+                <wp:effectExtent l="0" t="0" r="28575" b="28575"/>
+                <wp:wrapNone/>
+                <wp:docPr id="18" name="Rectangle 18"/>
+                <wp:cNvGraphicFramePr/>
+                <a:graphic xmlns:a="http://schemas.openxmlformats.org/drawingml/2006/main">
+                  <a:graphicData uri="http://schemas.microsoft.com/office/word/2010/wordprocessingShape">
+                    <wps:wsp>
+                      <wps:cNvSpPr/>
+                      <wps:spPr>
+                        <a:xfrm>
+                          <a:off x="0" y="0"/>
+                          <a:ext cx="3267075" cy="2428875"/>
+                        </a:xfrm>
+                        <a:prstGeom prst="rect">
+                          <a:avLst/>
+                        </a:prstGeom>
+                        <a:noFill/>
+                      </wps:spPr>
+                      <wps:style>
+                        <a:lnRef idx="2">
+                          <a:schemeClr val="accent3">
+                            <a:shade val="50000"/>
+                          </a:schemeClr>
+                        </a:lnRef>
+                        <a:fillRef idx="1">
+                          <a:schemeClr val="accent3"/>
+                        </a:fillRef>
+                        <a:effectRef idx="0">
+                          <a:schemeClr val="accent3"/>
+                        </a:effectRef>
+                        <a:fontRef idx="minor">
+                          <a:schemeClr val="lt1"/>
+                        </a:fontRef>
+                      </wps:style>
+                      <wps:bodyPr rot="0" spcFirstLastPara="0" vertOverflow="overflow" horzOverflow="overflow" vert="horz" wrap="square" lIns="91440" tIns="45720" rIns="91440" bIns="45720" numCol="1" spcCol="0" rtlCol="0" fromWordArt="0" anchor="ctr" anchorCtr="0" forceAA="0" compatLnSpc="1">
+                        <a:prstTxWarp prst="textNoShape">
+                          <a:avLst/>
+                        </a:prstTxWarp>
+                        <a:noAutofit/>
+                      </wps:bodyPr>
+                    </wps:wsp>
+                  </a:graphicData>
+                </a:graphic>
+                <wp14:sizeRelH relativeFrom="margin">
+                  <wp14:pctWidth>0</wp14:pctWidth>
+                </wp14:sizeRelH>
+                <wp14:sizeRelV relativeFrom="margin">
+                  <wp14:pctHeight>0</wp14:pctHeight>
+                </wp14:sizeRelV>
+              </wp:anchor>
+            </w:drawing>
+          </mc:Choice>
+          <mc:Fallback>
+            <w:pict>
+              <v:rect id="Rectangle 18" o:spid="_x0000_s1026" style="position:absolute;margin-left:445.5pt;margin-top:36pt;width:257.25pt;height:191.25pt;z-index:251654139;visibility:visible;mso-wrap-style:square;mso-width-percent:0;mso-height-percent:0;mso-wrap-distance-left:9pt;mso-wrap-distance-top:0;mso-wrap-distance-right:9pt;mso-wrap-distance-bottom:0;mso-position-horizontal:absolute;mso-position-horizontal-relative:text;mso-position-vertical:absolute;mso-position-vertical-relative:text;mso-width-percent:0;mso-height-percent:0;mso-width-relative:margin;mso-height-relative:margin;v-text-anchor:middle" o:gfxdata="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" filled="f" strokecolor="#4e6128 [1606]" strokeweight="2pt"/>
+            </w:pict>
+          </mc:Fallback>
+        </mc:AlternateContent>
+      </w:r>
+      <w:r>
+        <w:rPr>
+          <w:noProof/>
+        </w:rPr>
+        <mc:AlternateContent>
+          <mc:Choice Requires="wps">
+            <w:drawing>
+              <wp:anchor distT="0" distB="0" distL="114300" distR="114300" simplePos="0" relativeHeight="251673600" behindDoc="0" locked="0" layoutInCell="1" allowOverlap="1" wp14:anchorId="0AC65A5F" wp14:editId="7685ADAC">
+                <wp:simplePos x="0" y="0"/>
+                <wp:positionH relativeFrom="column">
+                  <wp:posOffset>1657350</wp:posOffset>
+                </wp:positionH>
+                <wp:positionV relativeFrom="paragraph">
+                  <wp:posOffset>-104775</wp:posOffset>
+                </wp:positionV>
+                <wp:extent cx="1314450" cy="190500"/>
+                <wp:effectExtent l="0" t="0" r="19050" b="19050"/>
+                <wp:wrapNone/>
+                <wp:docPr id="15" name="Text Box 15"/>
+                <wp:cNvGraphicFramePr/>
+                <a:graphic xmlns:a="http://schemas.openxmlformats.org/drawingml/2006/main">
+                  <a:graphicData uri="http://schemas.microsoft.com/office/word/2010/wordprocessingShape">
+                    <wps:wsp>
+                      <wps:cNvSpPr txBox="1"/>
+                      <wps:spPr>
+                        <a:xfrm>
+                          <a:off x="0" y="0"/>
+                          <a:ext cx="1314450" cy="190500"/>
+                        </a:xfrm>
+                        <a:prstGeom prst="rect">
+                          <a:avLst/>
+                        </a:prstGeom>
+                        <a:solidFill>
+                          <a:schemeClr val="lt1"/>
+                        </a:solidFill>
+                        <a:ln w="6350">
+                          <a:solidFill>
+                            <a:prstClr val="black"/>
+                          </a:solidFill>
+                        </a:ln>
+                        <a:effectLst/>
+                      </wps:spPr>
+                      <wps:style>
+                        <a:lnRef idx="0">
+                          <a:schemeClr val="accent1"/>
+                        </a:lnRef>
+                        <a:fillRef idx="0">
+                          <a:schemeClr val="accent1"/>
+                        </a:fillRef>
+                        <a:effectRef idx="0">
+                          <a:schemeClr val="accent1"/>
+                        </a:effectRef>
+                        <a:fontRef idx="minor">
+                          <a:schemeClr val="dk1"/>
                         </a:fontRef>
                       </wps:style>
                       <wps:txbx>
@@ -86,8 +1585,8 @@
                               <w:rPr>
                                 <w:rFonts w:ascii="Courier New" w:eastAsia="Times New Roman" w:hAnsi="Courier New" w:cs="Courier New"/>
                                 <w:color w:val="000000"/>
-                                <w:sz w:val="18"/>
-                                <w:szCs w:val="18"/>
+                                <w:sz w:val="16"/>
+                                <w:szCs w:val="16"/>
                               </w:rPr>
                             </w:pPr>
                             <w:r>
@@ -96,8 +1595,8 @@
                                 <w:b/>
                                 <w:bCs/>
                                 <w:color w:val="000080"/>
-                                <w:sz w:val="18"/>
-                                <w:szCs w:val="18"/>
+                                <w:sz w:val="16"/>
+                                <w:szCs w:val="16"/>
                                 <w:shd w:val="clear" w:color="auto" w:fill="E4E4FF"/>
                               </w:rPr>
                               <w:t>&lt;</w:t>
@@ -109,8 +1608,8 @@
                                 <w:b/>
                                 <w:bCs/>
                                 <w:color w:val="000080"/>
-                                <w:sz w:val="18"/>
-                                <w:szCs w:val="18"/>
+                                <w:sz w:val="16"/>
+                                <w:szCs w:val="16"/>
                                 <w:shd w:val="clear" w:color="auto" w:fill="E4E4FF"/>
                               </w:rPr>
                               <w:t>auction-</w:t>
@@ -122,8 +1621,8 @@
                                 <w:b/>
                                 <w:bCs/>
                                 <w:color w:val="000080"/>
-                                <w:sz w:val="18"/>
-                                <w:szCs w:val="18"/>
+                                <w:sz w:val="16"/>
+                                <w:szCs w:val="16"/>
                                 <w:shd w:val="clear" w:color="auto" w:fill="E4E4FF"/>
                               </w:rPr>
                               <w:t>navbar</w:t>
@@ -136,16 +1635,24 @@
                                 <w:b/>
                                 <w:bCs/>
                                 <w:color w:val="000080"/>
-                                <w:sz w:val="18"/>
-                                <w:szCs w:val="18"/>
+                                <w:sz w:val="16"/>
+                                <w:szCs w:val="16"/>
                                 <w:shd w:val="clear" w:color="auto" w:fill="E4E4FF"/>
                               </w:rPr>
                               <w:t>&gt;</w:t>
                             </w:r>
                           </w:p>
+                          <w:p>
+                            <w:pPr>
+                              <w:rPr>
+                                <w:sz w:val="16"/>
+                                <w:szCs w:val="16"/>
+                              </w:rPr>
+                            </w:pPr>
+                          </w:p>
                         </w:txbxContent>
                       </wps:txbx>
-                      <wps:bodyPr rot="0" spcFirstLastPara="0" vertOverflow="overflow" horzOverflow="overflow" vert="horz" wrap="square" lIns="91440" tIns="45720" rIns="91440" bIns="45720" numCol="1" spcCol="0" rtlCol="0" fromWordArt="0" anchor="ctr" anchorCtr="0" forceAA="0" compatLnSpc="1">
+                      <wps:bodyPr rot="0" spcFirstLastPara="0" vertOverflow="overflow" horzOverflow="overflow" vert="horz" wrap="square" lIns="91440" tIns="45720" rIns="91440" bIns="45720" numCol="1" spcCol="0" rtlCol="0" fromWordArt="0" anchor="t" anchorCtr="0" forceAA="0" compatLnSpc="1">
                         <a:prstTxWarp prst="textNoShape">
                           <a:avLst/>
                         </a:prstTxWarp>
@@ -154,60 +1661,12 @@
                     </wps:wsp>
                   </a:graphicData>
                 </a:graphic>
-                <wp14:sizeRelV relativeFrom="margin">
-                  <wp14:pctHeight>0</wp14:pctHeight>
-                </wp14:sizeRelV>
               </wp:anchor>
             </w:drawing>
           </mc:Choice>
           <mc:Fallback>
             <w:pict>
-              <v:shapetype id="_x0000_t62" coordsize="21600,21600" o:spt="62" adj="1350,25920" path="m3600,qx,3600l0@8@12@24,0@9,,18000qy3600,21600l@6,21600@15@27@7,21600,18000,21600qx21600,18000l21600@9@18@30,21600@8,21600,3600qy18000,l@7,0@21@33@6,xe">
-                <v:stroke joinstyle="miter"/>
-                <v:formulas>
-                  <v:f eqn="sum 10800 0 #0"/>
-                  <v:f eqn="sum 10800 0 #1"/>
-                  <v:f eqn="sum #0 0 #1"/>
-                  <v:f eqn="sum @0 @1 0"/>
-                  <v:f eqn="sum 21600 0 #0"/>
-                  <v:f eqn="sum 21600 0 #1"/>
-                  <v:f eqn="if @0 3600 12600"/>
-                  <v:f eqn="if @0 9000 18000"/>
-                  <v:f eqn="if @1 3600 12600"/>
-                  <v:f eqn="if @1 9000 18000"/>
-                  <v:f eqn="if @2 0 #0"/>
-                  <v:f eqn="if @3 @10 0"/>
-                  <v:f eqn="if #0 0 @11"/>
-                  <v:f eqn="if @2 @6 #0"/>
-                  <v:f eqn="if @3 @6 @13"/>
-                  <v:f eqn="if @5 @6 @14"/>
-                  <v:f eqn="if @2 #0 21600"/>
-                  <v:f eqn="if @3 21600 @16"/>
-                  <v:f eqn="if @4 21600 @17"/>
-                  <v:f eqn="if @2 #0 @6"/>
-                  <v:f eqn="if @3 @19 @6"/>
-                  <v:f eqn="if #1 @6 @20"/>
-                  <v:f eqn="if @2 @8 #1"/>
-                  <v:f eqn="if @3 @22 @8"/>
-                  <v:f eqn="if #0 @8 @23"/>
-                  <v:f eqn="if @2 21600 #1"/>
-                  <v:f eqn="if @3 21600 @25"/>
-                  <v:f eqn="if @5 21600 @26"/>
-                  <v:f eqn="if @2 #1 @8"/>
-                  <v:f eqn="if @3 @8 @28"/>
-                  <v:f eqn="if @4 @8 @29"/>
-                  <v:f eqn="if @2 #1 0"/>
-                  <v:f eqn="if @3 @31 0"/>
-                  <v:f eqn="if #1 0 @32"/>
-                  <v:f eqn="val #0"/>
-                  <v:f eqn="val #1"/>
-                </v:formulas>
-                <v:path o:connecttype="custom" o:connectlocs="10800,0;0,10800;10800,21600;21600,10800;@34,@35" textboxrect="791,791,20809,20809"/>
-                <v:handles>
-                  <v:h position="#0,#1"/>
-                </v:handles>
-              </v:shapetype>
-              <v:shape id="Rounded Rectangular Callout 3" o:spid="_x0000_s1026" type="#_x0000_t62" style="position:absolute;margin-left:210pt;margin-top:16.55pt;width:173.25pt;height:24pt;z-index:251659264;visibility:visible;mso-wrap-style:square;mso-height-percent:0;mso-wrap-distance-left:9pt;mso-wrap-distance-top:0;mso-wrap-distance-right:9pt;mso-wrap-distance-bottom:0;mso-position-horizontal:absolute;mso-position-horizontal-relative:text;mso-position-vertical:absolute;mso-position-vertical-relative:text;mso-height-percent:0;mso-height-relative:margin;v-text-anchor:middle" o:gfxdata="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" adj="6300,37800" filled="f" strokecolor="#243f60 [1604]" strokeweight="2pt">
+              <v:shape id="Text Box 15" o:spid="_x0000_s1031" type="#_x0000_t202" style="position:absolute;margin-left:130.5pt;margin-top:-8.25pt;width:103.5pt;height:15pt;z-index:251673600;visibility:visible;mso-wrap-style:square;mso-wrap-distance-left:9pt;mso-wrap-distance-top:0;mso-wrap-distance-right:9pt;mso-wrap-distance-bottom:0;mso-position-horizontal:absolute;mso-position-horizontal-relative:text;mso-position-vertical:absolute;mso-position-vertical-relative:text;v-text-anchor:top" o:gfxdata="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" fillcolor="white [3201]" strokeweight=".5pt">
                 <v:textbox>
                   <w:txbxContent>
                     <w:p>
@@ -236,8 +1695,8 @@
                         <w:rPr>
                           <w:rFonts w:ascii="Courier New" w:eastAsia="Times New Roman" w:hAnsi="Courier New" w:cs="Courier New"/>
                           <w:color w:val="000000"/>
-                          <w:sz w:val="18"/>
-                          <w:szCs w:val="18"/>
+                          <w:sz w:val="16"/>
+                          <w:szCs w:val="16"/>
                         </w:rPr>
                       </w:pPr>
                       <w:r>
@@ -246,8 +1705,8 @@
                           <w:b/>
                           <w:bCs/>
                           <w:color w:val="000080"/>
-                          <w:sz w:val="18"/>
-                          <w:szCs w:val="18"/>
+                          <w:sz w:val="16"/>
+                          <w:szCs w:val="16"/>
                           <w:shd w:val="clear" w:color="auto" w:fill="E4E4FF"/>
                         </w:rPr>
                         <w:t>&lt;</w:t>
@@ -259,8 +1718,8 @@
                           <w:b/>
                           <w:bCs/>
                           <w:color w:val="000080"/>
-                          <w:sz w:val="18"/>
-                          <w:szCs w:val="18"/>
+                          <w:sz w:val="16"/>
+                          <w:szCs w:val="16"/>
                           <w:shd w:val="clear" w:color="auto" w:fill="E4E4FF"/>
                         </w:rPr>
                         <w:t>auction-</w:t>
@@ -272,8 +1731,8 @@
                           <w:b/>
                           <w:bCs/>
                           <w:color w:val="000080"/>
-                          <w:sz w:val="18"/>
-                          <w:szCs w:val="18"/>
+                          <w:sz w:val="16"/>
+                          <w:szCs w:val="16"/>
                           <w:shd w:val="clear" w:color="auto" w:fill="E4E4FF"/>
                         </w:rPr>
                         <w:t>navbar</w:t>
@@ -286,88 +1745,24 @@
                           <w:b/>
                           <w:bCs/>
                           <w:color w:val="000080"/>
-                          <w:sz w:val="18"/>
-                          <w:szCs w:val="18"/>
+                          <w:sz w:val="16"/>
+                          <w:szCs w:val="16"/>
                           <w:shd w:val="clear" w:color="auto" w:fill="E4E4FF"/>
                         </w:rPr>
                         <w:t>&gt;</w:t>
                       </w:r>
+                    </w:p>
+                    <w:p>
+                      <w:pPr>
+                        <w:rPr>
+                          <w:sz w:val="16"/>
+                          <w:szCs w:val="16"/>
+                        </w:rPr>
+                      </w:pPr>
                     </w:p>
                   </w:txbxContent>
                 </v:textbox>
               </v:shape>
-            </w:pict>
-          </mc:Fallback>
-        </mc:AlternateContent>
-      </w:r>
-    </w:p>
-    <w:p/>
-    <w:p>
-      <w:r>
-        <w:rPr>
-          <w:noProof/>
-        </w:rPr>
-        <mc:AlternateContent>
-          <mc:Choice Requires="wps">
-            <w:drawing>
-              <wp:anchor distT="0" distB="0" distL="114300" distR="114300" simplePos="0" relativeHeight="251665408" behindDoc="0" locked="0" layoutInCell="1" allowOverlap="1">
-                <wp:simplePos x="0" y="0"/>
-                <wp:positionH relativeFrom="column">
-                  <wp:posOffset>0</wp:posOffset>
-                </wp:positionH>
-                <wp:positionV relativeFrom="paragraph">
-                  <wp:posOffset>4021455</wp:posOffset>
-                </wp:positionV>
-                <wp:extent cx="5943600" cy="285750"/>
-                <wp:effectExtent l="0" t="0" r="19050" b="19050"/>
-                <wp:wrapNone/>
-                <wp:docPr id="7" name="Rectangle 7"/>
-                <wp:cNvGraphicFramePr/>
-                <a:graphic xmlns:a="http://schemas.openxmlformats.org/drawingml/2006/main">
-                  <a:graphicData uri="http://schemas.microsoft.com/office/word/2010/wordprocessingShape">
-                    <wps:wsp>
-                      <wps:cNvSpPr/>
-                      <wps:spPr>
-                        <a:xfrm>
-                          <a:off x="0" y="0"/>
-                          <a:ext cx="5943600" cy="285750"/>
-                        </a:xfrm>
-                        <a:prstGeom prst="rect">
-                          <a:avLst/>
-                        </a:prstGeom>
-                        <a:noFill/>
-                      </wps:spPr>
-                      <wps:style>
-                        <a:lnRef idx="2">
-                          <a:schemeClr val="accent1">
-                            <a:shade val="50000"/>
-                          </a:schemeClr>
-                        </a:lnRef>
-                        <a:fillRef idx="1">
-                          <a:schemeClr val="accent1"/>
-                        </a:fillRef>
-                        <a:effectRef idx="0">
-                          <a:schemeClr val="accent1"/>
-                        </a:effectRef>
-                        <a:fontRef idx="minor">
-                          <a:schemeClr val="lt1"/>
-                        </a:fontRef>
-                      </wps:style>
-                      <wps:bodyPr rot="0" spcFirstLastPara="0" vertOverflow="overflow" horzOverflow="overflow" vert="horz" wrap="square" lIns="91440" tIns="45720" rIns="91440" bIns="45720" numCol="1" spcCol="0" rtlCol="0" fromWordArt="0" anchor="ctr" anchorCtr="0" forceAA="0" compatLnSpc="1">
-                        <a:prstTxWarp prst="textNoShape">
-                          <a:avLst/>
-                        </a:prstTxWarp>
-                        <a:noAutofit/>
-                      </wps:bodyPr>
-                    </wps:wsp>
-                  </a:graphicData>
-                </a:graphic>
-              </wp:anchor>
-            </w:drawing>
-          </mc:Choice>
-          <mc:Fallback>
-            <w:pict>
-              <v:rect id="Rectangle 7" o:spid="_x0000_s1026" style="position:absolute;margin-left:0;margin-top:316.65pt;width:468pt;height:22.5pt;z-index:251665408;visibility:visible;mso-wrap-style:square;mso-wrap-distance-left:9pt;mso-wrap-distance-top:0;mso-wrap-distance-right:9pt;mso-wrap-distance-bottom:0;mso-position-horizontal:absolute;mso-position-horizontal-relative:text;mso-position-vertical:absolute;mso-position-vertical-relative:text;v-text-anchor:middle" o:gfxdata="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" filled="f" strokecolor="#243f60 [1604]" strokeweight="2pt"/>
             </w:pict>
           </mc:Fallback>
         </mc:AlternateContent>
@@ -379,120 +1774,53 @@
         <mc:AlternateContent>
           <mc:Choice Requires="wps">
             <w:drawing>
-              <wp:anchor distT="0" distB="0" distL="114300" distR="114300" simplePos="0" relativeHeight="251664384" behindDoc="0" locked="0" layoutInCell="1" allowOverlap="1">
+              <wp:anchor distT="0" distB="0" distL="114300" distR="114300" simplePos="0" relativeHeight="251669504" behindDoc="0" locked="0" layoutInCell="1" allowOverlap="1" wp14:anchorId="0164A469" wp14:editId="0D040C77">
                 <wp:simplePos x="0" y="0"/>
                 <wp:positionH relativeFrom="column">
-                  <wp:posOffset>0</wp:posOffset>
+                  <wp:posOffset>514350</wp:posOffset>
                 </wp:positionH>
                 <wp:positionV relativeFrom="paragraph">
-                  <wp:posOffset>363855</wp:posOffset>
+                  <wp:posOffset>304800</wp:posOffset>
                 </wp:positionV>
-                <wp:extent cx="1495425" cy="1771650"/>
-                <wp:effectExtent l="0" t="0" r="28575" b="19050"/>
+                <wp:extent cx="1314450" cy="190500"/>
+                <wp:effectExtent l="0" t="0" r="19050" b="19050"/>
                 <wp:wrapNone/>
-                <wp:docPr id="6" name="Rectangle 6"/>
+                <wp:docPr id="13" name="Text Box 13"/>
                 <wp:cNvGraphicFramePr/>
                 <a:graphic xmlns:a="http://schemas.openxmlformats.org/drawingml/2006/main">
                   <a:graphicData uri="http://schemas.microsoft.com/office/word/2010/wordprocessingShape">
                     <wps:wsp>
-                      <wps:cNvSpPr/>
+                      <wps:cNvSpPr txBox="1"/>
                       <wps:spPr>
                         <a:xfrm>
                           <a:off x="0" y="0"/>
-                          <a:ext cx="1495425" cy="1771650"/>
+                          <a:ext cx="1314450" cy="190500"/>
                         </a:xfrm>
                         <a:prstGeom prst="rect">
                           <a:avLst/>
                         </a:prstGeom>
-                        <a:noFill/>
+                        <a:solidFill>
+                          <a:schemeClr val="lt1"/>
+                        </a:solidFill>
+                        <a:ln w="6350">
+                          <a:solidFill>
+                            <a:prstClr val="black"/>
+                          </a:solidFill>
+                        </a:ln>
+                        <a:effectLst/>
                       </wps:spPr>
                       <wps:style>
-                        <a:lnRef idx="2">
-                          <a:schemeClr val="accent1">
-                            <a:shade val="50000"/>
-                          </a:schemeClr>
+                        <a:lnRef idx="0">
+                          <a:schemeClr val="accent1"/>
                         </a:lnRef>
-                        <a:fillRef idx="1">
+                        <a:fillRef idx="0">
                           <a:schemeClr val="accent1"/>
                         </a:fillRef>
                         <a:effectRef idx="0">
                           <a:schemeClr val="accent1"/>
                         </a:effectRef>
                         <a:fontRef idx="minor">
-                          <a:schemeClr val="lt1"/>
-                        </a:fontRef>
-                      </wps:style>
-                      <wps:bodyPr rot="0" spcFirstLastPara="0" vertOverflow="overflow" horzOverflow="overflow" vert="horz" wrap="square" lIns="91440" tIns="45720" rIns="91440" bIns="45720" numCol="1" spcCol="0" rtlCol="0" fromWordArt="0" anchor="ctr" anchorCtr="0" forceAA="0" compatLnSpc="1">
-                        <a:prstTxWarp prst="textNoShape">
-                          <a:avLst/>
-                        </a:prstTxWarp>
-                        <a:noAutofit/>
-                      </wps:bodyPr>
-                    </wps:wsp>
-                  </a:graphicData>
-                </a:graphic>
-              </wp:anchor>
-            </w:drawing>
-          </mc:Choice>
-          <mc:Fallback>
-            <w:pict>
-              <v:rect id="Rectangle 6" o:spid="_x0000_s1026" style="position:absolute;margin-left:0;margin-top:28.65pt;width:117.75pt;height:139.5pt;z-index:251664384;visibility:visible;mso-wrap-style:square;mso-wrap-distance-left:9pt;mso-wrap-distance-top:0;mso-wrap-distance-right:9pt;mso-wrap-distance-bottom:0;mso-position-horizontal:absolute;mso-position-horizontal-relative:text;mso-position-vertical:absolute;mso-position-vertical-relative:text;v-text-anchor:middle" o:gfxdata="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" filled="f" strokecolor="#243f60 [1604]" strokeweight="2pt"/>
-            </w:pict>
-          </mc:Fallback>
-        </mc:AlternateContent>
-      </w:r>
-      <w:r>
-        <w:rPr>
-          <w:noProof/>
-        </w:rPr>
-        <mc:AlternateContent>
-          <mc:Choice Requires="wps">
-            <w:drawing>
-              <wp:anchor distT="0" distB="0" distL="114300" distR="114300" simplePos="0" relativeHeight="251663360" behindDoc="0" locked="0" layoutInCell="1" allowOverlap="1" wp14:anchorId="49452BF3" wp14:editId="7DB3F82B">
-                <wp:simplePos x="0" y="0"/>
-                <wp:positionH relativeFrom="column">
-                  <wp:posOffset>1562100</wp:posOffset>
-                </wp:positionH>
-                <wp:positionV relativeFrom="paragraph">
-                  <wp:posOffset>716280</wp:posOffset>
-                </wp:positionV>
-                <wp:extent cx="2200275" cy="771525"/>
-                <wp:effectExtent l="304800" t="0" r="28575" b="28575"/>
-                <wp:wrapNone/>
-                <wp:docPr id="5" name="Rounded Rectangular Callout 5"/>
-                <wp:cNvGraphicFramePr/>
-                <a:graphic xmlns:a="http://schemas.openxmlformats.org/drawingml/2006/main">
-                  <a:graphicData uri="http://schemas.microsoft.com/office/word/2010/wordprocessingShape">
-                    <wps:wsp>
-                      <wps:cNvSpPr/>
-                      <wps:spPr>
-                        <a:xfrm>
-                          <a:off x="0" y="0"/>
-                          <a:ext cx="2200275" cy="771525"/>
-                        </a:xfrm>
-                        <a:prstGeom prst="wedgeRoundRectCallout">
-                          <a:avLst>
-                            <a:gd name="adj1" fmla="val -63690"/>
-                            <a:gd name="adj2" fmla="val -27739"/>
-                            <a:gd name="adj3" fmla="val 16667"/>
-                          </a:avLst>
-                        </a:prstGeom>
-                        <a:noFill/>
-                      </wps:spPr>
-                      <wps:style>
-                        <a:lnRef idx="2">
-                          <a:schemeClr val="accent1">
-                            <a:shade val="50000"/>
-                          </a:schemeClr>
-                        </a:lnRef>
-                        <a:fillRef idx="1">
-                          <a:schemeClr val="accent1"/>
-                        </a:fillRef>
-                        <a:effectRef idx="0">
-                          <a:schemeClr val="accent1"/>
-                        </a:effectRef>
-                        <a:fontRef idx="minor">
-                          <a:schemeClr val="lt1"/>
+                          <a:schemeClr val="dk1"/>
                         </a:fontRef>
                       </wps:style>
                       <wps:txbx>
@@ -523,8 +1851,8 @@
                               <w:rPr>
                                 <w:rFonts w:ascii="Courier New" w:eastAsia="Times New Roman" w:hAnsi="Courier New" w:cs="Courier New"/>
                                 <w:color w:val="000000"/>
-                                <w:sz w:val="18"/>
-                                <w:szCs w:val="18"/>
+                                <w:sz w:val="16"/>
+                                <w:szCs w:val="16"/>
                               </w:rPr>
                             </w:pPr>
                             <w:r>
@@ -533,8 +1861,8 @@
                                 <w:b/>
                                 <w:bCs/>
                                 <w:color w:val="000080"/>
-                                <w:sz w:val="18"/>
-                                <w:szCs w:val="18"/>
+                                <w:sz w:val="16"/>
+                                <w:szCs w:val="16"/>
                                 <w:shd w:val="clear" w:color="auto" w:fill="E4E4FF"/>
                               </w:rPr>
                               <w:t>&lt;</w:t>
@@ -546,41 +1874,37 @@
                                 <w:b/>
                                 <w:bCs/>
                                 <w:color w:val="000080"/>
-                                <w:sz w:val="18"/>
-                                <w:szCs w:val="18"/>
+                                <w:sz w:val="16"/>
+                                <w:szCs w:val="16"/>
                                 <w:shd w:val="clear" w:color="auto" w:fill="E4E4FF"/>
                               </w:rPr>
-                              <w:t>auction-</w:t>
+                              <w:t>auction-search</w:t>
                             </w:r>
+                            <w:proofErr w:type="gramEnd"/>
                             <w:r>
                               <w:rPr>
                                 <w:rFonts w:ascii="Courier New" w:eastAsia="Times New Roman" w:hAnsi="Courier New" w:cs="Courier New"/>
                                 <w:b/>
                                 <w:bCs/>
                                 <w:color w:val="000080"/>
-                                <w:sz w:val="18"/>
-                                <w:szCs w:val="18"/>
-                                <w:shd w:val="clear" w:color="auto" w:fill="E4E4FF"/>
-                              </w:rPr>
-                              <w:t>search</w:t>
-                            </w:r>
-                            <w:proofErr w:type="gramEnd"/>
-                            <w:r>
-                              <w:rPr>
-                                <w:rFonts w:ascii="Courier New" w:eastAsia="Times New Roman" w:hAnsi="Courier New" w:cs="Courier New"/>
-                                <w:b/>
-                                <w:bCs/>
-                                <w:color w:val="000080"/>
-                                <w:sz w:val="18"/>
-                                <w:szCs w:val="18"/>
+                                <w:sz w:val="16"/>
+                                <w:szCs w:val="16"/>
                                 <w:shd w:val="clear" w:color="auto" w:fill="E4E4FF"/>
                               </w:rPr>
                               <w:t>&gt;</w:t>
                             </w:r>
                           </w:p>
+                          <w:p>
+                            <w:pPr>
+                              <w:rPr>
+                                <w:sz w:val="16"/>
+                                <w:szCs w:val="16"/>
+                              </w:rPr>
+                            </w:pPr>
+                          </w:p>
                         </w:txbxContent>
                       </wps:txbx>
-                      <wps:bodyPr rot="0" spcFirstLastPara="0" vertOverflow="overflow" horzOverflow="overflow" vert="horz" wrap="square" lIns="91440" tIns="45720" rIns="91440" bIns="45720" numCol="1" spcCol="0" rtlCol="0" fromWordArt="0" anchor="ctr" anchorCtr="0" forceAA="0" compatLnSpc="1">
+                      <wps:bodyPr rot="0" spcFirstLastPara="0" vertOverflow="overflow" horzOverflow="overflow" vert="horz" wrap="square" lIns="91440" tIns="45720" rIns="91440" bIns="45720" numCol="1" spcCol="0" rtlCol="0" fromWordArt="0" anchor="t" anchorCtr="0" forceAA="0" compatLnSpc="1">
                         <a:prstTxWarp prst="textNoShape">
                           <a:avLst/>
                         </a:prstTxWarp>
@@ -589,15 +1913,12 @@
                     </wps:wsp>
                   </a:graphicData>
                 </a:graphic>
-                <wp14:sizeRelV relativeFrom="margin">
-                  <wp14:pctHeight>0</wp14:pctHeight>
-                </wp14:sizeRelV>
               </wp:anchor>
             </w:drawing>
           </mc:Choice>
           <mc:Fallback>
             <w:pict>
-              <v:shape id="Rounded Rectangular Callout 5" o:spid="_x0000_s1027" type="#_x0000_t62" style="position:absolute;margin-left:123pt;margin-top:56.4pt;width:173.25pt;height:60.75pt;z-index:251663360;visibility:visible;mso-wrap-style:square;mso-height-percent:0;mso-wrap-distance-left:9pt;mso-wrap-distance-top:0;mso-wrap-distance-right:9pt;mso-wrap-distance-bottom:0;mso-position-horizontal:absolute;mso-position-horizontal-relative:text;mso-position-vertical:absolute;mso-position-vertical-relative:text;mso-height-percent:0;mso-height-relative:margin;v-text-anchor:middle" o:gfxdata="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" adj="-2957,4808" filled="f" strokecolor="#243f60 [1604]" strokeweight="2pt">
+              <v:shape id="Text Box 13" o:spid="_x0000_s1032" type="#_x0000_t202" style="position:absolute;margin-left:40.5pt;margin-top:24pt;width:103.5pt;height:15pt;z-index:251669504;visibility:visible;mso-wrap-style:square;mso-wrap-distance-left:9pt;mso-wrap-distance-top:0;mso-wrap-distance-right:9pt;mso-wrap-distance-bottom:0;mso-position-horizontal:absolute;mso-position-horizontal-relative:text;mso-position-vertical:absolute;mso-position-vertical-relative:text;v-text-anchor:top" o:gfxdata="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" fillcolor="white [3201]" strokeweight=".5pt">
                 <v:textbox>
                   <w:txbxContent>
                     <w:p>
@@ -626,8 +1947,8 @@
                         <w:rPr>
                           <w:rFonts w:ascii="Courier New" w:eastAsia="Times New Roman" w:hAnsi="Courier New" w:cs="Courier New"/>
                           <w:color w:val="000000"/>
-                          <w:sz w:val="18"/>
-                          <w:szCs w:val="18"/>
+                          <w:sz w:val="16"/>
+                          <w:szCs w:val="16"/>
                         </w:rPr>
                       </w:pPr>
                       <w:r>
@@ -636,8 +1957,8 @@
                           <w:b/>
                           <w:bCs/>
                           <w:color w:val="000080"/>
-                          <w:sz w:val="18"/>
-                          <w:szCs w:val="18"/>
+                          <w:sz w:val="16"/>
+                          <w:szCs w:val="16"/>
                           <w:shd w:val="clear" w:color="auto" w:fill="E4E4FF"/>
                         </w:rPr>
                         <w:t>&lt;</w:t>
@@ -649,37 +1970,33 @@
                           <w:b/>
                           <w:bCs/>
                           <w:color w:val="000080"/>
-                          <w:sz w:val="18"/>
-                          <w:szCs w:val="18"/>
+                          <w:sz w:val="16"/>
+                          <w:szCs w:val="16"/>
                           <w:shd w:val="clear" w:color="auto" w:fill="E4E4FF"/>
                         </w:rPr>
-                        <w:t>auction-</w:t>
+                        <w:t>auction-search</w:t>
                       </w:r>
+                      <w:proofErr w:type="gramEnd"/>
                       <w:r>
                         <w:rPr>
                           <w:rFonts w:ascii="Courier New" w:eastAsia="Times New Roman" w:hAnsi="Courier New" w:cs="Courier New"/>
                           <w:b/>
                           <w:bCs/>
                           <w:color w:val="000080"/>
-                          <w:sz w:val="18"/>
-                          <w:szCs w:val="18"/>
-                          <w:shd w:val="clear" w:color="auto" w:fill="E4E4FF"/>
-                        </w:rPr>
-                        <w:t>search</w:t>
-                      </w:r>
-                      <w:proofErr w:type="gramEnd"/>
-                      <w:r>
-                        <w:rPr>
-                          <w:rFonts w:ascii="Courier New" w:eastAsia="Times New Roman" w:hAnsi="Courier New" w:cs="Courier New"/>
-                          <w:b/>
-                          <w:bCs/>
-                          <w:color w:val="000080"/>
-                          <w:sz w:val="18"/>
-                          <w:szCs w:val="18"/>
+                          <w:sz w:val="16"/>
+                          <w:szCs w:val="16"/>
                           <w:shd w:val="clear" w:color="auto" w:fill="E4E4FF"/>
                         </w:rPr>
                         <w:t>&gt;</w:t>
                       </w:r>
+                    </w:p>
+                    <w:p>
+                      <w:pPr>
+                        <w:rPr>
+                          <w:sz w:val="16"/>
+                          <w:szCs w:val="16"/>
+                        </w:rPr>
+                      </w:pPr>
                     </w:p>
                   </w:txbxContent>
                 </v:textbox>
@@ -695,93 +2012,69 @@
         <mc:AlternateContent>
           <mc:Choice Requires="wps">
             <w:drawing>
-              <wp:anchor distT="0" distB="0" distL="114300" distR="114300" simplePos="0" relativeHeight="251661312" behindDoc="0" locked="0" layoutInCell="1" allowOverlap="1" wp14:anchorId="595BA15A" wp14:editId="2B49CCDE">
+              <wp:anchor distT="0" distB="0" distL="114300" distR="114300" simplePos="0" relativeHeight="251668480" behindDoc="0" locked="0" layoutInCell="1" allowOverlap="1" wp14:anchorId="6F5EED2C" wp14:editId="27BDA251">
                 <wp:simplePos x="0" y="0"/>
                 <wp:positionH relativeFrom="column">
-                  <wp:posOffset>123825</wp:posOffset>
+                  <wp:posOffset>1133475</wp:posOffset>
                 </wp:positionH>
                 <wp:positionV relativeFrom="paragraph">
-                  <wp:posOffset>4488180</wp:posOffset>
+                  <wp:posOffset>2809875</wp:posOffset>
                 </wp:positionV>
-                <wp:extent cx="2200275" cy="304800"/>
-                <wp:effectExtent l="0" t="190500" r="28575" b="19050"/>
+                <wp:extent cx="914400" cy="257175"/>
+                <wp:effectExtent l="0" t="0" r="24765" b="28575"/>
                 <wp:wrapNone/>
-                <wp:docPr id="4" name="Rounded Rectangular Callout 4"/>
+                <wp:docPr id="12" name="Text Box 12"/>
                 <wp:cNvGraphicFramePr/>
                 <a:graphic xmlns:a="http://schemas.openxmlformats.org/drawingml/2006/main">
                   <a:graphicData uri="http://schemas.microsoft.com/office/word/2010/wordprocessingShape">
                     <wps:wsp>
-                      <wps:cNvSpPr/>
+                      <wps:cNvSpPr txBox="1"/>
                       <wps:spPr>
                         <a:xfrm>
                           <a:off x="0" y="0"/>
-                          <a:ext cx="2200275" cy="304800"/>
+                          <a:ext cx="914400" cy="257175"/>
                         </a:xfrm>
-                        <a:prstGeom prst="wedgeRoundRectCallout">
-                          <a:avLst>
-                            <a:gd name="adj1" fmla="val -19534"/>
-                            <a:gd name="adj2" fmla="val -112500"/>
-                            <a:gd name="adj3" fmla="val 16667"/>
-                          </a:avLst>
+                        <a:prstGeom prst="rect">
+                          <a:avLst/>
                         </a:prstGeom>
-                        <a:noFill/>
+                        <a:solidFill>
+                          <a:schemeClr val="lt1"/>
+                        </a:solidFill>
+                        <a:ln w="6350">
+                          <a:solidFill>
+                            <a:prstClr val="black"/>
+                          </a:solidFill>
+                        </a:ln>
+                        <a:effectLst/>
                       </wps:spPr>
                       <wps:style>
-                        <a:lnRef idx="2">
-                          <a:schemeClr val="accent1">
-                            <a:shade val="50000"/>
-                          </a:schemeClr>
+                        <a:lnRef idx="0">
+                          <a:schemeClr val="accent1"/>
                         </a:lnRef>
-                        <a:fillRef idx="1">
+                        <a:fillRef idx="0">
                           <a:schemeClr val="accent1"/>
                         </a:fillRef>
                         <a:effectRef idx="0">
                           <a:schemeClr val="accent1"/>
                         </a:effectRef>
                         <a:fontRef idx="minor">
-                          <a:schemeClr val="lt1"/>
+                          <a:schemeClr val="dk1"/>
                         </a:fontRef>
                       </wps:style>
                       <wps:txbx>
                         <w:txbxContent>
                           <w:p>
                             <w:pPr>
-                              <w:shd w:val="clear" w:color="auto" w:fill="FFFFFF"/>
-                              <w:tabs>
-                                <w:tab w:val="left" w:pos="916"/>
-                                <w:tab w:val="left" w:pos="1832"/>
-                                <w:tab w:val="left" w:pos="2748"/>
-                                <w:tab w:val="left" w:pos="3664"/>
-                                <w:tab w:val="left" w:pos="4580"/>
-                                <w:tab w:val="left" w:pos="5496"/>
-                                <w:tab w:val="left" w:pos="6412"/>
-                                <w:tab w:val="left" w:pos="7328"/>
-                                <w:tab w:val="left" w:pos="8244"/>
-                                <w:tab w:val="left" w:pos="9160"/>
-                                <w:tab w:val="left" w:pos="10076"/>
-                                <w:tab w:val="left" w:pos="10992"/>
-                                <w:tab w:val="left" w:pos="11908"/>
-                                <w:tab w:val="left" w:pos="12824"/>
-                                <w:tab w:val="left" w:pos="13740"/>
-                                <w:tab w:val="left" w:pos="14656"/>
-                              </w:tabs>
-                              <w:spacing w:after="0" w:line="240" w:lineRule="auto"/>
-                              <w:jc w:val="center"/>
-                              <w:rPr>
-                                <w:rFonts w:ascii="Courier New" w:eastAsia="Times New Roman" w:hAnsi="Courier New" w:cs="Courier New"/>
-                                <w:color w:val="000000"/>
-                                <w:sz w:val="18"/>
-                                <w:szCs w:val="18"/>
+                              <w:pStyle w:val="NoSpacing"/>
+                              <w:rPr>
+                                <w:sz w:val="16"/>
+                                <w:szCs w:val="16"/>
                               </w:rPr>
                             </w:pPr>
                             <w:r>
                               <w:rPr>
-                                <w:rFonts w:ascii="Courier New" w:eastAsia="Times New Roman" w:hAnsi="Courier New" w:cs="Courier New"/>
-                                <w:b/>
-                                <w:bCs/>
-                                <w:color w:val="000080"/>
-                                <w:sz w:val="18"/>
-                                <w:szCs w:val="18"/>
+                                <w:sz w:val="16"/>
+                                <w:szCs w:val="16"/>
                                 <w:shd w:val="clear" w:color="auto" w:fill="E4E4FF"/>
                               </w:rPr>
                               <w:t>&lt;</w:t>
@@ -789,45 +2082,26 @@
                             <w:proofErr w:type="gramStart"/>
                             <w:r>
                               <w:rPr>
-                                <w:rFonts w:ascii="Courier New" w:eastAsia="Times New Roman" w:hAnsi="Courier New" w:cs="Courier New"/>
-                                <w:b/>
-                                <w:bCs/>
-                                <w:color w:val="000080"/>
-                                <w:sz w:val="18"/>
-                                <w:szCs w:val="18"/>
+                                <w:sz w:val="16"/>
+                                <w:szCs w:val="16"/>
                                 <w:shd w:val="clear" w:color="auto" w:fill="E4E4FF"/>
                               </w:rPr>
-                              <w:t>auction-</w:t>
-                            </w:r>
-                            <w:r>
-                              <w:rPr>
-                                <w:rFonts w:ascii="Courier New" w:eastAsia="Times New Roman" w:hAnsi="Courier New" w:cs="Courier New"/>
-                                <w:b/>
-                                <w:bCs/>
-                                <w:color w:val="000080"/>
-                                <w:sz w:val="18"/>
-                                <w:szCs w:val="18"/>
-                                <w:shd w:val="clear" w:color="auto" w:fill="E4E4FF"/>
-                              </w:rPr>
-                              <w:t>footer</w:t>
+                              <w:t>auction-footer</w:t>
                             </w:r>
                             <w:proofErr w:type="gramEnd"/>
                             <w:r>
                               <w:rPr>
-                                <w:rFonts w:ascii="Courier New" w:eastAsia="Times New Roman" w:hAnsi="Courier New" w:cs="Courier New"/>
-                                <w:b/>
-                                <w:bCs/>
-                                <w:color w:val="000080"/>
-                                <w:sz w:val="18"/>
-                                <w:szCs w:val="18"/>
+                                <w:sz w:val="16"/>
+                                <w:szCs w:val="16"/>
                                 <w:shd w:val="clear" w:color="auto" w:fill="E4E4FF"/>
                               </w:rPr>
                               <w:t>&gt;</w:t>
                             </w:r>
                           </w:p>
+                          <w:p/>
                         </w:txbxContent>
                       </wps:txbx>
-                      <wps:bodyPr rot="0" spcFirstLastPara="0" vertOverflow="overflow" horzOverflow="overflow" vert="horz" wrap="square" lIns="91440" tIns="45720" rIns="91440" bIns="45720" numCol="1" spcCol="0" rtlCol="0" fromWordArt="0" anchor="ctr" anchorCtr="0" forceAA="0" compatLnSpc="1">
+                      <wps:bodyPr rot="0" spcFirstLastPara="0" vertOverflow="overflow" horzOverflow="overflow" vert="horz" wrap="none" lIns="91440" tIns="45720" rIns="91440" bIns="45720" numCol="1" spcCol="0" rtlCol="0" fromWordArt="0" anchor="t" anchorCtr="0" forceAA="0" compatLnSpc="1">
                         <a:prstTxWarp prst="textNoShape">
                           <a:avLst/>
                         </a:prstTxWarp>
@@ -844,47 +2118,21 @@
           </mc:Choice>
           <mc:Fallback>
             <w:pict>
-              <v:shape id="Rounded Rectangular Callout 4" o:spid="_x0000_s1028" type="#_x0000_t62" style="position:absolute;margin-left:9.75pt;margin-top:353.4pt;width:173.25pt;height:24pt;z-index:251661312;visibility:visible;mso-wrap-style:square;mso-height-percent:0;mso-wrap-distance-left:9pt;mso-wrap-distance-top:0;mso-wrap-distance-right:9pt;mso-wrap-distance-bottom:0;mso-position-horizontal:absolute;mso-position-horizontal-relative:text;mso-position-vertical:absolute;mso-position-vertical-relative:text;mso-height-percent:0;mso-height-relative:margin;v-text-anchor:middle" o:gfxdata="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" adj="6581,-13500" filled="f" strokecolor="#243f60 [1604]" strokeweight="2pt">
+              <v:shape id="Text Box 12" o:spid="_x0000_s1033" type="#_x0000_t202" style="position:absolute;margin-left:89.25pt;margin-top:221.25pt;width:1in;height:20.25pt;z-index:251668480;visibility:visible;mso-wrap-style:none;mso-height-percent:0;mso-wrap-distance-left:9pt;mso-wrap-distance-top:0;mso-wrap-distance-right:9pt;mso-wrap-distance-bottom:0;mso-position-horizontal:absolute;mso-position-horizontal-relative:text;mso-position-vertical:absolute;mso-position-vertical-relative:text;mso-height-percent:0;mso-height-relative:margin;v-text-anchor:top" o:gfxdata="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" fillcolor="white [3201]" strokeweight=".5pt">
                 <v:textbox>
                   <w:txbxContent>
                     <w:p>
                       <w:pPr>
-                        <w:shd w:val="clear" w:color="auto" w:fill="FFFFFF"/>
-                        <w:tabs>
-                          <w:tab w:val="left" w:pos="916"/>
-                          <w:tab w:val="left" w:pos="1832"/>
-                          <w:tab w:val="left" w:pos="2748"/>
-                          <w:tab w:val="left" w:pos="3664"/>
-                          <w:tab w:val="left" w:pos="4580"/>
-                          <w:tab w:val="left" w:pos="5496"/>
-                          <w:tab w:val="left" w:pos="6412"/>
-                          <w:tab w:val="left" w:pos="7328"/>
-                          <w:tab w:val="left" w:pos="8244"/>
-                          <w:tab w:val="left" w:pos="9160"/>
-                          <w:tab w:val="left" w:pos="10076"/>
-                          <w:tab w:val="left" w:pos="10992"/>
-                          <w:tab w:val="left" w:pos="11908"/>
-                          <w:tab w:val="left" w:pos="12824"/>
-                          <w:tab w:val="left" w:pos="13740"/>
-                          <w:tab w:val="left" w:pos="14656"/>
-                        </w:tabs>
-                        <w:spacing w:after="0" w:line="240" w:lineRule="auto"/>
-                        <w:jc w:val="center"/>
-                        <w:rPr>
-                          <w:rFonts w:ascii="Courier New" w:eastAsia="Times New Roman" w:hAnsi="Courier New" w:cs="Courier New"/>
-                          <w:color w:val="000000"/>
-                          <w:sz w:val="18"/>
-                          <w:szCs w:val="18"/>
+                        <w:pStyle w:val="NoSpacing"/>
+                        <w:rPr>
+                          <w:sz w:val="16"/>
+                          <w:szCs w:val="16"/>
                         </w:rPr>
                       </w:pPr>
                       <w:r>
                         <w:rPr>
-                          <w:rFonts w:ascii="Courier New" w:eastAsia="Times New Roman" w:hAnsi="Courier New" w:cs="Courier New"/>
-                          <w:b/>
-                          <w:bCs/>
-                          <w:color w:val="000080"/>
-                          <w:sz w:val="18"/>
-                          <w:szCs w:val="18"/>
+                          <w:sz w:val="16"/>
+                          <w:szCs w:val="16"/>
                           <w:shd w:val="clear" w:color="auto" w:fill="E4E4FF"/>
                         </w:rPr>
                         <w:t>&lt;</w:t>
@@ -892,41 +2140,214 @@
                       <w:proofErr w:type="gramStart"/>
                       <w:r>
                         <w:rPr>
-                          <w:rFonts w:ascii="Courier New" w:eastAsia="Times New Roman" w:hAnsi="Courier New" w:cs="Courier New"/>
-                          <w:b/>
-                          <w:bCs/>
-                          <w:color w:val="000080"/>
-                          <w:sz w:val="18"/>
-                          <w:szCs w:val="18"/>
+                          <w:sz w:val="16"/>
+                          <w:szCs w:val="16"/>
                           <w:shd w:val="clear" w:color="auto" w:fill="E4E4FF"/>
                         </w:rPr>
-                        <w:t>auction-</w:t>
-                      </w:r>
-                      <w:r>
-                        <w:rPr>
-                          <w:rFonts w:ascii="Courier New" w:eastAsia="Times New Roman" w:hAnsi="Courier New" w:cs="Courier New"/>
-                          <w:b/>
-                          <w:bCs/>
-                          <w:color w:val="000080"/>
-                          <w:sz w:val="18"/>
-                          <w:szCs w:val="18"/>
-                          <w:shd w:val="clear" w:color="auto" w:fill="E4E4FF"/>
-                        </w:rPr>
-                        <w:t>footer</w:t>
+                        <w:t>auction-footer</w:t>
                       </w:r>
                       <w:proofErr w:type="gramEnd"/>
                       <w:r>
                         <w:rPr>
-                          <w:rFonts w:ascii="Courier New" w:eastAsia="Times New Roman" w:hAnsi="Courier New" w:cs="Courier New"/>
-                          <w:b/>
-                          <w:bCs/>
-                          <w:color w:val="000080"/>
-                          <w:sz w:val="18"/>
-                          <w:szCs w:val="18"/>
+                          <w:sz w:val="16"/>
+                          <w:szCs w:val="16"/>
                           <w:shd w:val="clear" w:color="auto" w:fill="E4E4FF"/>
                         </w:rPr>
                         <w:t>&gt;</w:t>
                       </w:r>
+                    </w:p>
+                    <w:p/>
+                  </w:txbxContent>
+                </v:textbox>
+              </v:shape>
+            </w:pict>
+          </mc:Fallback>
+        </mc:AlternateContent>
+      </w:r>
+      <w:r>
+        <w:rPr>
+          <w:noProof/>
+        </w:rPr>
+        <mc:AlternateContent>
+          <mc:Choice Requires="wps">
+            <w:drawing>
+              <wp:anchor distT="0" distB="0" distL="114300" distR="114300" simplePos="0" relativeHeight="251657214" behindDoc="0" locked="0" layoutInCell="1" allowOverlap="1" wp14:anchorId="3108B9BF" wp14:editId="36CA9055">
+                <wp:simplePos x="0" y="0"/>
+                <wp:positionH relativeFrom="column">
+                  <wp:posOffset>2047875</wp:posOffset>
+                </wp:positionH>
+                <wp:positionV relativeFrom="paragraph">
+                  <wp:posOffset>1485900</wp:posOffset>
+                </wp:positionV>
+                <wp:extent cx="923925" cy="1152525"/>
+                <wp:effectExtent l="0" t="0" r="28575" b="28575"/>
+                <wp:wrapNone/>
+                <wp:docPr id="11" name="Rectangle 11"/>
+                <wp:cNvGraphicFramePr/>
+                <a:graphic xmlns:a="http://schemas.openxmlformats.org/drawingml/2006/main">
+                  <a:graphicData uri="http://schemas.microsoft.com/office/word/2010/wordprocessingShape">
+                    <wps:wsp>
+                      <wps:cNvSpPr/>
+                      <wps:spPr>
+                        <a:xfrm>
+                          <a:off x="0" y="0"/>
+                          <a:ext cx="923925" cy="1152525"/>
+                        </a:xfrm>
+                        <a:prstGeom prst="rect">
+                          <a:avLst/>
+                        </a:prstGeom>
+                        <a:noFill/>
+                      </wps:spPr>
+                      <wps:style>
+                        <a:lnRef idx="2">
+                          <a:schemeClr val="accent1">
+                            <a:shade val="50000"/>
+                          </a:schemeClr>
+                        </a:lnRef>
+                        <a:fillRef idx="1">
+                          <a:schemeClr val="accent1"/>
+                        </a:fillRef>
+                        <a:effectRef idx="0">
+                          <a:schemeClr val="accent1"/>
+                        </a:effectRef>
+                        <a:fontRef idx="minor">
+                          <a:schemeClr val="lt1"/>
+                        </a:fontRef>
+                      </wps:style>
+                      <wps:bodyPr rot="0" spcFirstLastPara="0" vertOverflow="overflow" horzOverflow="overflow" vert="horz" wrap="square" lIns="91440" tIns="45720" rIns="91440" bIns="45720" numCol="1" spcCol="0" rtlCol="0" fromWordArt="0" anchor="ctr" anchorCtr="0" forceAA="0" compatLnSpc="1">
+                        <a:prstTxWarp prst="textNoShape">
+                          <a:avLst/>
+                        </a:prstTxWarp>
+                        <a:noAutofit/>
+                      </wps:bodyPr>
+                    </wps:wsp>
+                  </a:graphicData>
+                </a:graphic>
+              </wp:anchor>
+            </w:drawing>
+          </mc:Choice>
+          <mc:Fallback>
+            <w:pict>
+              <v:rect id="Rectangle 11" o:spid="_x0000_s1026" style="position:absolute;margin-left:161.25pt;margin-top:117pt;width:72.75pt;height:90.75pt;z-index:251657214;visibility:visible;mso-wrap-style:square;mso-wrap-distance-left:9pt;mso-wrap-distance-top:0;mso-wrap-distance-right:9pt;mso-wrap-distance-bottom:0;mso-position-horizontal:absolute;mso-position-horizontal-relative:text;mso-position-vertical:absolute;mso-position-vertical-relative:text;v-text-anchor:middle" o:gfxdata="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" filled="f" strokecolor="#243f60 [1604]" strokeweight="2pt"/>
+            </w:pict>
+          </mc:Fallback>
+        </mc:AlternateContent>
+      </w:r>
+      <w:r>
+        <w:rPr>
+          <w:noProof/>
+        </w:rPr>
+        <mc:AlternateContent>
+          <mc:Choice Requires="wps">
+            <w:drawing>
+              <wp:anchor distT="0" distB="0" distL="114300" distR="114300" simplePos="0" relativeHeight="251666432" behindDoc="0" locked="0" layoutInCell="1" allowOverlap="1" wp14:anchorId="140FCC59" wp14:editId="3D1F200A">
+                <wp:simplePos x="0" y="0"/>
+                <wp:positionH relativeFrom="column">
+                  <wp:posOffset>6572250</wp:posOffset>
+                </wp:positionH>
+                <wp:positionV relativeFrom="paragraph">
+                  <wp:posOffset>304800</wp:posOffset>
+                </wp:positionV>
+                <wp:extent cx="914400" cy="266700"/>
+                <wp:effectExtent l="0" t="0" r="10795" b="19050"/>
+                <wp:wrapNone/>
+                <wp:docPr id="8" name="Text Box 8"/>
+                <wp:cNvGraphicFramePr/>
+                <a:graphic xmlns:a="http://schemas.openxmlformats.org/drawingml/2006/main">
+                  <a:graphicData uri="http://schemas.microsoft.com/office/word/2010/wordprocessingShape">
+                    <wps:wsp>
+                      <wps:cNvSpPr txBox="1"/>
+                      <wps:spPr>
+                        <a:xfrm>
+                          <a:off x="0" y="0"/>
+                          <a:ext cx="914400" cy="266700"/>
+                        </a:xfrm>
+                        <a:prstGeom prst="rect">
+                          <a:avLst/>
+                        </a:prstGeom>
+                        <a:solidFill>
+                          <a:schemeClr val="lt1"/>
+                        </a:solidFill>
+                        <a:ln w="6350">
+                          <a:solidFill>
+                            <a:prstClr val="black"/>
+                          </a:solidFill>
+                        </a:ln>
+                        <a:effectLst/>
+                      </wps:spPr>
+                      <wps:style>
+                        <a:lnRef idx="0">
+                          <a:schemeClr val="accent1"/>
+                        </a:lnRef>
+                        <a:fillRef idx="0">
+                          <a:schemeClr val="accent1"/>
+                        </a:fillRef>
+                        <a:effectRef idx="0">
+                          <a:schemeClr val="accent1"/>
+                        </a:effectRef>
+                        <a:fontRef idx="minor">
+                          <a:schemeClr val="dk1"/>
+                        </a:fontRef>
+                      </wps:style>
+                      <wps:txbx>
+                        <w:txbxContent>
+                          <w:p>
+                            <w:pPr>
+                              <w:pStyle w:val="NoSpacing"/>
+                              <w:rPr>
+                                <w:sz w:val="16"/>
+                                <w:szCs w:val="16"/>
+                              </w:rPr>
+                            </w:pPr>
+                            <w:proofErr w:type="gramStart"/>
+                            <w:r>
+                              <w:rPr>
+                                <w:sz w:val="16"/>
+                                <w:szCs w:val="16"/>
+                              </w:rPr>
+                              <w:t>product-detail/product-detail.html</w:t>
+                            </w:r>
+                            <w:proofErr w:type="gramEnd"/>
+                          </w:p>
+                        </w:txbxContent>
+                      </wps:txbx>
+                      <wps:bodyPr rot="0" spcFirstLastPara="0" vertOverflow="overflow" horzOverflow="overflow" vert="horz" wrap="none" lIns="91440" tIns="45720" rIns="91440" bIns="45720" numCol="1" spcCol="0" rtlCol="0" fromWordArt="0" anchor="t" anchorCtr="0" forceAA="0" compatLnSpc="1">
+                        <a:prstTxWarp prst="textNoShape">
+                          <a:avLst/>
+                        </a:prstTxWarp>
+                        <a:noAutofit/>
+                      </wps:bodyPr>
+                    </wps:wsp>
+                  </a:graphicData>
+                </a:graphic>
+                <wp14:sizeRelV relativeFrom="margin">
+                  <wp14:pctHeight>0</wp14:pctHeight>
+                </wp14:sizeRelV>
+              </wp:anchor>
+            </w:drawing>
+          </mc:Choice>
+          <mc:Fallback>
+            <w:pict>
+              <v:shape id="Text Box 8" o:spid="_x0000_s1034" type="#_x0000_t202" style="position:absolute;margin-left:517.5pt;margin-top:24pt;width:1in;height:21pt;z-index:251666432;visibility:visible;mso-wrap-style:none;mso-height-percent:0;mso-wrap-distance-left:9pt;mso-wrap-distance-top:0;mso-wrap-distance-right:9pt;mso-wrap-distance-bottom:0;mso-position-horizontal:absolute;mso-position-horizontal-relative:text;mso-position-vertical:absolute;mso-position-vertical-relative:text;mso-height-percent:0;mso-height-relative:margin;v-text-anchor:top" o:gfxdata="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" fillcolor="white [3201]" strokeweight=".5pt">
+                <v:textbox>
+                  <w:txbxContent>
+                    <w:p>
+                      <w:pPr>
+                        <w:pStyle w:val="NoSpacing"/>
+                        <w:rPr>
+                          <w:sz w:val="16"/>
+                          <w:szCs w:val="16"/>
+                        </w:rPr>
+                      </w:pPr>
+                      <w:proofErr w:type="gramStart"/>
+                      <w:r>
+                        <w:rPr>
+                          <w:sz w:val="16"/>
+                          <w:szCs w:val="16"/>
+                        </w:rPr>
+                        <w:t>product-detail/product-detail.html</w:t>
+                      </w:r>
+                      <w:proofErr w:type="gramEnd"/>
                     </w:p>
                   </w:txbxContent>
                 </v:textbox>
@@ -935,15 +2356,233 @@
           </mc:Fallback>
         </mc:AlternateContent>
       </w:r>
-      <w:bookmarkStart w:id="0" w:name="_GoBack"/>
+      <w:r>
+        <w:rPr>
+          <w:noProof/>
+        </w:rPr>
+        <mc:AlternateContent>
+          <mc:Choice Requires="wps">
+            <w:drawing>
+              <wp:anchor distT="0" distB="0" distL="114300" distR="114300" simplePos="0" relativeHeight="251658239" behindDoc="0" locked="0" layoutInCell="1" allowOverlap="1" wp14:anchorId="6E1CF1D4" wp14:editId="677635D1">
+                <wp:simplePos x="0" y="0"/>
+                <wp:positionH relativeFrom="column">
+                  <wp:posOffset>5715000</wp:posOffset>
+                </wp:positionH>
+                <wp:positionV relativeFrom="paragraph">
+                  <wp:posOffset>495300</wp:posOffset>
+                </wp:positionV>
+                <wp:extent cx="3162300" cy="2343150"/>
+                <wp:effectExtent l="0" t="0" r="19050" b="19050"/>
+                <wp:wrapNone/>
+                <wp:docPr id="9" name="Rectangle 9"/>
+                <wp:cNvGraphicFramePr/>
+                <a:graphic xmlns:a="http://schemas.openxmlformats.org/drawingml/2006/main">
+                  <a:graphicData uri="http://schemas.microsoft.com/office/word/2010/wordprocessingShape">
+                    <wps:wsp>
+                      <wps:cNvSpPr/>
+                      <wps:spPr>
+                        <a:xfrm>
+                          <a:off x="0" y="0"/>
+                          <a:ext cx="3162300" cy="2343150"/>
+                        </a:xfrm>
+                        <a:prstGeom prst="rect">
+                          <a:avLst/>
+                        </a:prstGeom>
+                        <a:noFill/>
+                      </wps:spPr>
+                      <wps:style>
+                        <a:lnRef idx="2">
+                          <a:schemeClr val="accent1">
+                            <a:shade val="50000"/>
+                          </a:schemeClr>
+                        </a:lnRef>
+                        <a:fillRef idx="1">
+                          <a:schemeClr val="accent1"/>
+                        </a:fillRef>
+                        <a:effectRef idx="0">
+                          <a:schemeClr val="accent1"/>
+                        </a:effectRef>
+                        <a:fontRef idx="minor">
+                          <a:schemeClr val="lt1"/>
+                        </a:fontRef>
+                      </wps:style>
+                      <wps:bodyPr rot="0" spcFirstLastPara="0" vertOverflow="overflow" horzOverflow="overflow" vert="horz" wrap="square" lIns="91440" tIns="45720" rIns="91440" bIns="45720" numCol="1" spcCol="0" rtlCol="0" fromWordArt="0" anchor="ctr" anchorCtr="0" forceAA="0" compatLnSpc="1">
+                        <a:prstTxWarp prst="textNoShape">
+                          <a:avLst/>
+                        </a:prstTxWarp>
+                        <a:noAutofit/>
+                      </wps:bodyPr>
+                    </wps:wsp>
+                  </a:graphicData>
+                </a:graphic>
+              </wp:anchor>
+            </w:drawing>
+          </mc:Choice>
+          <mc:Fallback>
+            <w:pict>
+              <v:rect id="Rectangle 9" o:spid="_x0000_s1026" style="position:absolute;margin-left:450pt;margin-top:39pt;width:249pt;height:184.5pt;z-index:251658239;visibility:visible;mso-wrap-style:square;mso-wrap-distance-left:9pt;mso-wrap-distance-top:0;mso-wrap-distance-right:9pt;mso-wrap-distance-bottom:0;mso-position-horizontal:absolute;mso-position-horizontal-relative:text;mso-position-vertical:absolute;mso-position-vertical-relative:text;v-text-anchor:middle" o:gfxdata="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" filled="f" strokecolor="#243f60 [1604]" strokeweight="2pt"/>
+            </w:pict>
+          </mc:Fallback>
+        </mc:AlternateContent>
+      </w:r>
+      <w:r>
+        <w:rPr>
+          <w:noProof/>
+        </w:rPr>
+        <mc:AlternateContent>
+          <mc:Choice Requires="wps">
+            <w:drawing>
+              <wp:anchor distT="0" distB="0" distL="114300" distR="114300" simplePos="0" relativeHeight="251664384" behindDoc="0" locked="0" layoutInCell="1" allowOverlap="1" wp14:anchorId="3CFB9108" wp14:editId="19F7AE49">
+                <wp:simplePos x="0" y="0"/>
+                <wp:positionH relativeFrom="column">
+                  <wp:posOffset>0</wp:posOffset>
+                </wp:positionH>
+                <wp:positionV relativeFrom="paragraph">
+                  <wp:posOffset>363855</wp:posOffset>
+                </wp:positionV>
+                <wp:extent cx="1028700" cy="990600"/>
+                <wp:effectExtent l="0" t="0" r="19050" b="19050"/>
+                <wp:wrapNone/>
+                <wp:docPr id="6" name="Rectangle 6"/>
+                <wp:cNvGraphicFramePr/>
+                <a:graphic xmlns:a="http://schemas.openxmlformats.org/drawingml/2006/main">
+                  <a:graphicData uri="http://schemas.microsoft.com/office/word/2010/wordprocessingShape">
+                    <wps:wsp>
+                      <wps:cNvSpPr/>
+                      <wps:spPr>
+                        <a:xfrm>
+                          <a:off x="0" y="0"/>
+                          <a:ext cx="1028700" cy="990600"/>
+                        </a:xfrm>
+                        <a:prstGeom prst="rect">
+                          <a:avLst/>
+                        </a:prstGeom>
+                        <a:noFill/>
+                      </wps:spPr>
+                      <wps:style>
+                        <a:lnRef idx="2">
+                          <a:schemeClr val="accent1">
+                            <a:shade val="50000"/>
+                          </a:schemeClr>
+                        </a:lnRef>
+                        <a:fillRef idx="1">
+                          <a:schemeClr val="accent1"/>
+                        </a:fillRef>
+                        <a:effectRef idx="0">
+                          <a:schemeClr val="accent1"/>
+                        </a:effectRef>
+                        <a:fontRef idx="minor">
+                          <a:schemeClr val="lt1"/>
+                        </a:fontRef>
+                      </wps:style>
+                      <wps:bodyPr rot="0" spcFirstLastPara="0" vertOverflow="overflow" horzOverflow="overflow" vert="horz" wrap="square" lIns="91440" tIns="45720" rIns="91440" bIns="45720" numCol="1" spcCol="0" rtlCol="0" fromWordArt="0" anchor="ctr" anchorCtr="0" forceAA="0" compatLnSpc="1">
+                        <a:prstTxWarp prst="textNoShape">
+                          <a:avLst/>
+                        </a:prstTxWarp>
+                        <a:noAutofit/>
+                      </wps:bodyPr>
+                    </wps:wsp>
+                  </a:graphicData>
+                </a:graphic>
+                <wp14:sizeRelH relativeFrom="margin">
+                  <wp14:pctWidth>0</wp14:pctWidth>
+                </wp14:sizeRelH>
+                <wp14:sizeRelV relativeFrom="margin">
+                  <wp14:pctHeight>0</wp14:pctHeight>
+                </wp14:sizeRelV>
+              </wp:anchor>
+            </w:drawing>
+          </mc:Choice>
+          <mc:Fallback>
+            <w:pict>
+              <v:rect id="Rectangle 6" o:spid="_x0000_s1026" style="position:absolute;margin-left:0;margin-top:28.65pt;width:81pt;height:78pt;z-index:251664384;visibility:visible;mso-wrap-style:square;mso-width-percent:0;mso-height-percent:0;mso-wrap-distance-left:9pt;mso-wrap-distance-top:0;mso-wrap-distance-right:9pt;mso-wrap-distance-bottom:0;mso-position-horizontal:absolute;mso-position-horizontal-relative:text;mso-position-vertical:absolute;mso-position-vertical-relative:text;mso-width-percent:0;mso-height-percent:0;mso-width-relative:margin;mso-height-relative:margin;v-text-anchor:middle" o:gfxdata="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" filled="f" strokecolor="#243f60 [1604]" strokeweight="2pt"/>
+            </w:pict>
+          </mc:Fallback>
+        </mc:AlternateContent>
+      </w:r>
+      <w:r>
+        <w:rPr>
+          <w:noProof/>
+        </w:rPr>
+        <mc:AlternateContent>
+          <mc:Choice Requires="wps">
+            <w:drawing>
+              <wp:anchor distT="0" distB="0" distL="114300" distR="114300" simplePos="0" relativeHeight="251665408" behindDoc="0" locked="0" layoutInCell="1" allowOverlap="1" wp14:anchorId="4DE5D9D8" wp14:editId="05E31D92">
+                <wp:simplePos x="0" y="0"/>
+                <wp:positionH relativeFrom="column">
+                  <wp:posOffset>0</wp:posOffset>
+                </wp:positionH>
+                <wp:positionV relativeFrom="paragraph">
+                  <wp:posOffset>2783205</wp:posOffset>
+                </wp:positionV>
+                <wp:extent cx="3810000" cy="209550"/>
+                <wp:effectExtent l="0" t="0" r="19050" b="19050"/>
+                <wp:wrapNone/>
+                <wp:docPr id="7" name="Rectangle 7"/>
+                <wp:cNvGraphicFramePr/>
+                <a:graphic xmlns:a="http://schemas.openxmlformats.org/drawingml/2006/main">
+                  <a:graphicData uri="http://schemas.microsoft.com/office/word/2010/wordprocessingShape">
+                    <wps:wsp>
+                      <wps:cNvSpPr/>
+                      <wps:spPr>
+                        <a:xfrm>
+                          <a:off x="0" y="0"/>
+                          <a:ext cx="3810000" cy="209550"/>
+                        </a:xfrm>
+                        <a:prstGeom prst="rect">
+                          <a:avLst/>
+                        </a:prstGeom>
+                        <a:noFill/>
+                      </wps:spPr>
+                      <wps:style>
+                        <a:lnRef idx="2">
+                          <a:schemeClr val="accent1">
+                            <a:shade val="50000"/>
+                          </a:schemeClr>
+                        </a:lnRef>
+                        <a:fillRef idx="1">
+                          <a:schemeClr val="accent1"/>
+                        </a:fillRef>
+                        <a:effectRef idx="0">
+                          <a:schemeClr val="accent1"/>
+                        </a:effectRef>
+                        <a:fontRef idx="minor">
+                          <a:schemeClr val="lt1"/>
+                        </a:fontRef>
+                      </wps:style>
+                      <wps:bodyPr rot="0" spcFirstLastPara="0" vertOverflow="overflow" horzOverflow="overflow" vert="horz" wrap="square" lIns="91440" tIns="45720" rIns="91440" bIns="45720" numCol="1" spcCol="0" rtlCol="0" fromWordArt="0" anchor="ctr" anchorCtr="0" forceAA="0" compatLnSpc="1">
+                        <a:prstTxWarp prst="textNoShape">
+                          <a:avLst/>
+                        </a:prstTxWarp>
+                        <a:noAutofit/>
+                      </wps:bodyPr>
+                    </wps:wsp>
+                  </a:graphicData>
+                </a:graphic>
+                <wp14:sizeRelH relativeFrom="margin">
+                  <wp14:pctWidth>0</wp14:pctWidth>
+                </wp14:sizeRelH>
+                <wp14:sizeRelV relativeFrom="margin">
+                  <wp14:pctHeight>0</wp14:pctHeight>
+                </wp14:sizeRelV>
+              </wp:anchor>
+            </w:drawing>
+          </mc:Choice>
+          <mc:Fallback>
+            <w:pict>
+              <v:rect id="Rectangle 7" o:spid="_x0000_s1026" style="position:absolute;margin-left:0;margin-top:219.15pt;width:300pt;height:16.5pt;z-index:251665408;visibility:visible;mso-wrap-style:square;mso-width-percent:0;mso-height-percent:0;mso-wrap-distance-left:9pt;mso-wrap-distance-top:0;mso-wrap-distance-right:9pt;mso-wrap-distance-bottom:0;mso-position-horizontal:absolute;mso-position-horizontal-relative:text;mso-position-vertical:absolute;mso-position-vertical-relative:text;mso-width-percent:0;mso-height-percent:0;mso-width-relative:margin;mso-height-relative:margin;v-text-anchor:middle" o:gfxdata="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" filled="f" strokecolor="#243f60 [1604]" strokeweight="2pt"/>
+            </w:pict>
+          </mc:Fallback>
+        </mc:AlternateContent>
+      </w:r>
       <w:r>
         <w:rPr>
           <w:noProof/>
         </w:rPr>
         <w:drawing>
-          <wp:inline distT="0" distB="0" distL="0" distR="0" wp14:anchorId="463904D3" wp14:editId="147AE2D4">
-            <wp:extent cx="5943600" cy="4260850"/>
-            <wp:effectExtent l="0" t="0" r="0" b="6350"/>
+          <wp:inline distT="0" distB="0" distL="0" distR="0" wp14:anchorId="66622326" wp14:editId="5DEB4856">
+            <wp:extent cx="4025881" cy="2886075"/>
+            <wp:effectExtent l="0" t="0" r="0" b="0"/>
             <wp:docPr id="1" name="Picture 1"/>
             <wp:cNvGraphicFramePr>
               <a:graphicFrameLocks xmlns:a="http://schemas.openxmlformats.org/drawingml/2006/main" noChangeAspect="1"/>
@@ -964,7 +2603,7 @@
                   <pic:spPr>
                     <a:xfrm>
                       <a:off x="0" y="0"/>
-                      <a:ext cx="5943600" cy="4260850"/>
+                      <a:ext cx="4028884" cy="2888228"/>
                     </a:xfrm>
                     <a:prstGeom prst="rect">
                       <a:avLst/>
@@ -976,11 +2615,53 @@
           </wp:inline>
         </w:drawing>
       </w:r>
-      <w:bookmarkEnd w:id="0"/>
+      <w:r>
+        <w:t xml:space="preserve">              </w:t>
+      </w:r>
+      <w:r>
+        <w:rPr>
+          <w:noProof/>
+        </w:rPr>
+        <w:drawing>
+          <wp:inline distT="0" distB="0" distL="0" distR="0" wp14:anchorId="4ADBEEFC" wp14:editId="389ABE58">
+            <wp:extent cx="4459255" cy="2733675"/>
+            <wp:effectExtent l="0" t="0" r="0" b="0"/>
+            <wp:docPr id="2" name="Picture 2"/>
+            <wp:cNvGraphicFramePr>
+              <a:graphicFrameLocks xmlns:a="http://schemas.openxmlformats.org/drawingml/2006/main" noChangeAspect="1"/>
+            </wp:cNvGraphicFramePr>
+            <a:graphic xmlns:a="http://schemas.openxmlformats.org/drawingml/2006/main">
+              <a:graphicData uri="http://schemas.openxmlformats.org/drawingml/2006/picture">
+                <pic:pic xmlns:pic="http://schemas.openxmlformats.org/drawingml/2006/picture">
+                  <pic:nvPicPr>
+                    <pic:cNvPr id="0" name=""/>
+                    <pic:cNvPicPr/>
+                  </pic:nvPicPr>
+                  <pic:blipFill>
+                    <a:blip r:embed="rId6"/>
+                    <a:stretch>
+                      <a:fillRect/>
+                    </a:stretch>
+                  </pic:blipFill>
+                  <pic:spPr>
+                    <a:xfrm>
+                      <a:off x="0" y="0"/>
+                      <a:ext cx="4460706" cy="2734565"/>
+                    </a:xfrm>
+                    <a:prstGeom prst="rect">
+                      <a:avLst/>
+                    </a:prstGeom>
+                  </pic:spPr>
+                </pic:pic>
+              </a:graphicData>
+            </a:graphic>
+          </wp:inline>
+        </w:drawing>
+      </w:r>
     </w:p>
     <w:sectPr>
       <w:pgSz w:w="15840" w:h="12240" w:orient="landscape"/>
-      <w:pgMar w:top="630" w:right="1440" w:bottom="1440" w:left="450" w:header="720" w:footer="720" w:gutter="0"/>
+      <w:pgMar w:top="630" w:right="540" w:bottom="1440" w:left="450" w:header="720" w:footer="720" w:gutter="0"/>
       <w:cols w:space="720"/>
       <w:docGrid w:linePitch="360"/>
     </w:sectPr>
@@ -1147,6 +2828,7 @@
   <w:style w:type="paragraph" w:default="1" w:styleId="Normal">
     <w:name w:val="Normal"/>
     <w:qFormat/>
+    <w:rsid w:val="008545E3"/>
   </w:style>
   <w:style w:type="character" w:default="1" w:styleId="DefaultParagraphFont">
     <w:name w:val="Default Paragraph Font"/>
@@ -1252,6 +2934,15 @@
       <w:sz w:val="20"/>
       <w:szCs w:val="20"/>
     </w:rPr>
+  </w:style>
+  <w:style w:type="paragraph" w:styleId="NoSpacing">
+    <w:name w:val="No Spacing"/>
+    <w:uiPriority w:val="1"/>
+    <w:qFormat/>
+    <w:rsid w:val="008A5EE0"/>
+    <w:pPr>
+      <w:spacing w:after="0" w:line="240" w:lineRule="auto"/>
+    </w:pPr>
   </w:style>
 </w:styles>
 </file>
@@ -1415,6 +3106,7 @@
   <w:style w:type="paragraph" w:default="1" w:styleId="Normal">
     <w:name w:val="Normal"/>
     <w:qFormat/>
+    <w:rsid w:val="008545E3"/>
   </w:style>
   <w:style w:type="character" w:default="1" w:styleId="DefaultParagraphFont">
     <w:name w:val="Default Paragraph Font"/>
@@ -1520,6 +3212,15 @@
       <w:sz w:val="20"/>
       <w:szCs w:val="20"/>
     </w:rPr>
+  </w:style>
+  <w:style w:type="paragraph" w:styleId="NoSpacing">
+    <w:name w:val="No Spacing"/>
+    <w:uiPriority w:val="1"/>
+    <w:qFormat/>
+    <w:rsid w:val="008A5EE0"/>
+    <w:pPr>
+      <w:spacing w:after="0" w:line="240" w:lineRule="auto"/>
+    </w:pPr>
   </w:style>
 </w:styles>
 </file>

</xml_diff>

<commit_message>
- Comment out Datatables.net tables - use plain bootstrap styled table
Next commit will remove AngularJs
</commit_message>
<xml_diff>
--- a/MockExtJs6_bsd/Documents/AngularII_UI.docx
+++ b/MockExtJs6_bsd/Documents/AngularII_UI.docx
@@ -3,6 +3,223 @@
 <w:document xmlns:wpc="http://schemas.microsoft.com/office/word/2010/wordprocessingCanvas" xmlns:mc="http://schemas.openxmlformats.org/markup-compatibility/2006" xmlns:o="urn:schemas-microsoft-com:office:office" xmlns:r="http://schemas.openxmlformats.org/officeDocument/2006/relationships" xmlns:m="http://schemas.openxmlformats.org/officeDocument/2006/math" xmlns:v="urn:schemas-microsoft-com:vml" xmlns:wp14="http://schemas.microsoft.com/office/word/2010/wordprocessingDrawing" xmlns:wp="http://schemas.openxmlformats.org/drawingml/2006/wordprocessingDrawing" xmlns:w10="urn:schemas-microsoft-com:office:word" xmlns:w="http://schemas.openxmlformats.org/wordprocessingml/2006/main" xmlns:w14="http://schemas.microsoft.com/office/word/2010/wordml" xmlns:wpg="http://schemas.microsoft.com/office/word/2010/wordprocessingGroup" xmlns:wpi="http://schemas.microsoft.com/office/word/2010/wordprocessingInk" xmlns:wne="http://schemas.microsoft.com/office/word/2006/wordml" xmlns:wps="http://schemas.microsoft.com/office/word/2010/wordprocessingShape" mc:Ignorable="w14 wp14">
   <w:body>
     <w:p>
+      <w:r>
+        <w:rPr>
+          <w:noProof/>
+        </w:rPr>
+        <mc:AlternateContent>
+          <mc:Choice Requires="wps">
+            <w:drawing>
+              <wp:anchor distT="0" distB="0" distL="114300" distR="114300" simplePos="0" relativeHeight="251691008" behindDoc="0" locked="0" layoutInCell="1" allowOverlap="1" wp14:anchorId="5ED5E8E1" wp14:editId="4F53D9E0">
+                <wp:simplePos x="0" y="0"/>
+                <wp:positionH relativeFrom="column">
+                  <wp:posOffset>3810001</wp:posOffset>
+                </wp:positionH>
+                <wp:positionV relativeFrom="paragraph">
+                  <wp:posOffset>-66675</wp:posOffset>
+                </wp:positionV>
+                <wp:extent cx="581024" cy="3962400"/>
+                <wp:effectExtent l="114300" t="19050" r="29210" b="57150"/>
+                <wp:wrapNone/>
+                <wp:docPr id="26" name="Straight Arrow Connector 26"/>
+                <wp:cNvGraphicFramePr/>
+                <a:graphic xmlns:a="http://schemas.openxmlformats.org/drawingml/2006/main">
+                  <a:graphicData uri="http://schemas.microsoft.com/office/word/2010/wordprocessingShape">
+                    <wps:wsp>
+                      <wps:cNvCnPr/>
+                      <wps:spPr>
+                        <a:xfrm flipH="1">
+                          <a:off x="0" y="0"/>
+                          <a:ext cx="581024" cy="3962400"/>
+                        </a:xfrm>
+                        <a:prstGeom prst="straightConnector1">
+                          <a:avLst/>
+                        </a:prstGeom>
+                        <a:ln w="38100" cmpd="sng">
+                          <a:solidFill>
+                            <a:srgbClr val="00B050"/>
+                          </a:solidFill>
+                          <a:tailEnd type="arrow"/>
+                        </a:ln>
+                      </wps:spPr>
+                      <wps:style>
+                        <a:lnRef idx="1">
+                          <a:schemeClr val="accent1"/>
+                        </a:lnRef>
+                        <a:fillRef idx="0">
+                          <a:schemeClr val="accent1"/>
+                        </a:fillRef>
+                        <a:effectRef idx="0">
+                          <a:schemeClr val="accent1"/>
+                        </a:effectRef>
+                        <a:fontRef idx="minor">
+                          <a:schemeClr val="tx1"/>
+                        </a:fontRef>
+                      </wps:style>
+                      <wps:bodyPr/>
+                    </wps:wsp>
+                  </a:graphicData>
+                </a:graphic>
+                <wp14:sizeRelH relativeFrom="margin">
+                  <wp14:pctWidth>0</wp14:pctWidth>
+                </wp14:sizeRelH>
+                <wp14:sizeRelV relativeFrom="margin">
+                  <wp14:pctHeight>0</wp14:pctHeight>
+                </wp14:sizeRelV>
+              </wp:anchor>
+            </w:drawing>
+          </mc:Choice>
+          <mc:Fallback>
+            <w:pict>
+              <v:shapetype id="_x0000_t32" coordsize="21600,21600" o:spt="32" o:oned="t" path="m,l21600,21600e" filled="f">
+                <v:path arrowok="t" fillok="f" o:connecttype="none"/>
+                <o:lock v:ext="edit" shapetype="t"/>
+              </v:shapetype>
+              <v:shape id="Straight Arrow Connector 26" o:spid="_x0000_s1026" type="#_x0000_t32" style="position:absolute;margin-left:300pt;margin-top:-5.25pt;width:45.75pt;height:312pt;flip:x;z-index:251691008;visibility:visible;mso-wrap-style:square;mso-width-percent:0;mso-height-percent:0;mso-wrap-distance-left:9pt;mso-wrap-distance-top:0;mso-wrap-distance-right:9pt;mso-wrap-distance-bottom:0;mso-position-horizontal:absolute;mso-position-horizontal-relative:text;mso-position-vertical:absolute;mso-position-vertical-relative:text;mso-width-percent:0;mso-height-percent:0;mso-width-relative:margin;mso-height-relative:margin" o:gfxdata="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" strokecolor="#00b050" strokeweight="3pt">
+                <v:stroke endarrow="open"/>
+              </v:shape>
+            </w:pict>
+          </mc:Fallback>
+        </mc:AlternateContent>
+      </w:r>
+      <w:r>
+        <w:rPr>
+          <w:noProof/>
+        </w:rPr>
+        <mc:AlternateContent>
+          <mc:Choice Requires="wps">
+            <w:drawing>
+              <wp:anchor distT="0" distB="0" distL="114300" distR="114300" simplePos="0" relativeHeight="251688960" behindDoc="0" locked="0" layoutInCell="1" allowOverlap="1" wp14:anchorId="78D24DA3" wp14:editId="36F95C4D">
+                <wp:simplePos x="0" y="0"/>
+                <wp:positionH relativeFrom="column">
+                  <wp:posOffset>4391024</wp:posOffset>
+                </wp:positionH>
+                <wp:positionV relativeFrom="paragraph">
+                  <wp:posOffset>-66675</wp:posOffset>
+                </wp:positionV>
+                <wp:extent cx="1381125" cy="819150"/>
+                <wp:effectExtent l="19050" t="19050" r="66675" b="57150"/>
+                <wp:wrapNone/>
+                <wp:docPr id="25" name="Straight Arrow Connector 25"/>
+                <wp:cNvGraphicFramePr/>
+                <a:graphic xmlns:a="http://schemas.openxmlformats.org/drawingml/2006/main">
+                  <a:graphicData uri="http://schemas.microsoft.com/office/word/2010/wordprocessingShape">
+                    <wps:wsp>
+                      <wps:cNvCnPr/>
+                      <wps:spPr>
+                        <a:xfrm>
+                          <a:off x="0" y="0"/>
+                          <a:ext cx="1381125" cy="819150"/>
+                        </a:xfrm>
+                        <a:prstGeom prst="straightConnector1">
+                          <a:avLst/>
+                        </a:prstGeom>
+                        <a:ln w="38100" cmpd="sng">
+                          <a:solidFill>
+                            <a:srgbClr val="00B050"/>
+                          </a:solidFill>
+                          <a:tailEnd type="arrow"/>
+                        </a:ln>
+                      </wps:spPr>
+                      <wps:style>
+                        <a:lnRef idx="1">
+                          <a:schemeClr val="accent1"/>
+                        </a:lnRef>
+                        <a:fillRef idx="0">
+                          <a:schemeClr val="accent1"/>
+                        </a:fillRef>
+                        <a:effectRef idx="0">
+                          <a:schemeClr val="accent1"/>
+                        </a:effectRef>
+                        <a:fontRef idx="minor">
+                          <a:schemeClr val="tx1"/>
+                        </a:fontRef>
+                      </wps:style>
+                      <wps:bodyPr/>
+                    </wps:wsp>
+                  </a:graphicData>
+                </a:graphic>
+              </wp:anchor>
+            </w:drawing>
+          </mc:Choice>
+          <mc:Fallback>
+            <w:pict>
+              <v:shape id="Straight Arrow Connector 25" o:spid="_x0000_s1026" type="#_x0000_t32" style="position:absolute;margin-left:345.75pt;margin-top:-5.25pt;width:108.75pt;height:64.5pt;z-index:251688960;visibility:visible;mso-wrap-style:square;mso-wrap-distance-left:9pt;mso-wrap-distance-top:0;mso-wrap-distance-right:9pt;mso-wrap-distance-bottom:0;mso-position-horizontal:absolute;mso-position-horizontal-relative:text;mso-position-vertical:absolute;mso-position-vertical-relative:text" o:gfxdata="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" strokecolor="#00b050" strokeweight="3pt">
+                <v:stroke endarrow="open"/>
+              </v:shape>
+            </w:pict>
+          </mc:Fallback>
+        </mc:AlternateContent>
+      </w:r>
+      <w:r>
+        <w:rPr>
+          <w:noProof/>
+        </w:rPr>
+        <mc:AlternateContent>
+          <mc:Choice Requires="wps">
+            <w:drawing>
+              <wp:anchor distT="0" distB="0" distL="114300" distR="114300" simplePos="0" relativeHeight="251687936" behindDoc="0" locked="0" layoutInCell="1" allowOverlap="1">
+                <wp:simplePos x="0" y="0"/>
+                <wp:positionH relativeFrom="column">
+                  <wp:posOffset>3962400</wp:posOffset>
+                </wp:positionH>
+                <wp:positionV relativeFrom="paragraph">
+                  <wp:posOffset>-66675</wp:posOffset>
+                </wp:positionV>
+                <wp:extent cx="428625" cy="523875"/>
+                <wp:effectExtent l="38100" t="19050" r="28575" b="47625"/>
+                <wp:wrapNone/>
+                <wp:docPr id="24" name="Straight Arrow Connector 24"/>
+                <wp:cNvGraphicFramePr/>
+                <a:graphic xmlns:a="http://schemas.openxmlformats.org/drawingml/2006/main">
+                  <a:graphicData uri="http://schemas.microsoft.com/office/word/2010/wordprocessingShape">
+                    <wps:wsp>
+                      <wps:cNvCnPr/>
+                      <wps:spPr>
+                        <a:xfrm flipH="1">
+                          <a:off x="0" y="0"/>
+                          <a:ext cx="428625" cy="523875"/>
+                        </a:xfrm>
+                        <a:prstGeom prst="straightConnector1">
+                          <a:avLst/>
+                        </a:prstGeom>
+                        <a:ln w="38100" cmpd="sng">
+                          <a:solidFill>
+                            <a:srgbClr val="00B050"/>
+                          </a:solidFill>
+                          <a:tailEnd type="arrow"/>
+                        </a:ln>
+                      </wps:spPr>
+                      <wps:style>
+                        <a:lnRef idx="1">
+                          <a:schemeClr val="accent1"/>
+                        </a:lnRef>
+                        <a:fillRef idx="0">
+                          <a:schemeClr val="accent1"/>
+                        </a:fillRef>
+                        <a:effectRef idx="0">
+                          <a:schemeClr val="accent1"/>
+                        </a:effectRef>
+                        <a:fontRef idx="minor">
+                          <a:schemeClr val="tx1"/>
+                        </a:fontRef>
+                      </wps:style>
+                      <wps:bodyPr/>
+                    </wps:wsp>
+                  </a:graphicData>
+                </a:graphic>
+              </wp:anchor>
+            </w:drawing>
+          </mc:Choice>
+          <mc:Fallback>
+            <w:pict>
+              <v:shape id="Straight Arrow Connector 24" o:spid="_x0000_s1026" type="#_x0000_t32" style="position:absolute;margin-left:312pt;margin-top:-5.25pt;width:33.75pt;height:41.25pt;flip:x;z-index:251687936;visibility:visible;mso-wrap-style:square;mso-wrap-distance-left:9pt;mso-wrap-distance-top:0;mso-wrap-distance-right:9pt;mso-wrap-distance-bottom:0;mso-position-horizontal:absolute;mso-position-horizontal-relative:text;mso-position-vertical:absolute;mso-position-vertical-relative:text" o:gfxdata="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" strokecolor="#00b050" strokeweight="3pt">
+                <v:stroke endarrow="open"/>
+              </v:shape>
+            </w:pict>
+          </mc:Fallback>
+        </mc:AlternateContent>
+      </w:r>
       <w:r>
         <w:rPr>
           <w:noProof/>
@@ -783,7 +1000,6 @@
           </mc:Fallback>
         </mc:AlternateContent>
       </w:r>
-      <w:bookmarkStart w:id="0" w:name="_GoBack"/>
       <w:r>
         <w:rPr>
           <w:noProof/>
@@ -859,7 +1075,6 @@
           </mc:Fallback>
         </mc:AlternateContent>
       </w:r>
-      <w:bookmarkEnd w:id="0"/>
       <w:r>
         <w:rPr>
           <w:noProof/>
@@ -1108,6 +1323,10 @@
           </mc:Choice>
           <mc:Fallback>
             <w:pict>
+              <v:shapetype id="_x0000_t202" coordsize="21600,21600" o:spt="202" path="m,l,21600r21600,l21600,xe">
+                <v:stroke joinstyle="miter"/>
+                <v:path gradientshapeok="t" o:connecttype="rect"/>
+              </v:shapetype>
               <v:shape id="Text Box 10" o:spid="_x0000_s1029" type="#_x0000_t202" style="position:absolute;margin-left:161.05pt;margin-top:170.25pt;width:123pt;height:17.25pt;z-index:251667456;visibility:visible;mso-wrap-style:square;mso-width-percent:0;mso-height-percent:0;mso-wrap-distance-left:9pt;mso-wrap-distance-top:0;mso-wrap-distance-right:9pt;mso-wrap-distance-bottom:0;mso-position-horizontal:absolute;mso-position-horizontal-relative:text;mso-position-vertical:absolute;mso-position-vertical-relative:text;mso-width-percent:0;mso-height-percent:0;mso-width-relative:margin;mso-height-relative:margin;v-text-anchor:top" o:gfxdata="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" fillcolor="white [3201]" strokeweight=".5pt">
                 <v:textbox>
                   <w:txbxContent>
@@ -2623,7 +2842,7 @@
           <w:noProof/>
         </w:rPr>
         <w:drawing>
-          <wp:inline distT="0" distB="0" distL="0" distR="0" wp14:anchorId="4ADBEEFC" wp14:editId="389ABE58">
+          <wp:inline distT="0" distB="0" distL="0" distR="0" wp14:anchorId="55DB8AE3" wp14:editId="626C0D1D">
             <wp:extent cx="4459255" cy="2733675"/>
             <wp:effectExtent l="0" t="0" r="0" b="0"/>
             <wp:docPr id="2" name="Picture 2"/>
@@ -2658,6 +2877,243 @@
           </wp:inline>
         </w:drawing>
       </w:r>
+    </w:p>
+    <w:p/>
+    <w:p>
+      <w:r>
+        <w:rPr>
+          <w:noProof/>
+        </w:rPr>
+        <mc:AlternateContent>
+          <mc:Choice Requires="wps">
+            <w:drawing>
+              <wp:anchor distT="0" distB="0" distL="114300" distR="114300" simplePos="0" relativeHeight="251653114" behindDoc="0" locked="0" layoutInCell="1" allowOverlap="1">
+                <wp:simplePos x="0" y="0"/>
+                <wp:positionH relativeFrom="column">
+                  <wp:posOffset>1238250</wp:posOffset>
+                </wp:positionH>
+                <wp:positionV relativeFrom="paragraph">
+                  <wp:posOffset>362585</wp:posOffset>
+                </wp:positionV>
+                <wp:extent cx="3667125" cy="1838325"/>
+                <wp:effectExtent l="0" t="0" r="28575" b="28575"/>
+                <wp:wrapNone/>
+                <wp:docPr id="5" name="Rectangle 5"/>
+                <wp:cNvGraphicFramePr/>
+                <a:graphic xmlns:a="http://schemas.openxmlformats.org/drawingml/2006/main">
+                  <a:graphicData uri="http://schemas.microsoft.com/office/word/2010/wordprocessingShape">
+                    <wps:wsp>
+                      <wps:cNvSpPr/>
+                      <wps:spPr>
+                        <a:xfrm>
+                          <a:off x="0" y="0"/>
+                          <a:ext cx="3667125" cy="1838325"/>
+                        </a:xfrm>
+                        <a:prstGeom prst="rect">
+                          <a:avLst/>
+                        </a:prstGeom>
+                        <a:noFill/>
+                      </wps:spPr>
+                      <wps:style>
+                        <a:lnRef idx="2">
+                          <a:schemeClr val="accent1">
+                            <a:shade val="50000"/>
+                          </a:schemeClr>
+                        </a:lnRef>
+                        <a:fillRef idx="1">
+                          <a:schemeClr val="accent1"/>
+                        </a:fillRef>
+                        <a:effectRef idx="0">
+                          <a:schemeClr val="accent1"/>
+                        </a:effectRef>
+                        <a:fontRef idx="minor">
+                          <a:schemeClr val="lt1"/>
+                        </a:fontRef>
+                      </wps:style>
+                      <wps:bodyPr rot="0" spcFirstLastPara="0" vertOverflow="overflow" horzOverflow="overflow" vert="horz" wrap="square" lIns="91440" tIns="45720" rIns="91440" bIns="45720" numCol="1" spcCol="0" rtlCol="0" fromWordArt="0" anchor="ctr" anchorCtr="0" forceAA="0" compatLnSpc="1">
+                        <a:prstTxWarp prst="textNoShape">
+                          <a:avLst/>
+                        </a:prstTxWarp>
+                        <a:noAutofit/>
+                      </wps:bodyPr>
+                    </wps:wsp>
+                  </a:graphicData>
+                </a:graphic>
+              </wp:anchor>
+            </w:drawing>
+          </mc:Choice>
+          <mc:Fallback>
+            <w:pict>
+              <v:rect id="Rectangle 5" o:spid="_x0000_s1026" style="position:absolute;margin-left:97.5pt;margin-top:28.55pt;width:288.75pt;height:144.75pt;z-index:251653114;visibility:visible;mso-wrap-style:square;mso-wrap-distance-left:9pt;mso-wrap-distance-top:0;mso-wrap-distance-right:9pt;mso-wrap-distance-bottom:0;mso-position-horizontal:absolute;mso-position-horizontal-relative:text;mso-position-vertical:absolute;mso-position-vertical-relative:text;v-text-anchor:middle" o:gfxdata="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" filled="f" strokecolor="#243f60 [1604]" strokeweight="2pt"/>
+            </w:pict>
+          </mc:Fallback>
+        </mc:AlternateContent>
+      </w:r>
+      <w:r>
+        <w:rPr>
+          <w:noProof/>
+        </w:rPr>
+        <mc:AlternateContent>
+          <mc:Choice Requires="wps">
+            <w:drawing>
+              <wp:anchor distT="0" distB="0" distL="114300" distR="114300" simplePos="0" relativeHeight="251686912" behindDoc="0" locked="0" layoutInCell="1" allowOverlap="1" wp14:anchorId="503203A4" wp14:editId="29C27EF3">
+                <wp:simplePos x="0" y="0"/>
+                <wp:positionH relativeFrom="column">
+                  <wp:posOffset>2266950</wp:posOffset>
+                </wp:positionH>
+                <wp:positionV relativeFrom="paragraph">
+                  <wp:posOffset>210185</wp:posOffset>
+                </wp:positionV>
+                <wp:extent cx="914400" cy="266700"/>
+                <wp:effectExtent l="0" t="0" r="10795" b="19050"/>
+                <wp:wrapNone/>
+                <wp:docPr id="4" name="Text Box 4"/>
+                <wp:cNvGraphicFramePr/>
+                <a:graphic xmlns:a="http://schemas.openxmlformats.org/drawingml/2006/main">
+                  <a:graphicData uri="http://schemas.microsoft.com/office/word/2010/wordprocessingShape">
+                    <wps:wsp>
+                      <wps:cNvSpPr txBox="1"/>
+                      <wps:spPr>
+                        <a:xfrm>
+                          <a:off x="0" y="0"/>
+                          <a:ext cx="914400" cy="266700"/>
+                        </a:xfrm>
+                        <a:prstGeom prst="rect">
+                          <a:avLst/>
+                        </a:prstGeom>
+                        <a:solidFill>
+                          <a:schemeClr val="lt1"/>
+                        </a:solidFill>
+                        <a:ln w="6350">
+                          <a:solidFill>
+                            <a:prstClr val="black"/>
+                          </a:solidFill>
+                        </a:ln>
+                        <a:effectLst/>
+                      </wps:spPr>
+                      <wps:style>
+                        <a:lnRef idx="0">
+                          <a:schemeClr val="accent1"/>
+                        </a:lnRef>
+                        <a:fillRef idx="0">
+                          <a:schemeClr val="accent1"/>
+                        </a:fillRef>
+                        <a:effectRef idx="0">
+                          <a:schemeClr val="accent1"/>
+                        </a:effectRef>
+                        <a:fontRef idx="minor">
+                          <a:schemeClr val="dk1"/>
+                        </a:fontRef>
+                      </wps:style>
+                      <wps:txbx>
+                        <w:txbxContent>
+                          <w:p>
+                            <w:pPr>
+                              <w:pStyle w:val="NoSpacing"/>
+                              <w:rPr>
+                                <w:sz w:val="16"/>
+                                <w:szCs w:val="16"/>
+                              </w:rPr>
+                            </w:pPr>
+                            <w:proofErr w:type="gramStart"/>
+                            <w:r>
+                              <w:rPr>
+                                <w:sz w:val="16"/>
+                                <w:szCs w:val="16"/>
+                              </w:rPr>
+                              <w:t>order-detail\order-detail.html</w:t>
+                            </w:r>
+                            <w:proofErr w:type="gramEnd"/>
+                          </w:p>
+                        </w:txbxContent>
+                      </wps:txbx>
+                      <wps:bodyPr rot="0" spcFirstLastPara="0" vertOverflow="overflow" horzOverflow="overflow" vert="horz" wrap="none" lIns="91440" tIns="45720" rIns="91440" bIns="45720" numCol="1" spcCol="0" rtlCol="0" fromWordArt="0" anchor="t" anchorCtr="0" forceAA="0" compatLnSpc="1">
+                        <a:prstTxWarp prst="textNoShape">
+                          <a:avLst/>
+                        </a:prstTxWarp>
+                        <a:noAutofit/>
+                      </wps:bodyPr>
+                    </wps:wsp>
+                  </a:graphicData>
+                </a:graphic>
+                <wp14:sizeRelV relativeFrom="margin">
+                  <wp14:pctHeight>0</wp14:pctHeight>
+                </wp14:sizeRelV>
+              </wp:anchor>
+            </w:drawing>
+          </mc:Choice>
+          <mc:Fallback>
+            <w:pict>
+              <v:shape id="Text Box 4" o:spid="_x0000_s1035" type="#_x0000_t202" style="position:absolute;margin-left:178.5pt;margin-top:16.55pt;width:1in;height:21pt;z-index:251686912;visibility:visible;mso-wrap-style:none;mso-height-percent:0;mso-wrap-distance-left:9pt;mso-wrap-distance-top:0;mso-wrap-distance-right:9pt;mso-wrap-distance-bottom:0;mso-position-horizontal:absolute;mso-position-horizontal-relative:text;mso-position-vertical:absolute;mso-position-vertical-relative:text;mso-height-percent:0;mso-height-relative:margin;v-text-anchor:top" o:gfxdata="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" fillcolor="white [3201]" strokeweight=".5pt">
+                <v:textbox>
+                  <w:txbxContent>
+                    <w:p>
+                      <w:pPr>
+                        <w:pStyle w:val="NoSpacing"/>
+                        <w:rPr>
+                          <w:sz w:val="16"/>
+                          <w:szCs w:val="16"/>
+                        </w:rPr>
+                      </w:pPr>
+                      <w:proofErr w:type="gramStart"/>
+                      <w:r>
+                        <w:rPr>
+                          <w:sz w:val="16"/>
+                          <w:szCs w:val="16"/>
+                        </w:rPr>
+                        <w:t>order-detail\order-detail.html</w:t>
+                      </w:r>
+                      <w:proofErr w:type="gramEnd"/>
+                    </w:p>
+                  </w:txbxContent>
+                </v:textbox>
+              </v:shape>
+            </w:pict>
+          </mc:Fallback>
+        </mc:AlternateContent>
+      </w:r>
+      <w:r>
+        <w:rPr>
+          <w:noProof/>
+        </w:rPr>
+        <w:drawing>
+          <wp:inline distT="0" distB="0" distL="0" distR="0" wp14:anchorId="066B5D5B" wp14:editId="79D3E66A">
+            <wp:extent cx="4972050" cy="2295525"/>
+            <wp:effectExtent l="0" t="0" r="0" b="9525"/>
+            <wp:docPr id="3" name="Picture 3"/>
+            <wp:cNvGraphicFramePr>
+              <a:graphicFrameLocks xmlns:a="http://schemas.openxmlformats.org/drawingml/2006/main" noChangeAspect="1"/>
+            </wp:cNvGraphicFramePr>
+            <a:graphic xmlns:a="http://schemas.openxmlformats.org/drawingml/2006/main">
+              <a:graphicData uri="http://schemas.openxmlformats.org/drawingml/2006/picture">
+                <pic:pic xmlns:pic="http://schemas.openxmlformats.org/drawingml/2006/picture">
+                  <pic:nvPicPr>
+                    <pic:cNvPr id="0" name=""/>
+                    <pic:cNvPicPr/>
+                  </pic:nvPicPr>
+                  <pic:blipFill>
+                    <a:blip r:embed="rId7"/>
+                    <a:stretch>
+                      <a:fillRect/>
+                    </a:stretch>
+                  </pic:blipFill>
+                  <pic:spPr>
+                    <a:xfrm>
+                      <a:off x="0" y="0"/>
+                      <a:ext cx="4973331" cy="2296116"/>
+                    </a:xfrm>
+                    <a:prstGeom prst="rect">
+                      <a:avLst/>
+                    </a:prstGeom>
+                  </pic:spPr>
+                </pic:pic>
+              </a:graphicData>
+            </a:graphic>
+          </wp:inline>
+        </w:drawing>
+      </w:r>
+      <w:bookmarkStart w:id="0" w:name="_GoBack"/>
+      <w:bookmarkEnd w:id="0"/>
     </w:p>
     <w:sectPr>
       <w:pgSz w:w="15840" w:h="12240" w:orient="landscape"/>

</xml_diff>

<commit_message>
Add reload button and fix product retrieval
</commit_message>
<xml_diff>
--- a/MockExtJs6_bsd/Documents/AngularII_UI.docx
+++ b/MockExtJs6_bsd/Documents/AngularII_UI.docx
@@ -10,34 +10,194 @@
         <mc:AlternateContent>
           <mc:Choice Requires="wps">
             <w:drawing>
-              <wp:anchor distT="0" distB="0" distL="114300" distR="114300" simplePos="0" relativeHeight="251691008" behindDoc="0" locked="0" layoutInCell="1" allowOverlap="1" wp14:anchorId="5ED5E8E1" wp14:editId="4F53D9E0">
+              <wp:anchor distT="0" distB="0" distL="114300" distR="114300" simplePos="0" relativeHeight="251704320" behindDoc="0" locked="0" layoutInCell="1" allowOverlap="1" wp14:anchorId="7E99A2D8" wp14:editId="670942EF">
                 <wp:simplePos x="0" y="0"/>
                 <wp:positionH relativeFrom="column">
-                  <wp:posOffset>3810001</wp:posOffset>
+                  <wp:posOffset>-76199</wp:posOffset>
                 </wp:positionH>
                 <wp:positionV relativeFrom="paragraph">
-                  <wp:posOffset>-66675</wp:posOffset>
+                  <wp:posOffset>295276</wp:posOffset>
                 </wp:positionV>
-                <wp:extent cx="581024" cy="3962400"/>
-                <wp:effectExtent l="114300" t="19050" r="29210" b="57150"/>
+                <wp:extent cx="1104900" cy="1143000"/>
+                <wp:effectExtent l="0" t="0" r="19050" b="19050"/>
                 <wp:wrapNone/>
-                <wp:docPr id="26" name="Straight Arrow Connector 26"/>
+                <wp:docPr id="34" name="Rounded Rectangle 34"/>
+                <wp:cNvGraphicFramePr/>
+                <a:graphic xmlns:a="http://schemas.openxmlformats.org/drawingml/2006/main">
+                  <a:graphicData uri="http://schemas.microsoft.com/office/word/2010/wordprocessingShape">
+                    <wps:wsp>
+                      <wps:cNvSpPr/>
+                      <wps:spPr>
+                        <a:xfrm>
+                          <a:off x="0" y="0"/>
+                          <a:ext cx="1104900" cy="1143000"/>
+                        </a:xfrm>
+                        <a:prstGeom prst="roundRect">
+                          <a:avLst/>
+                        </a:prstGeom>
+                        <a:noFill/>
+                        <a:ln>
+                          <a:solidFill>
+                            <a:srgbClr val="00B0F0"/>
+                          </a:solidFill>
+                        </a:ln>
+                      </wps:spPr>
+                      <wps:style>
+                        <a:lnRef idx="2">
+                          <a:schemeClr val="accent1">
+                            <a:shade val="50000"/>
+                          </a:schemeClr>
+                        </a:lnRef>
+                        <a:fillRef idx="1">
+                          <a:schemeClr val="accent1"/>
+                        </a:fillRef>
+                        <a:effectRef idx="0">
+                          <a:schemeClr val="accent1"/>
+                        </a:effectRef>
+                        <a:fontRef idx="minor">
+                          <a:schemeClr val="lt1"/>
+                        </a:fontRef>
+                      </wps:style>
+                      <wps:bodyPr rot="0" spcFirstLastPara="0" vertOverflow="overflow" horzOverflow="overflow" vert="horz" wrap="square" lIns="91440" tIns="45720" rIns="91440" bIns="45720" numCol="1" spcCol="0" rtlCol="0" fromWordArt="0" anchor="ctr" anchorCtr="0" forceAA="0" compatLnSpc="1">
+                        <a:prstTxWarp prst="textNoShape">
+                          <a:avLst/>
+                        </a:prstTxWarp>
+                        <a:noAutofit/>
+                      </wps:bodyPr>
+                    </wps:wsp>
+                  </a:graphicData>
+                </a:graphic>
+                <wp14:sizeRelH relativeFrom="margin">
+                  <wp14:pctWidth>0</wp14:pctWidth>
+                </wp14:sizeRelH>
+                <wp14:sizeRelV relativeFrom="margin">
+                  <wp14:pctHeight>0</wp14:pctHeight>
+                </wp14:sizeRelV>
+              </wp:anchor>
+            </w:drawing>
+          </mc:Choice>
+          <mc:Fallback>
+            <w:pict>
+              <v:roundrect id="Rounded Rectangle 34" o:spid="_x0000_s1026" style="position:absolute;margin-left:-6pt;margin-top:23.25pt;width:87pt;height:90pt;z-index:251704320;visibility:visible;mso-wrap-style:square;mso-width-percent:0;mso-height-percent:0;mso-wrap-distance-left:9pt;mso-wrap-distance-top:0;mso-wrap-distance-right:9pt;mso-wrap-distance-bottom:0;mso-position-horizontal:absolute;mso-position-horizontal-relative:text;mso-position-vertical:absolute;mso-position-vertical-relative:text;mso-width-percent:0;mso-height-percent:0;mso-width-relative:margin;mso-height-relative:margin;v-text-anchor:middle" arcsize="10923f" o:gfxdata="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" filled="f" strokecolor="#00b0f0" strokeweight="2pt"/>
+            </w:pict>
+          </mc:Fallback>
+        </mc:AlternateContent>
+      </w:r>
+      <w:r>
+        <w:rPr>
+          <w:noProof/>
+        </w:rPr>
+        <mc:AlternateContent>
+          <mc:Choice Requires="wps">
+            <w:drawing>
+              <wp:anchor distT="0" distB="0" distL="114300" distR="114300" simplePos="0" relativeHeight="251702272" behindDoc="0" locked="0" layoutInCell="1" allowOverlap="1" wp14:anchorId="6959BE70" wp14:editId="32EBB2F1">
+                <wp:simplePos x="0" y="0"/>
+                <wp:positionH relativeFrom="column">
+                  <wp:posOffset>4391025</wp:posOffset>
+                </wp:positionH>
+                <wp:positionV relativeFrom="paragraph">
+                  <wp:posOffset>428625</wp:posOffset>
+                </wp:positionV>
+                <wp:extent cx="1209675" cy="1247775"/>
+                <wp:effectExtent l="0" t="0" r="28575" b="28575"/>
+                <wp:wrapNone/>
+                <wp:docPr id="33" name="Rounded Rectangle 33"/>
+                <wp:cNvGraphicFramePr/>
+                <a:graphic xmlns:a="http://schemas.openxmlformats.org/drawingml/2006/main">
+                  <a:graphicData uri="http://schemas.microsoft.com/office/word/2010/wordprocessingShape">
+                    <wps:wsp>
+                      <wps:cNvSpPr/>
+                      <wps:spPr>
+                        <a:xfrm>
+                          <a:off x="0" y="0"/>
+                          <a:ext cx="1209675" cy="1247775"/>
+                        </a:xfrm>
+                        <a:prstGeom prst="roundRect">
+                          <a:avLst/>
+                        </a:prstGeom>
+                        <a:noFill/>
+                        <a:ln>
+                          <a:solidFill>
+                            <a:srgbClr val="00B0F0"/>
+                          </a:solidFill>
+                        </a:ln>
+                      </wps:spPr>
+                      <wps:style>
+                        <a:lnRef idx="2">
+                          <a:schemeClr val="accent1">
+                            <a:shade val="50000"/>
+                          </a:schemeClr>
+                        </a:lnRef>
+                        <a:fillRef idx="1">
+                          <a:schemeClr val="accent1"/>
+                        </a:fillRef>
+                        <a:effectRef idx="0">
+                          <a:schemeClr val="accent1"/>
+                        </a:effectRef>
+                        <a:fontRef idx="minor">
+                          <a:schemeClr val="lt1"/>
+                        </a:fontRef>
+                      </wps:style>
+                      <wps:bodyPr rot="0" spcFirstLastPara="0" vertOverflow="overflow" horzOverflow="overflow" vert="horz" wrap="square" lIns="91440" tIns="45720" rIns="91440" bIns="45720" numCol="1" spcCol="0" rtlCol="0" fromWordArt="0" anchor="ctr" anchorCtr="0" forceAA="0" compatLnSpc="1">
+                        <a:prstTxWarp prst="textNoShape">
+                          <a:avLst/>
+                        </a:prstTxWarp>
+                        <a:noAutofit/>
+                      </wps:bodyPr>
+                    </wps:wsp>
+                  </a:graphicData>
+                </a:graphic>
+                <wp14:sizeRelH relativeFrom="margin">
+                  <wp14:pctWidth>0</wp14:pctWidth>
+                </wp14:sizeRelH>
+                <wp14:sizeRelV relativeFrom="margin">
+                  <wp14:pctHeight>0</wp14:pctHeight>
+                </wp14:sizeRelV>
+              </wp:anchor>
+            </w:drawing>
+          </mc:Choice>
+          <mc:Fallback>
+            <w:pict>
+              <v:roundrect id="Rounded Rectangle 33" o:spid="_x0000_s1026" style="position:absolute;margin-left:345.75pt;margin-top:33.75pt;width:95.25pt;height:98.25pt;z-index:251702272;visibility:visible;mso-wrap-style:square;mso-width-percent:0;mso-height-percent:0;mso-wrap-distance-left:9pt;mso-wrap-distance-top:0;mso-wrap-distance-right:9pt;mso-wrap-distance-bottom:0;mso-position-horizontal:absolute;mso-position-horizontal-relative:text;mso-position-vertical:absolute;mso-position-vertical-relative:text;mso-width-percent:0;mso-height-percent:0;mso-width-relative:margin;mso-height-relative:margin;v-text-anchor:middle" arcsize="10923f" o:gfxdata="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" filled="f" strokecolor="#00b0f0" strokeweight="2pt"/>
+            </w:pict>
+          </mc:Fallback>
+        </mc:AlternateContent>
+      </w:r>
+      <w:r>
+        <w:rPr>
+          <w:noProof/>
+        </w:rPr>
+        <mc:AlternateContent>
+          <mc:Choice Requires="wps">
+            <w:drawing>
+              <wp:anchor distT="0" distB="0" distL="114300" distR="114300" simplePos="0" relativeHeight="251700224" behindDoc="0" locked="0" layoutInCell="1" allowOverlap="1" wp14:anchorId="173CA2BE" wp14:editId="0C3C08AD">
+                <wp:simplePos x="0" y="0"/>
+                <wp:positionH relativeFrom="column">
+                  <wp:posOffset>4733926</wp:posOffset>
+                </wp:positionH>
+                <wp:positionV relativeFrom="paragraph">
+                  <wp:posOffset>1676401</wp:posOffset>
+                </wp:positionV>
+                <wp:extent cx="923924" cy="2752724"/>
+                <wp:effectExtent l="57150" t="38100" r="29210" b="29210"/>
+                <wp:wrapNone/>
+                <wp:docPr id="32" name="Straight Arrow Connector 32"/>
                 <wp:cNvGraphicFramePr/>
                 <a:graphic xmlns:a="http://schemas.openxmlformats.org/drawingml/2006/main">
                   <a:graphicData uri="http://schemas.microsoft.com/office/word/2010/wordprocessingShape">
                     <wps:wsp>
                       <wps:cNvCnPr/>
                       <wps:spPr>
-                        <a:xfrm flipH="1">
+                        <a:xfrm flipH="1" flipV="1">
                           <a:off x="0" y="0"/>
-                          <a:ext cx="581024" cy="3962400"/>
+                          <a:ext cx="923924" cy="2752724"/>
                         </a:xfrm>
                         <a:prstGeom prst="straightConnector1">
                           <a:avLst/>
                         </a:prstGeom>
-                        <a:ln w="38100" cmpd="sng">
+                        <a:ln w="19050">
                           <a:solidFill>
-                            <a:srgbClr val="00B050"/>
+                            <a:srgbClr val="00B0F0"/>
                           </a:solidFill>
                           <a:tailEnd type="arrow"/>
                         </a:ln>
@@ -75,7 +235,7 @@
                 <v:path arrowok="t" fillok="f" o:connecttype="none"/>
                 <o:lock v:ext="edit" shapetype="t"/>
               </v:shapetype>
-              <v:shape id="Straight Arrow Connector 26" o:spid="_x0000_s1026" type="#_x0000_t32" style="position:absolute;margin-left:300pt;margin-top:-5.25pt;width:45.75pt;height:312pt;flip:x;z-index:251691008;visibility:visible;mso-wrap-style:square;mso-width-percent:0;mso-height-percent:0;mso-wrap-distance-left:9pt;mso-wrap-distance-top:0;mso-wrap-distance-right:9pt;mso-wrap-distance-bottom:0;mso-position-horizontal:absolute;mso-position-horizontal-relative:text;mso-position-vertical:absolute;mso-position-vertical-relative:text;mso-width-percent:0;mso-height-percent:0;mso-width-relative:margin;mso-height-relative:margin" o:gfxdata="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" strokecolor="#00b050" strokeweight="3pt">
+              <v:shape id="Straight Arrow Connector 32" o:spid="_x0000_s1026" type="#_x0000_t32" style="position:absolute;margin-left:372.75pt;margin-top:132pt;width:72.75pt;height:216.75pt;flip:x y;z-index:251700224;visibility:visible;mso-wrap-style:square;mso-width-percent:0;mso-height-percent:0;mso-wrap-distance-left:9pt;mso-wrap-distance-top:0;mso-wrap-distance-right:9pt;mso-wrap-distance-bottom:0;mso-position-horizontal:absolute;mso-position-horizontal-relative:text;mso-position-vertical:absolute;mso-position-vertical-relative:text;mso-width-percent:0;mso-height-percent:0;mso-width-relative:margin;mso-height-relative:margin" o:gfxdata="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" strokecolor="#00b0f0" strokeweight="1.5pt">
                 <v:stroke endarrow="open"/>
               </v:shape>
             </w:pict>
@@ -89,34 +249,34 @@
         <mc:AlternateContent>
           <mc:Choice Requires="wps">
             <w:drawing>
-              <wp:anchor distT="0" distB="0" distL="114300" distR="114300" simplePos="0" relativeHeight="251688960" behindDoc="0" locked="0" layoutInCell="1" allowOverlap="1" wp14:anchorId="78D24DA3" wp14:editId="36F95C4D">
+              <wp:anchor distT="0" distB="0" distL="114300" distR="114300" simplePos="0" relativeHeight="251698176" behindDoc="0" locked="0" layoutInCell="1" allowOverlap="1" wp14:anchorId="76258A6B" wp14:editId="193C2635">
                 <wp:simplePos x="0" y="0"/>
                 <wp:positionH relativeFrom="column">
-                  <wp:posOffset>4391024</wp:posOffset>
+                  <wp:posOffset>647700</wp:posOffset>
                 </wp:positionH>
                 <wp:positionV relativeFrom="paragraph">
-                  <wp:posOffset>-66675</wp:posOffset>
+                  <wp:posOffset>1352550</wp:posOffset>
                 </wp:positionV>
-                <wp:extent cx="1381125" cy="819150"/>
-                <wp:effectExtent l="19050" t="19050" r="66675" b="57150"/>
+                <wp:extent cx="5010150" cy="3076575"/>
+                <wp:effectExtent l="38100" t="38100" r="19050" b="28575"/>
                 <wp:wrapNone/>
-                <wp:docPr id="25" name="Straight Arrow Connector 25"/>
+                <wp:docPr id="31" name="Straight Arrow Connector 31"/>
                 <wp:cNvGraphicFramePr/>
                 <a:graphic xmlns:a="http://schemas.openxmlformats.org/drawingml/2006/main">
                   <a:graphicData uri="http://schemas.microsoft.com/office/word/2010/wordprocessingShape">
                     <wps:wsp>
                       <wps:cNvCnPr/>
                       <wps:spPr>
-                        <a:xfrm>
+                        <a:xfrm flipH="1" flipV="1">
                           <a:off x="0" y="0"/>
-                          <a:ext cx="1381125" cy="819150"/>
+                          <a:ext cx="5010150" cy="3076575"/>
                         </a:xfrm>
                         <a:prstGeom prst="straightConnector1">
                           <a:avLst/>
                         </a:prstGeom>
-                        <a:ln w="38100" cmpd="sng">
+                        <a:ln w="19050">
                           <a:solidFill>
-                            <a:srgbClr val="00B050"/>
+                            <a:srgbClr val="00B0F0"/>
                           </a:solidFill>
                           <a:tailEnd type="arrow"/>
                         </a:ln>
@@ -139,12 +299,18 @@
                     </wps:wsp>
                   </a:graphicData>
                 </a:graphic>
+                <wp14:sizeRelH relativeFrom="margin">
+                  <wp14:pctWidth>0</wp14:pctWidth>
+                </wp14:sizeRelH>
+                <wp14:sizeRelV relativeFrom="margin">
+                  <wp14:pctHeight>0</wp14:pctHeight>
+                </wp14:sizeRelV>
               </wp:anchor>
             </w:drawing>
           </mc:Choice>
           <mc:Fallback>
             <w:pict>
-              <v:shape id="Straight Arrow Connector 25" o:spid="_x0000_s1026" type="#_x0000_t32" style="position:absolute;margin-left:345.75pt;margin-top:-5.25pt;width:108.75pt;height:64.5pt;z-index:251688960;visibility:visible;mso-wrap-style:square;mso-wrap-distance-left:9pt;mso-wrap-distance-top:0;mso-wrap-distance-right:9pt;mso-wrap-distance-bottom:0;mso-position-horizontal:absolute;mso-position-horizontal-relative:text;mso-position-vertical:absolute;mso-position-vertical-relative:text" o:gfxdata="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" strokecolor="#00b050" strokeweight="3pt">
+              <v:shape id="Straight Arrow Connector 31" o:spid="_x0000_s1026" type="#_x0000_t32" style="position:absolute;margin-left:51pt;margin-top:106.5pt;width:394.5pt;height:242.25pt;flip:x y;z-index:251698176;visibility:visible;mso-wrap-style:square;mso-width-percent:0;mso-height-percent:0;mso-wrap-distance-left:9pt;mso-wrap-distance-top:0;mso-wrap-distance-right:9pt;mso-wrap-distance-bottom:0;mso-position-horizontal:absolute;mso-position-horizontal-relative:text;mso-position-vertical:absolute;mso-position-vertical-relative:text;mso-width-percent:0;mso-height-percent:0;mso-width-relative:margin;mso-height-relative:margin" o:gfxdata="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" strokecolor="#00b0f0" strokeweight="1.5pt">
                 <v:stroke endarrow="open"/>
               </v:shape>
             </w:pict>
@@ -158,16 +324,16 @@
         <mc:AlternateContent>
           <mc:Choice Requires="wps">
             <w:drawing>
-              <wp:anchor distT="0" distB="0" distL="114300" distR="114300" simplePos="0" relativeHeight="251687936" behindDoc="0" locked="0" layoutInCell="1" allowOverlap="1">
+              <wp:anchor distT="0" distB="0" distL="114300" distR="114300" simplePos="0" relativeHeight="251687936" behindDoc="0" locked="0" layoutInCell="1" allowOverlap="1" wp14:anchorId="339271FB" wp14:editId="142B82E7">
                 <wp:simplePos x="0" y="0"/>
                 <wp:positionH relativeFrom="column">
                   <wp:posOffset>3962400</wp:posOffset>
                 </wp:positionH>
                 <wp:positionV relativeFrom="paragraph">
-                  <wp:posOffset>-66675</wp:posOffset>
+                  <wp:posOffset>457200</wp:posOffset>
                 </wp:positionV>
-                <wp:extent cx="428625" cy="523875"/>
-                <wp:effectExtent l="38100" t="19050" r="28575" b="47625"/>
+                <wp:extent cx="3400425" cy="4647565"/>
+                <wp:effectExtent l="38100" t="38100" r="28575" b="19685"/>
                 <wp:wrapNone/>
                 <wp:docPr id="24" name="Straight Arrow Connector 24"/>
                 <wp:cNvGraphicFramePr/>
@@ -176,9 +342,9 @@
                     <wps:wsp>
                       <wps:cNvCnPr/>
                       <wps:spPr>
-                        <a:xfrm flipH="1">
+                        <a:xfrm flipH="1" flipV="1">
                           <a:off x="0" y="0"/>
-                          <a:ext cx="428625" cy="523875"/>
+                          <a:ext cx="3400425" cy="4647565"/>
                         </a:xfrm>
                         <a:prstGeom prst="straightConnector1">
                           <a:avLst/>
@@ -208,12 +374,18 @@
                     </wps:wsp>
                   </a:graphicData>
                 </a:graphic>
+                <wp14:sizeRelH relativeFrom="margin">
+                  <wp14:pctWidth>0</wp14:pctWidth>
+                </wp14:sizeRelH>
+                <wp14:sizeRelV relativeFrom="margin">
+                  <wp14:pctHeight>0</wp14:pctHeight>
+                </wp14:sizeRelV>
               </wp:anchor>
             </w:drawing>
           </mc:Choice>
           <mc:Fallback>
             <w:pict>
-              <v:shape id="Straight Arrow Connector 24" o:spid="_x0000_s1026" type="#_x0000_t32" style="position:absolute;margin-left:312pt;margin-top:-5.25pt;width:33.75pt;height:41.25pt;flip:x;z-index:251687936;visibility:visible;mso-wrap-style:square;mso-wrap-distance-left:9pt;mso-wrap-distance-top:0;mso-wrap-distance-right:9pt;mso-wrap-distance-bottom:0;mso-position-horizontal:absolute;mso-position-horizontal-relative:text;mso-position-vertical:absolute;mso-position-vertical-relative:text" o:gfxdata="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" strokecolor="#00b050" strokeweight="3pt">
+              <v:shape id="Straight Arrow Connector 24" o:spid="_x0000_s1026" type="#_x0000_t32" style="position:absolute;margin-left:312pt;margin-top:36pt;width:267.75pt;height:365.95pt;flip:x y;z-index:251687936;visibility:visible;mso-wrap-style:square;mso-width-percent:0;mso-height-percent:0;mso-wrap-distance-left:9pt;mso-wrap-distance-top:0;mso-wrap-distance-right:9pt;mso-wrap-distance-bottom:0;mso-position-horizontal:absolute;mso-position-horizontal-relative:text;mso-position-vertical:absolute;mso-position-vertical-relative:text;mso-width-percent:0;mso-height-percent:0;mso-width-relative:margin;mso-height-relative:margin" o:gfxdata="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" strokecolor="#00b050" strokeweight="3pt">
                 <v:stroke endarrow="open"/>
               </v:shape>
             </w:pict>
@@ -227,7 +399,159 @@
         <mc:AlternateContent>
           <mc:Choice Requires="wps">
             <w:drawing>
-              <wp:anchor distT="0" distB="0" distL="114300" distR="114300" simplePos="0" relativeHeight="251684864" behindDoc="0" locked="0" layoutInCell="1" allowOverlap="1">
+              <wp:anchor distT="0" distB="0" distL="114300" distR="114300" simplePos="0" relativeHeight="251693056" behindDoc="0" locked="0" layoutInCell="1" allowOverlap="1" wp14:anchorId="64498DCA" wp14:editId="74D16F39">
+                <wp:simplePos x="0" y="0"/>
+                <wp:positionH relativeFrom="column">
+                  <wp:posOffset>5772150</wp:posOffset>
+                </wp:positionH>
+                <wp:positionV relativeFrom="paragraph">
+                  <wp:posOffset>752475</wp:posOffset>
+                </wp:positionV>
+                <wp:extent cx="1590675" cy="4352290"/>
+                <wp:effectExtent l="76200" t="38100" r="28575" b="10160"/>
+                <wp:wrapNone/>
+                <wp:docPr id="25" name="Straight Arrow Connector 25"/>
+                <wp:cNvGraphicFramePr/>
+                <a:graphic xmlns:a="http://schemas.openxmlformats.org/drawingml/2006/main">
+                  <a:graphicData uri="http://schemas.microsoft.com/office/word/2010/wordprocessingShape">
+                    <wps:wsp>
+                      <wps:cNvCnPr/>
+                      <wps:spPr>
+                        <a:xfrm flipH="1" flipV="1">
+                          <a:off x="0" y="0"/>
+                          <a:ext cx="1590675" cy="4352290"/>
+                        </a:xfrm>
+                        <a:prstGeom prst="straightConnector1">
+                          <a:avLst/>
+                        </a:prstGeom>
+                        <a:ln w="38100" cmpd="sng">
+                          <a:solidFill>
+                            <a:srgbClr val="00B050"/>
+                          </a:solidFill>
+                          <a:tailEnd type="arrow"/>
+                        </a:ln>
+                      </wps:spPr>
+                      <wps:style>
+                        <a:lnRef idx="1">
+                          <a:schemeClr val="accent1"/>
+                        </a:lnRef>
+                        <a:fillRef idx="0">
+                          <a:schemeClr val="accent1"/>
+                        </a:fillRef>
+                        <a:effectRef idx="0">
+                          <a:schemeClr val="accent1"/>
+                        </a:effectRef>
+                        <a:fontRef idx="minor">
+                          <a:schemeClr val="tx1"/>
+                        </a:fontRef>
+                      </wps:style>
+                      <wps:bodyPr/>
+                    </wps:wsp>
+                  </a:graphicData>
+                </a:graphic>
+                <wp14:sizeRelH relativeFrom="margin">
+                  <wp14:pctWidth>0</wp14:pctWidth>
+                </wp14:sizeRelH>
+                <wp14:sizeRelV relativeFrom="margin">
+                  <wp14:pctHeight>0</wp14:pctHeight>
+                </wp14:sizeRelV>
+              </wp:anchor>
+            </w:drawing>
+          </mc:Choice>
+          <mc:Fallback>
+            <w:pict>
+              <v:shape id="Straight Arrow Connector 25" o:spid="_x0000_s1026" type="#_x0000_t32" style="position:absolute;margin-left:454.5pt;margin-top:59.25pt;width:125.25pt;height:342.7pt;flip:x y;z-index:251693056;visibility:visible;mso-wrap-style:square;mso-width-percent:0;mso-height-percent:0;mso-wrap-distance-left:9pt;mso-wrap-distance-top:0;mso-wrap-distance-right:9pt;mso-wrap-distance-bottom:0;mso-position-horizontal:absolute;mso-position-horizontal-relative:text;mso-position-vertical:absolute;mso-position-vertical-relative:text;mso-width-percent:0;mso-height-percent:0;mso-width-relative:margin;mso-height-relative:margin" o:gfxdata="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" strokecolor="#00b050" strokeweight="3pt">
+                <v:stroke endarrow="open"/>
+              </v:shape>
+            </w:pict>
+          </mc:Fallback>
+        </mc:AlternateContent>
+      </w:r>
+      <w:r>
+        <w:rPr>
+          <w:noProof/>
+        </w:rPr>
+        <mc:AlternateContent>
+          <mc:Choice Requires="wps">
+            <w:drawing>
+              <wp:anchor distT="0" distB="0" distL="114300" distR="114300" simplePos="0" relativeHeight="251665408" behindDoc="0" locked="0" layoutInCell="1" allowOverlap="1" wp14:anchorId="21A4CCAE" wp14:editId="4A4CE323">
+                <wp:simplePos x="0" y="0"/>
+                <wp:positionH relativeFrom="column">
+                  <wp:posOffset>0</wp:posOffset>
+                </wp:positionH>
+                <wp:positionV relativeFrom="paragraph">
+                  <wp:posOffset>2781300</wp:posOffset>
+                </wp:positionV>
+                <wp:extent cx="3962400" cy="209550"/>
+                <wp:effectExtent l="0" t="0" r="19050" b="19050"/>
+                <wp:wrapNone/>
+                <wp:docPr id="7" name="Rectangle 7"/>
+                <wp:cNvGraphicFramePr/>
+                <a:graphic xmlns:a="http://schemas.openxmlformats.org/drawingml/2006/main">
+                  <a:graphicData uri="http://schemas.microsoft.com/office/word/2010/wordprocessingShape">
+                    <wps:wsp>
+                      <wps:cNvSpPr/>
+                      <wps:spPr>
+                        <a:xfrm>
+                          <a:off x="0" y="0"/>
+                          <a:ext cx="3962400" cy="209550"/>
+                        </a:xfrm>
+                        <a:prstGeom prst="rect">
+                          <a:avLst/>
+                        </a:prstGeom>
+                        <a:noFill/>
+                      </wps:spPr>
+                      <wps:style>
+                        <a:lnRef idx="2">
+                          <a:schemeClr val="accent1">
+                            <a:shade val="50000"/>
+                          </a:schemeClr>
+                        </a:lnRef>
+                        <a:fillRef idx="1">
+                          <a:schemeClr val="accent1"/>
+                        </a:fillRef>
+                        <a:effectRef idx="0">
+                          <a:schemeClr val="accent1"/>
+                        </a:effectRef>
+                        <a:fontRef idx="minor">
+                          <a:schemeClr val="lt1"/>
+                        </a:fontRef>
+                      </wps:style>
+                      <wps:bodyPr rot="0" spcFirstLastPara="0" vertOverflow="overflow" horzOverflow="overflow" vert="horz" wrap="square" lIns="91440" tIns="45720" rIns="91440" bIns="45720" numCol="1" spcCol="0" rtlCol="0" fromWordArt="0" anchor="ctr" anchorCtr="0" forceAA="0" compatLnSpc="1">
+                        <a:prstTxWarp prst="textNoShape">
+                          <a:avLst/>
+                        </a:prstTxWarp>
+                        <a:noAutofit/>
+                      </wps:bodyPr>
+                    </wps:wsp>
+                  </a:graphicData>
+                </a:graphic>
+                <wp14:sizeRelH relativeFrom="margin">
+                  <wp14:pctWidth>0</wp14:pctWidth>
+                </wp14:sizeRelH>
+                <wp14:sizeRelV relativeFrom="margin">
+                  <wp14:pctHeight>0</wp14:pctHeight>
+                </wp14:sizeRelV>
+              </wp:anchor>
+            </w:drawing>
+          </mc:Choice>
+          <mc:Fallback>
+            <w:pict>
+              <v:rect id="Rectangle 7" o:spid="_x0000_s1026" style="position:absolute;margin-left:0;margin-top:219pt;width:312pt;height:16.5pt;z-index:251665408;visibility:visible;mso-wrap-style:square;mso-width-percent:0;mso-height-percent:0;mso-wrap-distance-left:9pt;mso-wrap-distance-top:0;mso-wrap-distance-right:9pt;mso-wrap-distance-bottom:0;mso-position-horizontal:absolute;mso-position-horizontal-relative:text;mso-position-vertical:absolute;mso-position-vertical-relative:text;mso-width-percent:0;mso-height-percent:0;mso-width-relative:margin;mso-height-relative:margin;v-text-anchor:middle" o:gfxdata="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" filled="f" strokecolor="#243f60 [1604]" strokeweight="2pt"/>
+            </w:pict>
+          </mc:Fallback>
+        </mc:AlternateContent>
+      </w:r>
+      <w:bookmarkStart w:id="0" w:name="_GoBack"/>
+      <w:bookmarkEnd w:id="0"/>
+      <w:r>
+        <w:rPr>
+          <w:noProof/>
+        </w:rPr>
+        <mc:AlternateContent>
+          <mc:Choice Requires="wps">
+            <w:drawing>
+              <wp:anchor distT="0" distB="0" distL="114300" distR="114300" simplePos="0" relativeHeight="251684864" behindDoc="0" locked="0" layoutInCell="1" allowOverlap="1" wp14:anchorId="05A10A43" wp14:editId="0E13539B">
                 <wp:simplePos x="0" y="0"/>
                 <wp:positionH relativeFrom="column">
                   <wp:posOffset>2733675</wp:posOffset>
@@ -282,10 +606,6 @@
           </mc:Choice>
           <mc:Fallback>
             <w:pict>
-              <v:shapetype id="_x0000_t32" coordsize="21600,21600" o:spt="32" o:oned="t" path="m,l21600,21600e" filled="f">
-                <v:path arrowok="t" fillok="f" o:connecttype="none"/>
-                <o:lock v:ext="edit" shapetype="t"/>
-              </v:shapetype>
               <v:shape id="Straight Arrow Connector 23" o:spid="_x0000_s1026" type="#_x0000_t32" style="position:absolute;margin-left:215.25pt;margin-top:36pt;width:1.5pt;height:77.25pt;z-index:251684864;visibility:visible;mso-wrap-style:square;mso-wrap-distance-left:9pt;mso-wrap-distance-top:0;mso-wrap-distance-right:9pt;mso-wrap-distance-bottom:0;mso-position-horizontal:absolute;mso-position-horizontal-relative:text;mso-position-vertical:absolute;mso-position-vertical-relative:text" o:gfxdata="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" strokecolor="red" strokeweight="3pt">
                 <v:stroke endarrow="open" linestyle="thinThin"/>
               </v:shape>
@@ -300,7 +620,7 @@
         <mc:AlternateContent>
           <mc:Choice Requires="wps">
             <w:drawing>
-              <wp:anchor distT="0" distB="0" distL="114300" distR="114300" simplePos="0" relativeHeight="251675648" behindDoc="0" locked="0" layoutInCell="1" allowOverlap="1" wp14:anchorId="6DC54352" wp14:editId="43B49B86">
+              <wp:anchor distT="0" distB="0" distL="114300" distR="114300" simplePos="0" relativeHeight="251675648" behindDoc="0" locked="0" layoutInCell="1" allowOverlap="1" wp14:anchorId="167B1BAE" wp14:editId="0BE1A8CC">
                 <wp:simplePos x="0" y="0"/>
                 <wp:positionH relativeFrom="column">
                   <wp:posOffset>1133475</wp:posOffset>
@@ -581,7 +901,7 @@
         <mc:AlternateContent>
           <mc:Choice Requires="wps">
             <w:drawing>
-              <wp:anchor distT="0" distB="0" distL="114300" distR="114300" simplePos="0" relativeHeight="251679744" behindDoc="0" locked="0" layoutInCell="1" allowOverlap="1" wp14:anchorId="45F86847" wp14:editId="65C53658">
+              <wp:anchor distT="0" distB="0" distL="114300" distR="114300" simplePos="0" relativeHeight="251679744" behindDoc="0" locked="0" layoutInCell="1" allowOverlap="1" wp14:anchorId="6B1551A1" wp14:editId="2BE97E2F">
                 <wp:simplePos x="0" y="0"/>
                 <wp:positionH relativeFrom="column">
                   <wp:posOffset>2047875</wp:posOffset>
@@ -771,7 +1091,7 @@
         <mc:AlternateContent>
           <mc:Choice Requires="wps">
             <w:drawing>
-              <wp:anchor distT="0" distB="0" distL="114300" distR="114300" simplePos="0" relativeHeight="251683840" behindDoc="0" locked="0" layoutInCell="1" allowOverlap="1" wp14:anchorId="59C2C3E8" wp14:editId="1FE27160">
+              <wp:anchor distT="0" distB="0" distL="114300" distR="114300" simplePos="0" relativeHeight="251683840" behindDoc="0" locked="0" layoutInCell="1" allowOverlap="1" wp14:anchorId="379A8BBE" wp14:editId="3EEFDA7B">
                 <wp:simplePos x="0" y="0"/>
                 <wp:positionH relativeFrom="column">
                   <wp:posOffset>2266950</wp:posOffset>
@@ -1007,7 +1327,7 @@
         <mc:AlternateContent>
           <mc:Choice Requires="wps">
             <w:drawing>
-              <wp:anchor distT="0" distB="0" distL="114300" distR="114300" simplePos="0" relativeHeight="251681792" behindDoc="0" locked="0" layoutInCell="1" allowOverlap="1" wp14:anchorId="4D243E66" wp14:editId="027AB6AF">
+              <wp:anchor distT="0" distB="0" distL="114300" distR="114300" simplePos="0" relativeHeight="251681792" behindDoc="0" locked="0" layoutInCell="1" allowOverlap="1" wp14:anchorId="129D6E16" wp14:editId="3C950DD2">
                 <wp:simplePos x="0" y="0"/>
                 <wp:positionH relativeFrom="column">
                   <wp:posOffset>1076325</wp:posOffset>
@@ -1082,7 +1402,7 @@
         <mc:AlternateContent>
           <mc:Choice Requires="wps">
             <w:drawing>
-              <wp:anchor distT="0" distB="0" distL="114300" distR="114300" simplePos="0" relativeHeight="251655164" behindDoc="0" locked="0" layoutInCell="1" allowOverlap="1" wp14:anchorId="38BF1311" wp14:editId="154B5590">
+              <wp:anchor distT="0" distB="0" distL="114300" distR="114300" simplePos="0" relativeHeight="251655164" behindDoc="0" locked="0" layoutInCell="1" allowOverlap="1" wp14:anchorId="3D40043C" wp14:editId="5BEF4E8F">
                 <wp:simplePos x="0" y="0"/>
                 <wp:positionH relativeFrom="column">
                   <wp:posOffset>1076325</wp:posOffset>
@@ -1157,7 +1477,7 @@
         <mc:AlternateContent>
           <mc:Choice Requires="wps">
             <w:drawing>
-              <wp:anchor distT="0" distB="0" distL="114300" distR="114300" simplePos="0" relativeHeight="251656189" behindDoc="0" locked="0" layoutInCell="1" allowOverlap="1" wp14:anchorId="061E2C63" wp14:editId="4E9998D9">
+              <wp:anchor distT="0" distB="0" distL="114300" distR="114300" simplePos="0" relativeHeight="251656189" behindDoc="0" locked="0" layoutInCell="1" allowOverlap="1" wp14:anchorId="06A598D9" wp14:editId="19E56898">
                 <wp:simplePos x="0" y="0"/>
                 <wp:positionH relativeFrom="column">
                   <wp:posOffset>1028700</wp:posOffset>
@@ -1232,7 +1552,7 @@
         <mc:AlternateContent>
           <mc:Choice Requires="wps">
             <w:drawing>
-              <wp:anchor distT="0" distB="0" distL="114300" distR="114300" simplePos="0" relativeHeight="251667456" behindDoc="0" locked="0" layoutInCell="1" allowOverlap="1" wp14:anchorId="75899039" wp14:editId="396EE147">
+              <wp:anchor distT="0" distB="0" distL="114300" distR="114300" simplePos="0" relativeHeight="251667456" behindDoc="0" locked="0" layoutInCell="1" allowOverlap="1" wp14:anchorId="10EA45B2" wp14:editId="0680732B">
                 <wp:simplePos x="0" y="0"/>
                 <wp:positionH relativeFrom="column">
                   <wp:posOffset>2045335</wp:posOffset>
@@ -1362,297 +1682,7 @@
         <mc:AlternateContent>
           <mc:Choice Requires="wps">
             <w:drawing>
-              <wp:anchor distT="0" distB="0" distL="114300" distR="114300" simplePos="0" relativeHeight="251671552" behindDoc="0" locked="0" layoutInCell="1" allowOverlap="1" wp14:anchorId="4AB30C4E" wp14:editId="51EBE32D">
-                <wp:simplePos x="0" y="0"/>
-                <wp:positionH relativeFrom="column">
-                  <wp:posOffset>3514725</wp:posOffset>
-                </wp:positionH>
-                <wp:positionV relativeFrom="paragraph">
-                  <wp:posOffset>-304800</wp:posOffset>
-                </wp:positionV>
-                <wp:extent cx="3057525" cy="238125"/>
-                <wp:effectExtent l="0" t="0" r="28575" b="28575"/>
-                <wp:wrapNone/>
-                <wp:docPr id="14" name="Text Box 14"/>
-                <wp:cNvGraphicFramePr/>
-                <a:graphic xmlns:a="http://schemas.openxmlformats.org/drawingml/2006/main">
-                  <a:graphicData uri="http://schemas.microsoft.com/office/word/2010/wordprocessingShape">
-                    <wps:wsp>
-                      <wps:cNvSpPr txBox="1"/>
-                      <wps:spPr>
-                        <a:xfrm>
-                          <a:off x="0" y="0"/>
-                          <a:ext cx="3057525" cy="238125"/>
-                        </a:xfrm>
-                        <a:prstGeom prst="rect">
-                          <a:avLst/>
-                        </a:prstGeom>
-                        <a:solidFill>
-                          <a:schemeClr val="lt1"/>
-                        </a:solidFill>
-                        <a:ln w="6350">
-                          <a:solidFill>
-                            <a:prstClr val="black"/>
-                          </a:solidFill>
-                        </a:ln>
-                        <a:effectLst/>
-                      </wps:spPr>
-                      <wps:style>
-                        <a:lnRef idx="0">
-                          <a:schemeClr val="accent1"/>
-                        </a:lnRef>
-                        <a:fillRef idx="0">
-                          <a:schemeClr val="accent1"/>
-                        </a:fillRef>
-                        <a:effectRef idx="0">
-                          <a:schemeClr val="accent1"/>
-                        </a:effectRef>
-                        <a:fontRef idx="minor">
-                          <a:schemeClr val="dk1"/>
-                        </a:fontRef>
-                      </wps:style>
-                      <wps:txbx>
-                        <w:txbxContent>
-                          <w:p>
-                            <w:pPr>
-                              <w:shd w:val="clear" w:color="auto" w:fill="FFFFFF"/>
-                              <w:tabs>
-                                <w:tab w:val="left" w:pos="916"/>
-                                <w:tab w:val="left" w:pos="1832"/>
-                                <w:tab w:val="left" w:pos="2748"/>
-                                <w:tab w:val="left" w:pos="3664"/>
-                                <w:tab w:val="left" w:pos="4580"/>
-                                <w:tab w:val="left" w:pos="5496"/>
-                                <w:tab w:val="left" w:pos="6412"/>
-                                <w:tab w:val="left" w:pos="7328"/>
-                                <w:tab w:val="left" w:pos="8244"/>
-                                <w:tab w:val="left" w:pos="9160"/>
-                                <w:tab w:val="left" w:pos="10076"/>
-                                <w:tab w:val="left" w:pos="10992"/>
-                                <w:tab w:val="left" w:pos="11908"/>
-                                <w:tab w:val="left" w:pos="12824"/>
-                                <w:tab w:val="left" w:pos="13740"/>
-                                <w:tab w:val="left" w:pos="14656"/>
-                              </w:tabs>
-                              <w:spacing w:after="0" w:line="240" w:lineRule="auto"/>
-                              <w:rPr>
-                                <w:rFonts w:ascii="Courier New" w:eastAsia="Times New Roman" w:hAnsi="Courier New" w:cs="Courier New"/>
-                                <w:b/>
-                                <w:i/>
-                                <w:color w:val="4F6228" w:themeColor="accent3" w:themeShade="80"/>
-                                <w:sz w:val="24"/>
-                                <w:szCs w:val="24"/>
-                              </w:rPr>
-                            </w:pPr>
-                            <w:r>
-                              <w:rPr>
-                                <w:rFonts w:ascii="Courier New" w:eastAsia="Times New Roman" w:hAnsi="Courier New" w:cs="Courier New"/>
-                                <w:b/>
-                                <w:i/>
-                                <w:color w:val="4F6228" w:themeColor="accent3" w:themeShade="80"/>
-                                <w:sz w:val="24"/>
-                                <w:szCs w:val="24"/>
-                              </w:rPr>
-                              <w:t>&lt;</w:t>
-                            </w:r>
-                            <w:r>
-                              <w:rPr>
-                                <w:rFonts w:ascii="Courier New" w:eastAsia="Times New Roman" w:hAnsi="Courier New" w:cs="Courier New"/>
-                                <w:b/>
-                                <w:bCs/>
-                                <w:i/>
-                                <w:color w:val="4F6228" w:themeColor="accent3" w:themeShade="80"/>
-                                <w:sz w:val="24"/>
-                                <w:szCs w:val="24"/>
-                                <w:shd w:val="clear" w:color="auto" w:fill="E4E4FF"/>
-                              </w:rPr>
-                              <w:t>router-outlet</w:t>
-                            </w:r>
-                            <w:r>
-                              <w:rPr>
-                                <w:rFonts w:ascii="Courier New" w:eastAsia="Times New Roman" w:hAnsi="Courier New" w:cs="Courier New"/>
-                                <w:b/>
-                                <w:i/>
-                                <w:color w:val="4F6228" w:themeColor="accent3" w:themeShade="80"/>
-                                <w:sz w:val="24"/>
-                                <w:szCs w:val="24"/>
-                              </w:rPr>
-                              <w:t>&gt;&lt;/</w:t>
-                            </w:r>
-                            <w:r>
-                              <w:rPr>
-                                <w:rFonts w:ascii="Courier New" w:eastAsia="Times New Roman" w:hAnsi="Courier New" w:cs="Courier New"/>
-                                <w:b/>
-                                <w:bCs/>
-                                <w:i/>
-                                <w:color w:val="4F6228" w:themeColor="accent3" w:themeShade="80"/>
-                                <w:sz w:val="24"/>
-                                <w:szCs w:val="24"/>
-                                <w:shd w:val="clear" w:color="auto" w:fill="E4E4FF"/>
-                              </w:rPr>
-                              <w:t>router-outlet</w:t>
-                            </w:r>
-                            <w:r>
-                              <w:rPr>
-                                <w:rFonts w:ascii="Courier New" w:eastAsia="Times New Roman" w:hAnsi="Courier New" w:cs="Courier New"/>
-                                <w:b/>
-                                <w:i/>
-                                <w:color w:val="4F6228" w:themeColor="accent3" w:themeShade="80"/>
-                                <w:sz w:val="24"/>
-                                <w:szCs w:val="24"/>
-                              </w:rPr>
-                              <w:t>&gt;</w:t>
-                            </w:r>
-                          </w:p>
-                          <w:p>
-                            <w:pPr>
-                              <w:rPr>
-                                <w:i/>
-                                <w:sz w:val="16"/>
-                                <w:szCs w:val="16"/>
-                              </w:rPr>
-                            </w:pPr>
-                          </w:p>
-                        </w:txbxContent>
-                      </wps:txbx>
-                      <wps:bodyPr rot="0" spcFirstLastPara="0" vertOverflow="overflow" horzOverflow="overflow" vert="horz" wrap="square" lIns="91440" tIns="45720" rIns="91440" bIns="45720" numCol="1" spcCol="0" rtlCol="0" fromWordArt="0" anchor="t" anchorCtr="0" forceAA="0" compatLnSpc="1">
-                        <a:prstTxWarp prst="textNoShape">
-                          <a:avLst/>
-                        </a:prstTxWarp>
-                        <a:noAutofit/>
-                      </wps:bodyPr>
-                    </wps:wsp>
-                  </a:graphicData>
-                </a:graphic>
-                <wp14:sizeRelH relativeFrom="margin">
-                  <wp14:pctWidth>0</wp14:pctWidth>
-                </wp14:sizeRelH>
-                <wp14:sizeRelV relativeFrom="margin">
-                  <wp14:pctHeight>0</wp14:pctHeight>
-                </wp14:sizeRelV>
-              </wp:anchor>
-            </w:drawing>
-          </mc:Choice>
-          <mc:Fallback>
-            <w:pict>
-              <v:shape id="Text Box 14" o:spid="_x0000_s1030" type="#_x0000_t202" style="position:absolute;margin-left:276.75pt;margin-top:-24pt;width:240.75pt;height:18.75pt;z-index:251671552;visibility:visible;mso-wrap-style:square;mso-width-percent:0;mso-height-percent:0;mso-wrap-distance-left:9pt;mso-wrap-distance-top:0;mso-wrap-distance-right:9pt;mso-wrap-distance-bottom:0;mso-position-horizontal:absolute;mso-position-horizontal-relative:text;mso-position-vertical:absolute;mso-position-vertical-relative:text;mso-width-percent:0;mso-height-percent:0;mso-width-relative:margin;mso-height-relative:margin;v-text-anchor:top" o:gfxdata="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" fillcolor="white [3201]" strokeweight=".5pt">
-                <v:textbox>
-                  <w:txbxContent>
-                    <w:p>
-                      <w:pPr>
-                        <w:shd w:val="clear" w:color="auto" w:fill="FFFFFF"/>
-                        <w:tabs>
-                          <w:tab w:val="left" w:pos="916"/>
-                          <w:tab w:val="left" w:pos="1832"/>
-                          <w:tab w:val="left" w:pos="2748"/>
-                          <w:tab w:val="left" w:pos="3664"/>
-                          <w:tab w:val="left" w:pos="4580"/>
-                          <w:tab w:val="left" w:pos="5496"/>
-                          <w:tab w:val="left" w:pos="6412"/>
-                          <w:tab w:val="left" w:pos="7328"/>
-                          <w:tab w:val="left" w:pos="8244"/>
-                          <w:tab w:val="left" w:pos="9160"/>
-                          <w:tab w:val="left" w:pos="10076"/>
-                          <w:tab w:val="left" w:pos="10992"/>
-                          <w:tab w:val="left" w:pos="11908"/>
-                          <w:tab w:val="left" w:pos="12824"/>
-                          <w:tab w:val="left" w:pos="13740"/>
-                          <w:tab w:val="left" w:pos="14656"/>
-                        </w:tabs>
-                        <w:spacing w:after="0" w:line="240" w:lineRule="auto"/>
-                        <w:rPr>
-                          <w:rFonts w:ascii="Courier New" w:eastAsia="Times New Roman" w:hAnsi="Courier New" w:cs="Courier New"/>
-                          <w:b/>
-                          <w:i/>
-                          <w:color w:val="4F6228" w:themeColor="accent3" w:themeShade="80"/>
-                          <w:sz w:val="24"/>
-                          <w:szCs w:val="24"/>
-                        </w:rPr>
-                      </w:pPr>
-                      <w:r>
-                        <w:rPr>
-                          <w:rFonts w:ascii="Courier New" w:eastAsia="Times New Roman" w:hAnsi="Courier New" w:cs="Courier New"/>
-                          <w:b/>
-                          <w:i/>
-                          <w:color w:val="4F6228" w:themeColor="accent3" w:themeShade="80"/>
-                          <w:sz w:val="24"/>
-                          <w:szCs w:val="24"/>
-                        </w:rPr>
-                        <w:t>&lt;</w:t>
-                      </w:r>
-                      <w:r>
-                        <w:rPr>
-                          <w:rFonts w:ascii="Courier New" w:eastAsia="Times New Roman" w:hAnsi="Courier New" w:cs="Courier New"/>
-                          <w:b/>
-                          <w:bCs/>
-                          <w:i/>
-                          <w:color w:val="4F6228" w:themeColor="accent3" w:themeShade="80"/>
-                          <w:sz w:val="24"/>
-                          <w:szCs w:val="24"/>
-                          <w:shd w:val="clear" w:color="auto" w:fill="E4E4FF"/>
-                        </w:rPr>
-                        <w:t>router-outlet</w:t>
-                      </w:r>
-                      <w:r>
-                        <w:rPr>
-                          <w:rFonts w:ascii="Courier New" w:eastAsia="Times New Roman" w:hAnsi="Courier New" w:cs="Courier New"/>
-                          <w:b/>
-                          <w:i/>
-                          <w:color w:val="4F6228" w:themeColor="accent3" w:themeShade="80"/>
-                          <w:sz w:val="24"/>
-                          <w:szCs w:val="24"/>
-                        </w:rPr>
-                        <w:t>&gt;&lt;/</w:t>
-                      </w:r>
-                      <w:r>
-                        <w:rPr>
-                          <w:rFonts w:ascii="Courier New" w:eastAsia="Times New Roman" w:hAnsi="Courier New" w:cs="Courier New"/>
-                          <w:b/>
-                          <w:bCs/>
-                          <w:i/>
-                          <w:color w:val="4F6228" w:themeColor="accent3" w:themeShade="80"/>
-                          <w:sz w:val="24"/>
-                          <w:szCs w:val="24"/>
-                          <w:shd w:val="clear" w:color="auto" w:fill="E4E4FF"/>
-                        </w:rPr>
-                        <w:t>router-outlet</w:t>
-                      </w:r>
-                      <w:r>
-                        <w:rPr>
-                          <w:rFonts w:ascii="Courier New" w:eastAsia="Times New Roman" w:hAnsi="Courier New" w:cs="Courier New"/>
-                          <w:b/>
-                          <w:i/>
-                          <w:color w:val="4F6228" w:themeColor="accent3" w:themeShade="80"/>
-                          <w:sz w:val="24"/>
-                          <w:szCs w:val="24"/>
-                        </w:rPr>
-                        <w:t>&gt;</w:t>
-                      </w:r>
-                    </w:p>
-                    <w:p>
-                      <w:pPr>
-                        <w:rPr>
-                          <w:i/>
-                          <w:sz w:val="16"/>
-                          <w:szCs w:val="16"/>
-                        </w:rPr>
-                      </w:pPr>
-                    </w:p>
-                  </w:txbxContent>
-                </v:textbox>
-              </v:shape>
-            </w:pict>
-          </mc:Fallback>
-        </mc:AlternateContent>
-      </w:r>
-      <w:r>
-        <w:rPr>
-          <w:noProof/>
-        </w:rPr>
-        <mc:AlternateContent>
-          <mc:Choice Requires="wps">
-            <w:drawing>
-              <wp:anchor distT="0" distB="0" distL="114300" distR="114300" simplePos="0" relativeHeight="251654139" behindDoc="0" locked="0" layoutInCell="1" allowOverlap="1" wp14:anchorId="61772331" wp14:editId="328DF395">
+              <wp:anchor distT="0" distB="0" distL="114300" distR="114300" simplePos="0" relativeHeight="251654139" behindDoc="0" locked="0" layoutInCell="1" allowOverlap="1" wp14:anchorId="08CEE043" wp14:editId="037E2131">
                 <wp:simplePos x="0" y="0"/>
                 <wp:positionH relativeFrom="column">
                   <wp:posOffset>5657849</wp:posOffset>
@@ -1727,7 +1757,7 @@
         <mc:AlternateContent>
           <mc:Choice Requires="wps">
             <w:drawing>
-              <wp:anchor distT="0" distB="0" distL="114300" distR="114300" simplePos="0" relativeHeight="251673600" behindDoc="0" locked="0" layoutInCell="1" allowOverlap="1" wp14:anchorId="0AC65A5F" wp14:editId="7685ADAC">
+              <wp:anchor distT="0" distB="0" distL="114300" distR="114300" simplePos="0" relativeHeight="251673600" behindDoc="0" locked="0" layoutInCell="1" allowOverlap="1" wp14:anchorId="18CC06C8" wp14:editId="662CE00D">
                 <wp:simplePos x="0" y="0"/>
                 <wp:positionH relativeFrom="column">
                   <wp:posOffset>1657350</wp:posOffset>
@@ -1993,7 +2023,7 @@
         <mc:AlternateContent>
           <mc:Choice Requires="wps">
             <w:drawing>
-              <wp:anchor distT="0" distB="0" distL="114300" distR="114300" simplePos="0" relativeHeight="251669504" behindDoc="0" locked="0" layoutInCell="1" allowOverlap="1" wp14:anchorId="0164A469" wp14:editId="0D040C77">
+              <wp:anchor distT="0" distB="0" distL="114300" distR="114300" simplePos="0" relativeHeight="251669504" behindDoc="0" locked="0" layoutInCell="1" allowOverlap="1" wp14:anchorId="629C31CE" wp14:editId="1D2F98EF">
                 <wp:simplePos x="0" y="0"/>
                 <wp:positionH relativeFrom="column">
                   <wp:posOffset>514350</wp:posOffset>
@@ -2231,7 +2261,7 @@
         <mc:AlternateContent>
           <mc:Choice Requires="wps">
             <w:drawing>
-              <wp:anchor distT="0" distB="0" distL="114300" distR="114300" simplePos="0" relativeHeight="251668480" behindDoc="0" locked="0" layoutInCell="1" allowOverlap="1" wp14:anchorId="6F5EED2C" wp14:editId="27BDA251">
+              <wp:anchor distT="0" distB="0" distL="114300" distR="114300" simplePos="0" relativeHeight="251668480" behindDoc="0" locked="0" layoutInCell="1" allowOverlap="1" wp14:anchorId="460ACE48" wp14:editId="2798889C">
                 <wp:simplePos x="0" y="0"/>
                 <wp:positionH relativeFrom="column">
                   <wp:posOffset>1133475</wp:posOffset>
@@ -2390,7 +2420,7 @@
         <mc:AlternateContent>
           <mc:Choice Requires="wps">
             <w:drawing>
-              <wp:anchor distT="0" distB="0" distL="114300" distR="114300" simplePos="0" relativeHeight="251657214" behindDoc="0" locked="0" layoutInCell="1" allowOverlap="1" wp14:anchorId="3108B9BF" wp14:editId="36CA9055">
+              <wp:anchor distT="0" distB="0" distL="114300" distR="114300" simplePos="0" relativeHeight="251657214" behindDoc="0" locked="0" layoutInCell="1" allowOverlap="1" wp14:anchorId="21BD8418" wp14:editId="7E8141C4">
                 <wp:simplePos x="0" y="0"/>
                 <wp:positionH relativeFrom="column">
                   <wp:posOffset>2047875</wp:posOffset>
@@ -2459,7 +2489,7 @@
         <mc:AlternateContent>
           <mc:Choice Requires="wps">
             <w:drawing>
-              <wp:anchor distT="0" distB="0" distL="114300" distR="114300" simplePos="0" relativeHeight="251666432" behindDoc="0" locked="0" layoutInCell="1" allowOverlap="1" wp14:anchorId="140FCC59" wp14:editId="3D1F200A">
+              <wp:anchor distT="0" distB="0" distL="114300" distR="114300" simplePos="0" relativeHeight="251666432" behindDoc="0" locked="0" layoutInCell="1" allowOverlap="1" wp14:anchorId="3FC4ED1F" wp14:editId="00C98DEA">
                 <wp:simplePos x="0" y="0"/>
                 <wp:positionH relativeFrom="column">
                   <wp:posOffset>6572250</wp:posOffset>
@@ -2582,7 +2612,7 @@
         <mc:AlternateContent>
           <mc:Choice Requires="wps">
             <w:drawing>
-              <wp:anchor distT="0" distB="0" distL="114300" distR="114300" simplePos="0" relativeHeight="251658239" behindDoc="0" locked="0" layoutInCell="1" allowOverlap="1" wp14:anchorId="6E1CF1D4" wp14:editId="677635D1">
+              <wp:anchor distT="0" distB="0" distL="114300" distR="114300" simplePos="0" relativeHeight="251658239" behindDoc="0" locked="0" layoutInCell="1" allowOverlap="1" wp14:anchorId="4F5600B4" wp14:editId="3165EA29">
                 <wp:simplePos x="0" y="0"/>
                 <wp:positionH relativeFrom="column">
                   <wp:posOffset>5715000</wp:posOffset>
@@ -2651,7 +2681,7 @@
         <mc:AlternateContent>
           <mc:Choice Requires="wps">
             <w:drawing>
-              <wp:anchor distT="0" distB="0" distL="114300" distR="114300" simplePos="0" relativeHeight="251664384" behindDoc="0" locked="0" layoutInCell="1" allowOverlap="1" wp14:anchorId="3CFB9108" wp14:editId="19F7AE49">
+              <wp:anchor distT="0" distB="0" distL="114300" distR="114300" simplePos="0" relativeHeight="251664384" behindDoc="0" locked="0" layoutInCell="1" allowOverlap="1" wp14:anchorId="2DD4F3FF" wp14:editId="5DA153F4">
                 <wp:simplePos x="0" y="0"/>
                 <wp:positionH relativeFrom="column">
                   <wp:posOffset>0</wp:posOffset>
@@ -2723,83 +2753,8 @@
         <w:rPr>
           <w:noProof/>
         </w:rPr>
-        <mc:AlternateContent>
-          <mc:Choice Requires="wps">
-            <w:drawing>
-              <wp:anchor distT="0" distB="0" distL="114300" distR="114300" simplePos="0" relativeHeight="251665408" behindDoc="0" locked="0" layoutInCell="1" allowOverlap="1" wp14:anchorId="4DE5D9D8" wp14:editId="05E31D92">
-                <wp:simplePos x="0" y="0"/>
-                <wp:positionH relativeFrom="column">
-                  <wp:posOffset>0</wp:posOffset>
-                </wp:positionH>
-                <wp:positionV relativeFrom="paragraph">
-                  <wp:posOffset>2783205</wp:posOffset>
-                </wp:positionV>
-                <wp:extent cx="3810000" cy="209550"/>
-                <wp:effectExtent l="0" t="0" r="19050" b="19050"/>
-                <wp:wrapNone/>
-                <wp:docPr id="7" name="Rectangle 7"/>
-                <wp:cNvGraphicFramePr/>
-                <a:graphic xmlns:a="http://schemas.openxmlformats.org/drawingml/2006/main">
-                  <a:graphicData uri="http://schemas.microsoft.com/office/word/2010/wordprocessingShape">
-                    <wps:wsp>
-                      <wps:cNvSpPr/>
-                      <wps:spPr>
-                        <a:xfrm>
-                          <a:off x="0" y="0"/>
-                          <a:ext cx="3810000" cy="209550"/>
-                        </a:xfrm>
-                        <a:prstGeom prst="rect">
-                          <a:avLst/>
-                        </a:prstGeom>
-                        <a:noFill/>
-                      </wps:spPr>
-                      <wps:style>
-                        <a:lnRef idx="2">
-                          <a:schemeClr val="accent1">
-                            <a:shade val="50000"/>
-                          </a:schemeClr>
-                        </a:lnRef>
-                        <a:fillRef idx="1">
-                          <a:schemeClr val="accent1"/>
-                        </a:fillRef>
-                        <a:effectRef idx="0">
-                          <a:schemeClr val="accent1"/>
-                        </a:effectRef>
-                        <a:fontRef idx="minor">
-                          <a:schemeClr val="lt1"/>
-                        </a:fontRef>
-                      </wps:style>
-                      <wps:bodyPr rot="0" spcFirstLastPara="0" vertOverflow="overflow" horzOverflow="overflow" vert="horz" wrap="square" lIns="91440" tIns="45720" rIns="91440" bIns="45720" numCol="1" spcCol="0" rtlCol="0" fromWordArt="0" anchor="ctr" anchorCtr="0" forceAA="0" compatLnSpc="1">
-                        <a:prstTxWarp prst="textNoShape">
-                          <a:avLst/>
-                        </a:prstTxWarp>
-                        <a:noAutofit/>
-                      </wps:bodyPr>
-                    </wps:wsp>
-                  </a:graphicData>
-                </a:graphic>
-                <wp14:sizeRelH relativeFrom="margin">
-                  <wp14:pctWidth>0</wp14:pctWidth>
-                </wp14:sizeRelH>
-                <wp14:sizeRelV relativeFrom="margin">
-                  <wp14:pctHeight>0</wp14:pctHeight>
-                </wp14:sizeRelV>
-              </wp:anchor>
-            </w:drawing>
-          </mc:Choice>
-          <mc:Fallback>
-            <w:pict>
-              <v:rect id="Rectangle 7" o:spid="_x0000_s1026" style="position:absolute;margin-left:0;margin-top:219.15pt;width:300pt;height:16.5pt;z-index:251665408;visibility:visible;mso-wrap-style:square;mso-width-percent:0;mso-height-percent:0;mso-wrap-distance-left:9pt;mso-wrap-distance-top:0;mso-wrap-distance-right:9pt;mso-wrap-distance-bottom:0;mso-position-horizontal:absolute;mso-position-horizontal-relative:text;mso-position-vertical:absolute;mso-position-vertical-relative:text;mso-width-percent:0;mso-height-percent:0;mso-width-relative:margin;mso-height-relative:margin;v-text-anchor:middle" o:gfxdata="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" filled="f" strokecolor="#243f60 [1604]" strokeweight="2pt"/>
-            </w:pict>
-          </mc:Fallback>
-        </mc:AlternateContent>
-      </w:r>
-      <w:r>
-        <w:rPr>
-          <w:noProof/>
-        </w:rPr>
         <w:drawing>
-          <wp:inline distT="0" distB="0" distL="0" distR="0" wp14:anchorId="66622326" wp14:editId="5DEB4856">
+          <wp:inline distT="0" distB="0" distL="0" distR="0" wp14:anchorId="111E9B13" wp14:editId="5E2FDCCD">
             <wp:extent cx="4025881" cy="2886075"/>
             <wp:effectExtent l="0" t="0" r="0" b="0"/>
             <wp:docPr id="1" name="Picture 1"/>
@@ -2842,7 +2797,7 @@
           <w:noProof/>
         </w:rPr>
         <w:drawing>
-          <wp:inline distT="0" distB="0" distL="0" distR="0" wp14:anchorId="55DB8AE3" wp14:editId="626C0D1D">
+          <wp:inline distT="0" distB="0" distL="0" distR="0" wp14:anchorId="6D368773" wp14:editId="5FF744F4">
             <wp:extent cx="4459255" cy="2733675"/>
             <wp:effectExtent l="0" t="0" r="0" b="0"/>
             <wp:docPr id="2" name="Picture 2"/>
@@ -2880,6 +2835,736 @@
     </w:p>
     <w:p/>
     <w:p>
+      <w:r>
+        <w:rPr>
+          <w:noProof/>
+        </w:rPr>
+        <mc:AlternateContent>
+          <mc:Choice Requires="wps">
+            <w:drawing>
+              <wp:anchor distT="0" distB="0" distL="114300" distR="114300" simplePos="0" relativeHeight="251691008" behindDoc="0" locked="0" layoutInCell="1" allowOverlap="1" wp14:anchorId="0C50E47C" wp14:editId="165A2C1C">
+                <wp:simplePos x="0" y="0"/>
+                <wp:positionH relativeFrom="column">
+                  <wp:posOffset>3810000</wp:posOffset>
+                </wp:positionH>
+                <wp:positionV relativeFrom="paragraph">
+                  <wp:posOffset>535305</wp:posOffset>
+                </wp:positionV>
+                <wp:extent cx="3552825" cy="1208405"/>
+                <wp:effectExtent l="0" t="76200" r="9525" b="29845"/>
+                <wp:wrapNone/>
+                <wp:docPr id="26" name="Straight Arrow Connector 26"/>
+                <wp:cNvGraphicFramePr/>
+                <a:graphic xmlns:a="http://schemas.openxmlformats.org/drawingml/2006/main">
+                  <a:graphicData uri="http://schemas.microsoft.com/office/word/2010/wordprocessingShape">
+                    <wps:wsp>
+                      <wps:cNvCnPr/>
+                      <wps:spPr>
+                        <a:xfrm flipH="1" flipV="1">
+                          <a:off x="0" y="0"/>
+                          <a:ext cx="3552825" cy="1208405"/>
+                        </a:xfrm>
+                        <a:prstGeom prst="straightConnector1">
+                          <a:avLst/>
+                        </a:prstGeom>
+                        <a:ln w="38100" cmpd="sng">
+                          <a:solidFill>
+                            <a:srgbClr val="00B050"/>
+                          </a:solidFill>
+                          <a:tailEnd type="arrow"/>
+                        </a:ln>
+                      </wps:spPr>
+                      <wps:style>
+                        <a:lnRef idx="1">
+                          <a:schemeClr val="accent1"/>
+                        </a:lnRef>
+                        <a:fillRef idx="0">
+                          <a:schemeClr val="accent1"/>
+                        </a:fillRef>
+                        <a:effectRef idx="0">
+                          <a:schemeClr val="accent1"/>
+                        </a:effectRef>
+                        <a:fontRef idx="minor">
+                          <a:schemeClr val="tx1"/>
+                        </a:fontRef>
+                      </wps:style>
+                      <wps:bodyPr/>
+                    </wps:wsp>
+                  </a:graphicData>
+                </a:graphic>
+                <wp14:sizeRelH relativeFrom="margin">
+                  <wp14:pctWidth>0</wp14:pctWidth>
+                </wp14:sizeRelH>
+                <wp14:sizeRelV relativeFrom="margin">
+                  <wp14:pctHeight>0</wp14:pctHeight>
+                </wp14:sizeRelV>
+              </wp:anchor>
+            </w:drawing>
+          </mc:Choice>
+          <mc:Fallback>
+            <w:pict>
+              <v:shape id="Straight Arrow Connector 26" o:spid="_x0000_s1026" type="#_x0000_t32" style="position:absolute;margin-left:300pt;margin-top:42.15pt;width:279.75pt;height:95.15pt;flip:x y;z-index:251691008;visibility:visible;mso-wrap-style:square;mso-width-percent:0;mso-height-percent:0;mso-wrap-distance-left:9pt;mso-wrap-distance-top:0;mso-wrap-distance-right:9pt;mso-wrap-distance-bottom:0;mso-position-horizontal:absolute;mso-position-horizontal-relative:text;mso-position-vertical:absolute;mso-position-vertical-relative:text;mso-width-percent:0;mso-height-percent:0;mso-width-relative:margin;mso-height-relative:margin" o:gfxdata="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" strokecolor="#00b050" strokeweight="3pt">
+                <v:stroke endarrow="open"/>
+              </v:shape>
+            </w:pict>
+          </mc:Fallback>
+        </mc:AlternateContent>
+      </w:r>
+      <w:r>
+        <w:rPr>
+          <w:noProof/>
+        </w:rPr>
+        <mc:AlternateContent>
+          <mc:Choice Requires="wps">
+            <w:drawing>
+              <wp:anchor distT="0" distB="0" distL="114300" distR="114300" simplePos="0" relativeHeight="251706368" behindDoc="0" locked="0" layoutInCell="1" allowOverlap="1" wp14:anchorId="0841B74F" wp14:editId="5C2205C6">
+                <wp:simplePos x="0" y="0"/>
+                <wp:positionH relativeFrom="column">
+                  <wp:posOffset>76200</wp:posOffset>
+                </wp:positionH>
+                <wp:positionV relativeFrom="paragraph">
+                  <wp:posOffset>295909</wp:posOffset>
+                </wp:positionV>
+                <wp:extent cx="1104900" cy="1609725"/>
+                <wp:effectExtent l="0" t="0" r="19050" b="28575"/>
+                <wp:wrapNone/>
+                <wp:docPr id="35" name="Rounded Rectangle 35"/>
+                <wp:cNvGraphicFramePr/>
+                <a:graphic xmlns:a="http://schemas.openxmlformats.org/drawingml/2006/main">
+                  <a:graphicData uri="http://schemas.microsoft.com/office/word/2010/wordprocessingShape">
+                    <wps:wsp>
+                      <wps:cNvSpPr/>
+                      <wps:spPr>
+                        <a:xfrm>
+                          <a:off x="0" y="0"/>
+                          <a:ext cx="1104900" cy="1609725"/>
+                        </a:xfrm>
+                        <a:prstGeom prst="roundRect">
+                          <a:avLst/>
+                        </a:prstGeom>
+                        <a:noFill/>
+                        <a:ln>
+                          <a:solidFill>
+                            <a:srgbClr val="00B0F0"/>
+                          </a:solidFill>
+                        </a:ln>
+                      </wps:spPr>
+                      <wps:style>
+                        <a:lnRef idx="2">
+                          <a:schemeClr val="accent1">
+                            <a:shade val="50000"/>
+                          </a:schemeClr>
+                        </a:lnRef>
+                        <a:fillRef idx="1">
+                          <a:schemeClr val="accent1"/>
+                        </a:fillRef>
+                        <a:effectRef idx="0">
+                          <a:schemeClr val="accent1"/>
+                        </a:effectRef>
+                        <a:fontRef idx="minor">
+                          <a:schemeClr val="lt1"/>
+                        </a:fontRef>
+                      </wps:style>
+                      <wps:bodyPr rot="0" spcFirstLastPara="0" vertOverflow="overflow" horzOverflow="overflow" vert="horz" wrap="square" lIns="91440" tIns="45720" rIns="91440" bIns="45720" numCol="1" spcCol="0" rtlCol="0" fromWordArt="0" anchor="ctr" anchorCtr="0" forceAA="0" compatLnSpc="1">
+                        <a:prstTxWarp prst="textNoShape">
+                          <a:avLst/>
+                        </a:prstTxWarp>
+                        <a:noAutofit/>
+                      </wps:bodyPr>
+                    </wps:wsp>
+                  </a:graphicData>
+                </a:graphic>
+                <wp14:sizeRelH relativeFrom="margin">
+                  <wp14:pctWidth>0</wp14:pctWidth>
+                </wp14:sizeRelH>
+                <wp14:sizeRelV relativeFrom="margin">
+                  <wp14:pctHeight>0</wp14:pctHeight>
+                </wp14:sizeRelV>
+              </wp:anchor>
+            </w:drawing>
+          </mc:Choice>
+          <mc:Fallback>
+            <w:pict>
+              <v:roundrect id="Rounded Rectangle 35" o:spid="_x0000_s1026" style="position:absolute;margin-left:6pt;margin-top:23.3pt;width:87pt;height:126.75pt;z-index:251706368;visibility:visible;mso-wrap-style:square;mso-width-percent:0;mso-height-percent:0;mso-wrap-distance-left:9pt;mso-wrap-distance-top:0;mso-wrap-distance-right:9pt;mso-wrap-distance-bottom:0;mso-position-horizontal:absolute;mso-position-horizontal-relative:text;mso-position-vertical:absolute;mso-position-vertical-relative:text;mso-width-percent:0;mso-height-percent:0;mso-width-relative:margin;mso-height-relative:margin;v-text-anchor:middle" arcsize="10923f" o:gfxdata="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" filled="f" strokecolor="#00b0f0" strokeweight="2pt"/>
+            </w:pict>
+          </mc:Fallback>
+        </mc:AlternateContent>
+      </w:r>
+      <w:r>
+        <w:rPr>
+          <w:noProof/>
+        </w:rPr>
+        <mc:AlternateContent>
+          <mc:Choice Requires="wps">
+            <w:drawing>
+              <wp:anchor distT="0" distB="0" distL="114300" distR="114300" simplePos="0" relativeHeight="251696128" behindDoc="0" locked="0" layoutInCell="1" allowOverlap="1" wp14:anchorId="20445FFD" wp14:editId="7A232554">
+                <wp:simplePos x="0" y="0"/>
+                <wp:positionH relativeFrom="column">
+                  <wp:posOffset>914400</wp:posOffset>
+                </wp:positionH>
+                <wp:positionV relativeFrom="paragraph">
+                  <wp:posOffset>1191260</wp:posOffset>
+                </wp:positionV>
+                <wp:extent cx="4743450" cy="57150"/>
+                <wp:effectExtent l="38100" t="38100" r="19050" b="114300"/>
+                <wp:wrapNone/>
+                <wp:docPr id="30" name="Straight Arrow Connector 30"/>
+                <wp:cNvGraphicFramePr/>
+                <a:graphic xmlns:a="http://schemas.openxmlformats.org/drawingml/2006/main">
+                  <a:graphicData uri="http://schemas.microsoft.com/office/word/2010/wordprocessingShape">
+                    <wps:wsp>
+                      <wps:cNvCnPr/>
+                      <wps:spPr>
+                        <a:xfrm flipH="1">
+                          <a:off x="0" y="0"/>
+                          <a:ext cx="4743450" cy="57150"/>
+                        </a:xfrm>
+                        <a:prstGeom prst="straightConnector1">
+                          <a:avLst/>
+                        </a:prstGeom>
+                        <a:ln w="19050">
+                          <a:solidFill>
+                            <a:srgbClr val="00B0F0"/>
+                          </a:solidFill>
+                          <a:tailEnd type="arrow"/>
+                        </a:ln>
+                      </wps:spPr>
+                      <wps:style>
+                        <a:lnRef idx="1">
+                          <a:schemeClr val="accent1"/>
+                        </a:lnRef>
+                        <a:fillRef idx="0">
+                          <a:schemeClr val="accent1"/>
+                        </a:fillRef>
+                        <a:effectRef idx="0">
+                          <a:schemeClr val="accent1"/>
+                        </a:effectRef>
+                        <a:fontRef idx="minor">
+                          <a:schemeClr val="tx1"/>
+                        </a:fontRef>
+                      </wps:style>
+                      <wps:bodyPr/>
+                    </wps:wsp>
+                  </a:graphicData>
+                </a:graphic>
+                <wp14:sizeRelH relativeFrom="margin">
+                  <wp14:pctWidth>0</wp14:pctWidth>
+                </wp14:sizeRelH>
+                <wp14:sizeRelV relativeFrom="margin">
+                  <wp14:pctHeight>0</wp14:pctHeight>
+                </wp14:sizeRelV>
+              </wp:anchor>
+            </w:drawing>
+          </mc:Choice>
+          <mc:Fallback>
+            <w:pict>
+              <v:shape id="Straight Arrow Connector 30" o:spid="_x0000_s1026" type="#_x0000_t32" style="position:absolute;margin-left:1in;margin-top:93.8pt;width:373.5pt;height:4.5pt;flip:x;z-index:251696128;visibility:visible;mso-wrap-style:square;mso-width-percent:0;mso-height-percent:0;mso-wrap-distance-left:9pt;mso-wrap-distance-top:0;mso-wrap-distance-right:9pt;mso-wrap-distance-bottom:0;mso-position-horizontal:absolute;mso-position-horizontal-relative:text;mso-position-vertical:absolute;mso-position-vertical-relative:text;mso-width-percent:0;mso-height-percent:0;mso-width-relative:margin;mso-height-relative:margin" o:gfxdata="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" strokecolor="#00b0f0" strokeweight="1.5pt">
+                <v:stroke endarrow="open"/>
+              </v:shape>
+            </w:pict>
+          </mc:Fallback>
+        </mc:AlternateContent>
+      </w:r>
+      <w:r>
+        <w:rPr>
+          <w:noProof/>
+        </w:rPr>
+        <mc:AlternateContent>
+          <mc:Choice Requires="wps">
+            <w:drawing>
+              <wp:anchor distT="0" distB="0" distL="114300" distR="114300" simplePos="0" relativeHeight="251695104" behindDoc="0" locked="0" layoutInCell="1" allowOverlap="1" wp14:anchorId="315BFF1A" wp14:editId="31565E64">
+                <wp:simplePos x="0" y="0"/>
+                <wp:positionH relativeFrom="column">
+                  <wp:posOffset>5657850</wp:posOffset>
+                </wp:positionH>
+                <wp:positionV relativeFrom="paragraph">
+                  <wp:posOffset>1067435</wp:posOffset>
+                </wp:positionV>
+                <wp:extent cx="2124075" cy="180975"/>
+                <wp:effectExtent l="0" t="0" r="28575" b="28575"/>
+                <wp:wrapNone/>
+                <wp:docPr id="29" name="Rounded Rectangle 29"/>
+                <wp:cNvGraphicFramePr/>
+                <a:graphic xmlns:a="http://schemas.openxmlformats.org/drawingml/2006/main">
+                  <a:graphicData uri="http://schemas.microsoft.com/office/word/2010/wordprocessingShape">
+                    <wps:wsp>
+                      <wps:cNvSpPr/>
+                      <wps:spPr>
+                        <a:xfrm>
+                          <a:off x="0" y="0"/>
+                          <a:ext cx="2124075" cy="180975"/>
+                        </a:xfrm>
+                        <a:prstGeom prst="roundRect">
+                          <a:avLst/>
+                        </a:prstGeom>
+                        <a:noFill/>
+                        <a:ln>
+                          <a:solidFill>
+                            <a:srgbClr val="00B0F0"/>
+                          </a:solidFill>
+                        </a:ln>
+                      </wps:spPr>
+                      <wps:style>
+                        <a:lnRef idx="2">
+                          <a:schemeClr val="accent1">
+                            <a:shade val="50000"/>
+                          </a:schemeClr>
+                        </a:lnRef>
+                        <a:fillRef idx="1">
+                          <a:schemeClr val="accent1"/>
+                        </a:fillRef>
+                        <a:effectRef idx="0">
+                          <a:schemeClr val="accent1"/>
+                        </a:effectRef>
+                        <a:fontRef idx="minor">
+                          <a:schemeClr val="lt1"/>
+                        </a:fontRef>
+                      </wps:style>
+                      <wps:bodyPr rot="0" spcFirstLastPara="0" vertOverflow="overflow" horzOverflow="overflow" vert="horz" wrap="square" lIns="91440" tIns="45720" rIns="91440" bIns="45720" numCol="1" spcCol="0" rtlCol="0" fromWordArt="0" anchor="ctr" anchorCtr="0" forceAA="0" compatLnSpc="1">
+                        <a:prstTxWarp prst="textNoShape">
+                          <a:avLst/>
+                        </a:prstTxWarp>
+                        <a:noAutofit/>
+                      </wps:bodyPr>
+                    </wps:wsp>
+                  </a:graphicData>
+                </a:graphic>
+              </wp:anchor>
+            </w:drawing>
+          </mc:Choice>
+          <mc:Fallback>
+            <w:pict>
+              <v:roundrect id="Rounded Rectangle 29" o:spid="_x0000_s1026" style="position:absolute;margin-left:445.5pt;margin-top:84.05pt;width:167.25pt;height:14.25pt;z-index:251695104;visibility:visible;mso-wrap-style:square;mso-wrap-distance-left:9pt;mso-wrap-distance-top:0;mso-wrap-distance-right:9pt;mso-wrap-distance-bottom:0;mso-position-horizontal:absolute;mso-position-horizontal-relative:text;mso-position-vertical:absolute;mso-position-vertical-relative:text;v-text-anchor:middle" arcsize="10923f" o:gfxdata="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" filled="f" strokecolor="#00b0f0" strokeweight="2pt"/>
+            </w:pict>
+          </mc:Fallback>
+        </mc:AlternateContent>
+      </w:r>
+      <w:r>
+        <w:rPr>
+          <w:noProof/>
+        </w:rPr>
+        <mc:AlternateContent>
+          <mc:Choice Requires="wps">
+            <w:drawing>
+              <wp:anchor distT="0" distB="0" distL="114300" distR="114300" simplePos="0" relativeHeight="251694080" behindDoc="0" locked="0" layoutInCell="1" allowOverlap="1" wp14:anchorId="596FE2EA" wp14:editId="34611AE0">
+                <wp:simplePos x="0" y="0"/>
+                <wp:positionH relativeFrom="column">
+                  <wp:posOffset>5600700</wp:posOffset>
+                </wp:positionH>
+                <wp:positionV relativeFrom="paragraph">
+                  <wp:posOffset>1742440</wp:posOffset>
+                </wp:positionV>
+                <wp:extent cx="2124075" cy="210820"/>
+                <wp:effectExtent l="0" t="0" r="28575" b="17780"/>
+                <wp:wrapNone/>
+                <wp:docPr id="28" name="Rounded Rectangle 28"/>
+                <wp:cNvGraphicFramePr/>
+                <a:graphic xmlns:a="http://schemas.openxmlformats.org/drawingml/2006/main">
+                  <a:graphicData uri="http://schemas.microsoft.com/office/word/2010/wordprocessingShape">
+                    <wps:wsp>
+                      <wps:cNvSpPr/>
+                      <wps:spPr>
+                        <a:xfrm>
+                          <a:off x="0" y="0"/>
+                          <a:ext cx="2124075" cy="210820"/>
+                        </a:xfrm>
+                        <a:prstGeom prst="roundRect">
+                          <a:avLst/>
+                        </a:prstGeom>
+                        <a:noFill/>
+                        <a:ln>
+                          <a:solidFill>
+                            <a:srgbClr val="00B050"/>
+                          </a:solidFill>
+                        </a:ln>
+                      </wps:spPr>
+                      <wps:style>
+                        <a:lnRef idx="2">
+                          <a:schemeClr val="accent1">
+                            <a:shade val="50000"/>
+                          </a:schemeClr>
+                        </a:lnRef>
+                        <a:fillRef idx="1">
+                          <a:schemeClr val="accent1"/>
+                        </a:fillRef>
+                        <a:effectRef idx="0">
+                          <a:schemeClr val="accent1"/>
+                        </a:effectRef>
+                        <a:fontRef idx="minor">
+                          <a:schemeClr val="lt1"/>
+                        </a:fontRef>
+                      </wps:style>
+                      <wps:bodyPr rot="0" spcFirstLastPara="0" vertOverflow="overflow" horzOverflow="overflow" vert="horz" wrap="square" lIns="91440" tIns="45720" rIns="91440" bIns="45720" numCol="1" spcCol="0" rtlCol="0" fromWordArt="0" anchor="ctr" anchorCtr="0" forceAA="0" compatLnSpc="1">
+                        <a:prstTxWarp prst="textNoShape">
+                          <a:avLst/>
+                        </a:prstTxWarp>
+                        <a:noAutofit/>
+                      </wps:bodyPr>
+                    </wps:wsp>
+                  </a:graphicData>
+                </a:graphic>
+              </wp:anchor>
+            </w:drawing>
+          </mc:Choice>
+          <mc:Fallback>
+            <w:pict>
+              <v:roundrect id="Rounded Rectangle 28" o:spid="_x0000_s1026" style="position:absolute;margin-left:441pt;margin-top:137.2pt;width:167.25pt;height:16.6pt;z-index:251694080;visibility:visible;mso-wrap-style:square;mso-wrap-distance-left:9pt;mso-wrap-distance-top:0;mso-wrap-distance-right:9pt;mso-wrap-distance-bottom:0;mso-position-horizontal:absolute;mso-position-horizontal-relative:text;mso-position-vertical:absolute;mso-position-vertical-relative:text;v-text-anchor:middle" arcsize="10923f" o:gfxdata="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" filled="f" strokecolor="#00b050" strokeweight="2pt"/>
+            </w:pict>
+          </mc:Fallback>
+        </mc:AlternateContent>
+      </w:r>
+      <w:r>
+        <w:rPr>
+          <w:noProof/>
+        </w:rPr>
+        <mc:AlternateContent>
+          <mc:Choice Requires="wps">
+            <w:drawing>
+              <wp:anchor distT="0" distB="0" distL="114300" distR="114300" simplePos="0" relativeHeight="251652089" behindDoc="0" locked="0" layoutInCell="1" allowOverlap="1">
+                <wp:simplePos x="0" y="0"/>
+                <wp:positionH relativeFrom="column">
+                  <wp:posOffset>5391150</wp:posOffset>
+                </wp:positionH>
+                <wp:positionV relativeFrom="paragraph">
+                  <wp:posOffset>635</wp:posOffset>
+                </wp:positionV>
+                <wp:extent cx="3533775" cy="2667000"/>
+                <wp:effectExtent l="0" t="0" r="28575" b="19050"/>
+                <wp:wrapNone/>
+                <wp:docPr id="27" name="Text Box 27"/>
+                <wp:cNvGraphicFramePr/>
+                <a:graphic xmlns:a="http://schemas.openxmlformats.org/drawingml/2006/main">
+                  <a:graphicData uri="http://schemas.microsoft.com/office/word/2010/wordprocessingShape">
+                    <wps:wsp>
+                      <wps:cNvSpPr txBox="1"/>
+                      <wps:spPr>
+                        <a:xfrm>
+                          <a:off x="0" y="0"/>
+                          <a:ext cx="3533775" cy="2667000"/>
+                        </a:xfrm>
+                        <a:prstGeom prst="rect">
+                          <a:avLst/>
+                        </a:prstGeom>
+                        <a:ln/>
+                      </wps:spPr>
+                      <wps:style>
+                        <a:lnRef idx="2">
+                          <a:schemeClr val="accent6"/>
+                        </a:lnRef>
+                        <a:fillRef idx="1">
+                          <a:schemeClr val="lt1"/>
+                        </a:fillRef>
+                        <a:effectRef idx="0">
+                          <a:schemeClr val="accent6"/>
+                        </a:effectRef>
+                        <a:fontRef idx="minor">
+                          <a:schemeClr val="dk1"/>
+                        </a:fontRef>
+                      </wps:style>
+                      <wps:txbx>
+                        <w:txbxContent>
+                          <w:p>
+                            <w:pPr>
+                              <w:pStyle w:val="NoSpacing"/>
+                            </w:pPr>
+                            <w:r>
+                              <w:t>application.html</w:t>
+                            </w:r>
+                          </w:p>
+                          <w:p>
+                            <w:pPr>
+                              <w:pStyle w:val="NoSpacing"/>
+                            </w:pPr>
+                            <w:r>
+                              <w:t>&lt;auction-</w:t>
+                            </w:r>
+                            <w:proofErr w:type="spellStart"/>
+                            <w:r>
+                              <w:t>navbar</w:t>
+                            </w:r>
+                            <w:proofErr w:type="spellEnd"/>
+                            <w:r>
+                              <w:t>&gt;&lt;/auction-</w:t>
+                            </w:r>
+                            <w:proofErr w:type="spellStart"/>
+                            <w:r>
+                              <w:t>navbar</w:t>
+                            </w:r>
+                            <w:proofErr w:type="spellEnd"/>
+                            <w:r>
+                              <w:t>&gt;</w:t>
+                            </w:r>
+                          </w:p>
+                          <w:p>
+                            <w:pPr>
+                              <w:pStyle w:val="NoSpacing"/>
+                            </w:pPr>
+                          </w:p>
+                          <w:p>
+                            <w:pPr>
+                              <w:pStyle w:val="NoSpacing"/>
+                            </w:pPr>
+                            <w:r>
+                              <w:t>&lt;div class="container"&gt;</w:t>
+                            </w:r>
+                          </w:p>
+                          <w:p>
+                            <w:pPr>
+                              <w:pStyle w:val="NoSpacing"/>
+                            </w:pPr>
+                            <w:r>
+                              <w:t xml:space="preserve">  &lt;div class="row"&gt;</w:t>
+                            </w:r>
+                          </w:p>
+                          <w:p>
+                            <w:pPr>
+                              <w:pStyle w:val="NoSpacing"/>
+                            </w:pPr>
+                            <w:r>
+                              <w:t xml:space="preserve">    &lt;div class="col-md-3"&gt;</w:t>
+                            </w:r>
+                          </w:p>
+                          <w:p>
+                            <w:pPr>
+                              <w:pStyle w:val="NoSpacing"/>
+                            </w:pPr>
+                            <w:r>
+                              <w:t xml:space="preserve">      &lt;auction-search&gt;&lt;/auction-search&gt;</w:t>
+                            </w:r>
+                          </w:p>
+                          <w:p>
+                            <w:pPr>
+                              <w:pStyle w:val="NoSpacing"/>
+                            </w:pPr>
+                            <w:r>
+                              <w:t xml:space="preserve">    &lt;/div&gt;</w:t>
+                            </w:r>
+                          </w:p>
+                          <w:p>
+                            <w:pPr>
+                              <w:pStyle w:val="NoSpacing"/>
+                            </w:pPr>
+                          </w:p>
+                          <w:p>
+                            <w:pPr>
+                              <w:pStyle w:val="NoSpacing"/>
+                            </w:pPr>
+                            <w:r>
+                              <w:t xml:space="preserve">    &lt;div class="col-md-9"&gt;</w:t>
+                            </w:r>
+                          </w:p>
+                          <w:p>
+                            <w:pPr>
+                              <w:pStyle w:val="NoSpacing"/>
+                            </w:pPr>
+                            <w:r>
+                              <w:t xml:space="preserve">      &lt;router-outlet&gt;&lt;/router-outlet&gt;</w:t>
+                            </w:r>
+                          </w:p>
+                          <w:p>
+                            <w:pPr>
+                              <w:pStyle w:val="NoSpacing"/>
+                            </w:pPr>
+                            <w:r>
+                              <w:t xml:space="preserve">    &lt;/div&gt;</w:t>
+                            </w:r>
+                          </w:p>
+                          <w:p>
+                            <w:pPr>
+                              <w:pStyle w:val="NoSpacing"/>
+                            </w:pPr>
+                            <w:r>
+                              <w:t xml:space="preserve">  &lt;/div&gt;</w:t>
+                            </w:r>
+                          </w:p>
+                          <w:p>
+                            <w:pPr>
+                              <w:pStyle w:val="NoSpacing"/>
+                            </w:pPr>
+                            <w:r>
+                              <w:t>&lt;/div&gt;</w:t>
+                            </w:r>
+                          </w:p>
+                          <w:p>
+                            <w:pPr>
+                              <w:pStyle w:val="NoSpacing"/>
+                            </w:pPr>
+                          </w:p>
+                          <w:p>
+                            <w:pPr>
+                              <w:pStyle w:val="NoSpacing"/>
+                            </w:pPr>
+                            <w:r>
+                              <w:t>&lt;auction-footer&gt;&lt;/auction-footer&gt;</w:t>
+                            </w:r>
+                          </w:p>
+                        </w:txbxContent>
+                      </wps:txbx>
+                      <wps:bodyPr rot="0" spcFirstLastPara="0" vertOverflow="overflow" horzOverflow="overflow" vert="horz" wrap="square" lIns="91440" tIns="45720" rIns="91440" bIns="45720" numCol="1" spcCol="0" rtlCol="0" fromWordArt="0" anchor="t" anchorCtr="0" forceAA="0" compatLnSpc="1">
+                        <a:prstTxWarp prst="textNoShape">
+                          <a:avLst/>
+                        </a:prstTxWarp>
+                        <a:noAutofit/>
+                      </wps:bodyPr>
+                    </wps:wsp>
+                  </a:graphicData>
+                </a:graphic>
+                <wp14:sizeRelH relativeFrom="margin">
+                  <wp14:pctWidth>0</wp14:pctWidth>
+                </wp14:sizeRelH>
+                <wp14:sizeRelV relativeFrom="margin">
+                  <wp14:pctHeight>0</wp14:pctHeight>
+                </wp14:sizeRelV>
+              </wp:anchor>
+            </w:drawing>
+          </mc:Choice>
+          <mc:Fallback>
+            <w:pict>
+              <v:shape id="Text Box 27" o:spid="_x0000_s1034" type="#_x0000_t202" style="position:absolute;margin-left:424.5pt;margin-top:.05pt;width:278.25pt;height:210pt;z-index:251652089;visibility:visible;mso-wrap-style:square;mso-width-percent:0;mso-height-percent:0;mso-wrap-distance-left:9pt;mso-wrap-distance-top:0;mso-wrap-distance-right:9pt;mso-wrap-distance-bottom:0;mso-position-horizontal:absolute;mso-position-horizontal-relative:text;mso-position-vertical:absolute;mso-position-vertical-relative:text;mso-width-percent:0;mso-height-percent:0;mso-width-relative:margin;mso-height-relative:margin;v-text-anchor:top" o:gfxdata="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" fillcolor="white [3201]" strokecolor="#f79646 [3209]" strokeweight="2pt">
+                <v:textbox>
+                  <w:txbxContent>
+                    <w:p>
+                      <w:pPr>
+                        <w:pStyle w:val="NoSpacing"/>
+                      </w:pPr>
+                      <w:r>
+                        <w:t>application.html</w:t>
+                      </w:r>
+                    </w:p>
+                    <w:p>
+                      <w:pPr>
+                        <w:pStyle w:val="NoSpacing"/>
+                      </w:pPr>
+                      <w:r>
+                        <w:t>&lt;auction-</w:t>
+                      </w:r>
+                      <w:proofErr w:type="spellStart"/>
+                      <w:r>
+                        <w:t>navbar</w:t>
+                      </w:r>
+                      <w:proofErr w:type="spellEnd"/>
+                      <w:r>
+                        <w:t>&gt;&lt;/auction-</w:t>
+                      </w:r>
+                      <w:proofErr w:type="spellStart"/>
+                      <w:r>
+                        <w:t>navbar</w:t>
+                      </w:r>
+                      <w:proofErr w:type="spellEnd"/>
+                      <w:r>
+                        <w:t>&gt;</w:t>
+                      </w:r>
+                    </w:p>
+                    <w:p>
+                      <w:pPr>
+                        <w:pStyle w:val="NoSpacing"/>
+                      </w:pPr>
+                    </w:p>
+                    <w:p>
+                      <w:pPr>
+                        <w:pStyle w:val="NoSpacing"/>
+                      </w:pPr>
+                      <w:r>
+                        <w:t>&lt;div class="container"&gt;</w:t>
+                      </w:r>
+                    </w:p>
+                    <w:p>
+                      <w:pPr>
+                        <w:pStyle w:val="NoSpacing"/>
+                      </w:pPr>
+                      <w:r>
+                        <w:t xml:space="preserve">  &lt;div class="row"&gt;</w:t>
+                      </w:r>
+                    </w:p>
+                    <w:p>
+                      <w:pPr>
+                        <w:pStyle w:val="NoSpacing"/>
+                      </w:pPr>
+                      <w:r>
+                        <w:t xml:space="preserve">    &lt;div class="col-md-3"&gt;</w:t>
+                      </w:r>
+                    </w:p>
+                    <w:p>
+                      <w:pPr>
+                        <w:pStyle w:val="NoSpacing"/>
+                      </w:pPr>
+                      <w:r>
+                        <w:t xml:space="preserve">      &lt;auction-search&gt;&lt;/auction-search&gt;</w:t>
+                      </w:r>
+                    </w:p>
+                    <w:p>
+                      <w:pPr>
+                        <w:pStyle w:val="NoSpacing"/>
+                      </w:pPr>
+                      <w:r>
+                        <w:t xml:space="preserve">    &lt;/div&gt;</w:t>
+                      </w:r>
+                    </w:p>
+                    <w:p>
+                      <w:pPr>
+                        <w:pStyle w:val="NoSpacing"/>
+                      </w:pPr>
+                    </w:p>
+                    <w:p>
+                      <w:pPr>
+                        <w:pStyle w:val="NoSpacing"/>
+                      </w:pPr>
+                      <w:r>
+                        <w:t xml:space="preserve">    &lt;div class="col-md-9"&gt;</w:t>
+                      </w:r>
+                    </w:p>
+                    <w:p>
+                      <w:pPr>
+                        <w:pStyle w:val="NoSpacing"/>
+                      </w:pPr>
+                      <w:r>
+                        <w:t xml:space="preserve">      &lt;router-outlet&gt;&lt;/router-outlet&gt;</w:t>
+                      </w:r>
+                    </w:p>
+                    <w:p>
+                      <w:pPr>
+                        <w:pStyle w:val="NoSpacing"/>
+                      </w:pPr>
+                      <w:r>
+                        <w:t xml:space="preserve">    &lt;/div&gt;</w:t>
+                      </w:r>
+                    </w:p>
+                    <w:p>
+                      <w:pPr>
+                        <w:pStyle w:val="NoSpacing"/>
+                      </w:pPr>
+                      <w:r>
+                        <w:t xml:space="preserve">  &lt;/div&gt;</w:t>
+                      </w:r>
+                    </w:p>
+                    <w:p>
+                      <w:pPr>
+                        <w:pStyle w:val="NoSpacing"/>
+                      </w:pPr>
+                      <w:r>
+                        <w:t>&lt;/div&gt;</w:t>
+                      </w:r>
+                    </w:p>
+                    <w:p>
+                      <w:pPr>
+                        <w:pStyle w:val="NoSpacing"/>
+                      </w:pPr>
+                    </w:p>
+                    <w:p>
+                      <w:pPr>
+                        <w:pStyle w:val="NoSpacing"/>
+                      </w:pPr>
+                      <w:r>
+                        <w:t>&lt;auction-footer&gt;&lt;/auction-footer&gt;</w:t>
+                      </w:r>
+                    </w:p>
+                  </w:txbxContent>
+                </v:textbox>
+              </v:shape>
+            </w:pict>
+          </mc:Fallback>
+        </mc:AlternateContent>
+      </w:r>
       <w:r>
         <w:rPr>
           <w:noProof/>
@@ -3112,8 +3797,6 @@
           </wp:inline>
         </w:drawing>
       </w:r>
-      <w:bookmarkStart w:id="0" w:name="_GoBack"/>
-      <w:bookmarkEnd w:id="0"/>
     </w:p>
     <w:sectPr>
       <w:pgSz w:w="15840" w:h="12240" w:orient="landscape"/>

</xml_diff>